<commit_message>
preliminary oil analysis updated
</commit_message>
<xml_diff>
--- a/doc/Outline  oil_longevity paper.docx
+++ b/doc/Outline  oil_longevity paper.docx
@@ -1,6 +1,6 @@
 
 <file path=word/document.xml><?xml version="1.0" encoding="utf-8"?>
-<w:document xmlns:wpc="http://schemas.microsoft.com/office/word/2010/wordprocessingCanvas" xmlns:cx="http://schemas.microsoft.com/office/drawing/2014/chartex" xmlns:cx1="http://schemas.microsoft.com/office/drawing/2015/9/8/chartex" xmlns:cx2="http://schemas.microsoft.com/office/drawing/2015/10/21/chartex" xmlns:cx3="http://schemas.microsoft.com/office/drawing/2016/5/9/chartex" xmlns:cx4="http://schemas.microsoft.com/office/drawing/2016/5/10/chartex" xmlns:cx5="http://schemas.microsoft.com/office/drawing/2016/5/11/chartex" xmlns:cx6="http://schemas.microsoft.com/office/drawing/2016/5/12/chartex" xmlns:cx7="http://schemas.microsoft.com/office/drawing/2016/5/13/chartex" xmlns:cx8="http://schemas.microsoft.com/office/drawing/2016/5/14/chartex" xmlns:mc="http://schemas.openxmlformats.org/markup-compatibility/2006" xmlns:aink="http://schemas.microsoft.com/office/drawing/2016/ink" xmlns:am3d="http://schemas.microsoft.com/office/drawing/2017/model3d" xmlns:o="urn:schemas-microsoft-com:office:office" xmlns:oel="http://schemas.microsoft.com/office/2019/extlst" xmlns:r="http://schemas.openxmlformats.org/officeDocument/2006/relationships" xmlns:m="http://schemas.openxmlformats.org/officeDocument/2006/math" xmlns:v="urn:schemas-microsoft-com:vml" xmlns:wp14="http://schemas.microsoft.com/office/word/2010/wordprocessingDrawing" xmlns:wp="http://schemas.openxmlformats.org/drawingml/2006/wordprocessingDrawing" xmlns:w10="urn:schemas-microsoft-com:office:word" xmlns:w="http://schemas.openxmlformats.org/wordprocessingml/2006/main" xmlns:w14="http://schemas.microsoft.com/office/word/2010/wordml" xmlns:w15="http://schemas.microsoft.com/office/word/2012/wordml" xmlns:w16cex="http://schemas.microsoft.com/office/word/2018/wordml/cex" xmlns:w16cid="http://schemas.microsoft.com/office/word/2016/wordml/cid" xmlns:w16="http://schemas.microsoft.com/office/word/2018/wordml" xmlns:w16sdtdh="http://schemas.microsoft.com/office/word/2020/wordml/sdtdatahash" xmlns:w16se="http://schemas.microsoft.com/office/word/2015/wordml/symex" xmlns:wpg="http://schemas.microsoft.com/office/word/2010/wordprocessingGroup" xmlns:wpi="http://schemas.microsoft.com/office/word/2010/wordprocessingInk" xmlns:wne="http://schemas.microsoft.com/office/word/2006/wordml" xmlns:wps="http://schemas.microsoft.com/office/word/2010/wordprocessingShape" mc:Ignorable="w14 w15 w16se w16cid w16 w16cex w16sdtdh wp14">
+<w:document xmlns:wpc="http://schemas.microsoft.com/office/word/2010/wordprocessingCanvas" xmlns:cx="http://schemas.microsoft.com/office/drawing/2014/chartex" xmlns:cx1="http://schemas.microsoft.com/office/drawing/2015/9/8/chartex" xmlns:cx2="http://schemas.microsoft.com/office/drawing/2015/10/21/chartex" xmlns:cx3="http://schemas.microsoft.com/office/drawing/2016/5/9/chartex" xmlns:cx4="http://schemas.microsoft.com/office/drawing/2016/5/10/chartex" xmlns:cx5="http://schemas.microsoft.com/office/drawing/2016/5/11/chartex" xmlns:cx6="http://schemas.microsoft.com/office/drawing/2016/5/12/chartex" xmlns:cx7="http://schemas.microsoft.com/office/drawing/2016/5/13/chartex" xmlns:cx8="http://schemas.microsoft.com/office/drawing/2016/5/14/chartex" xmlns:mc="http://schemas.openxmlformats.org/markup-compatibility/2006" xmlns:aink="http://schemas.microsoft.com/office/drawing/2016/ink" xmlns:am3d="http://schemas.microsoft.com/office/drawing/2017/model3d" xmlns:o="urn:schemas-microsoft-com:office:office" xmlns:oel="http://schemas.microsoft.com/office/2019/extlst" xmlns:r="http://schemas.openxmlformats.org/officeDocument/2006/relationships" xmlns:m="http://schemas.openxmlformats.org/officeDocument/2006/math" xmlns:v="urn:schemas-microsoft-com:vml" xmlns:wp14="http://schemas.microsoft.com/office/word/2010/wordprocessingDrawing" xmlns:wp="http://schemas.openxmlformats.org/drawingml/2006/wordprocessingDrawing" xmlns:w10="urn:schemas-microsoft-com:office:word" xmlns:w="http://schemas.openxmlformats.org/wordprocessingml/2006/main" xmlns:w14="http://schemas.microsoft.com/office/word/2010/wordml" xmlns:w15="http://schemas.microsoft.com/office/word/2012/wordml" xmlns:w16cex="http://schemas.microsoft.com/office/word/2018/wordml/cex" xmlns:w16cid="http://schemas.microsoft.com/office/word/2016/wordml/cid" xmlns:w16="http://schemas.microsoft.com/office/word/2018/wordml" xmlns:w16du="http://schemas.microsoft.com/office/word/2023/wordml/word16du" xmlns:w16sdtdh="http://schemas.microsoft.com/office/word/2020/wordml/sdtdatahash" xmlns:w16se="http://schemas.microsoft.com/office/word/2015/wordml/symex" xmlns:wpg="http://schemas.microsoft.com/office/word/2010/wordprocessingGroup" xmlns:wpi="http://schemas.microsoft.com/office/word/2010/wordprocessingInk" xmlns:wne="http://schemas.microsoft.com/office/word/2006/wordml" xmlns:wps="http://schemas.microsoft.com/office/word/2010/wordprocessingShape" mc:Ignorable="w14 w15 w16se w16cid w16 w16cex w16sdtdh w16du wp14">
   <w:body>
     <w:p>
       <w:pPr>
@@ -60,21 +60,7 @@
         <w:rPr>
           <w:lang w:val="es-ES"/>
         </w:rPr>
-        <w:t xml:space="preserve">Prospective </w:t>
-      </w:r>
-      <w:proofErr w:type="spellStart"/>
-      <w:r>
-        <w:rPr>
-          <w:lang w:val="es-ES"/>
-        </w:rPr>
-        <w:t>authors</w:t>
-      </w:r>
-      <w:proofErr w:type="spellEnd"/>
-      <w:r>
-        <w:rPr>
-          <w:lang w:val="es-ES"/>
-        </w:rPr>
-        <w:t>:</w:t>
+        <w:t>Prospective authors:</w:t>
       </w:r>
       <w:r>
         <w:rPr>
@@ -191,430 +177,6 @@
           <w:u w:val="single"/>
         </w:rPr>
         <w:t xml:space="preserve">, seed traits are understudied. </w:t>
-      </w:r>
-    </w:p>
-    <w:p>
-      <w:pPr>
-        <w:jc w:val="both"/>
-        <w:rPr>
-          <w:b/>
-          <w:bCs/>
-        </w:rPr>
-      </w:pPr>
-      <w:r>
-        <w:rPr>
-          <w:b/>
-          <w:bCs/>
-        </w:rPr>
-        <w:t>Seeds reservoirs</w:t>
-      </w:r>
-    </w:p>
-    <w:p>
-      <w:pPr>
-        <w:jc w:val="both"/>
-      </w:pPr>
-      <w:r>
-        <w:t xml:space="preserve">Seeds act as </w:t>
-      </w:r>
-      <w:r>
-        <w:t>reservoirs</w:t>
-      </w:r>
-      <w:r>
-        <w:t xml:space="preserve"> of energy</w:t>
-      </w:r>
-      <w:r>
-        <w:t xml:space="preserve"> basically</w:t>
-      </w:r>
-      <w:r>
-        <w:t xml:space="preserve"> accumulating </w:t>
-      </w:r>
-      <w:r>
-        <w:t xml:space="preserve">3 macromolecules: </w:t>
-      </w:r>
-      <w:r>
-        <w:t xml:space="preserve">protein, </w:t>
-      </w:r>
-      <w:r>
-        <w:t>fatty acids</w:t>
-      </w:r>
-      <w:r>
-        <w:t xml:space="preserve"> (FA)</w:t>
-      </w:r>
-      <w:r>
-        <w:t xml:space="preserve"> </w:t>
-      </w:r>
-      <w:r>
-        <w:t>or</w:t>
-      </w:r>
-      <w:r>
-        <w:t xml:space="preserve"> </w:t>
-      </w:r>
-      <w:r>
-        <w:t>starch</w:t>
-      </w:r>
-      <w:r>
-        <w:t xml:space="preserve">. </w:t>
-      </w:r>
-      <w:r>
-        <w:t>The q</w:t>
-      </w:r>
-      <w:r>
-        <w:t xml:space="preserve">uantity and quality of </w:t>
-      </w:r>
-      <w:r>
-        <w:t xml:space="preserve">these </w:t>
-      </w:r>
-      <w:r>
-        <w:t xml:space="preserve">reserves influence dormancy, </w:t>
-      </w:r>
-      <w:proofErr w:type="gramStart"/>
-      <w:r>
-        <w:t>viability</w:t>
-      </w:r>
-      <w:proofErr w:type="gramEnd"/>
-      <w:r>
-        <w:t xml:space="preserve"> and germination potential</w:t>
-      </w:r>
-      <w:r>
-        <w:t>, thus directly related to plant fitness</w:t>
-      </w:r>
-      <w:r>
-        <w:t xml:space="preserve"> </w:t>
-      </w:r>
-      <w:r>
-        <w:t>(</w:t>
-      </w:r>
-      <w:commentRangeStart w:id="0"/>
-      <w:r>
-        <w:rPr>
-          <w:rFonts w:ascii="Calibri" w:hAnsi="Calibri" w:cs="Calibri"/>
-          <w:kern w:val="0"/>
-          <w:sz w:val="20"/>
-          <w:szCs w:val="20"/>
-        </w:rPr>
-        <w:t>Levin, 1974</w:t>
-      </w:r>
-      <w:commentRangeEnd w:id="0"/>
-      <w:r>
-        <w:rPr>
-          <w:rStyle w:val="Refdecomentario"/>
-          <w:rFonts w:ascii="Calibri" w:hAnsi="Calibri" w:cs="Calibri"/>
-          <w:sz w:val="20"/>
-          <w:szCs w:val="20"/>
-        </w:rPr>
-        <w:commentReference w:id="0"/>
-      </w:r>
-      <w:r>
-        <w:rPr>
-          <w:rFonts w:ascii="Calibri" w:hAnsi="Calibri" w:cs="Calibri"/>
-          <w:kern w:val="0"/>
-          <w:sz w:val="20"/>
-          <w:szCs w:val="20"/>
-        </w:rPr>
-        <w:t xml:space="preserve">; </w:t>
-      </w:r>
-      <w:commentRangeStart w:id="1"/>
-      <w:r>
-        <w:rPr>
-          <w:rFonts w:ascii="Calibri" w:hAnsi="Calibri" w:cs="Calibri"/>
-          <w:kern w:val="0"/>
-          <w:sz w:val="20"/>
-          <w:szCs w:val="20"/>
-        </w:rPr>
-        <w:t>Westoby et al., 1992</w:t>
-      </w:r>
-      <w:commentRangeEnd w:id="1"/>
-      <w:r>
-        <w:rPr>
-          <w:rStyle w:val="Refdecomentario"/>
-          <w:rFonts w:ascii="Calibri" w:hAnsi="Calibri" w:cs="Calibri"/>
-          <w:sz w:val="20"/>
-          <w:szCs w:val="20"/>
-        </w:rPr>
-        <w:commentReference w:id="1"/>
-      </w:r>
-      <w:r>
-        <w:t>)</w:t>
-      </w:r>
-      <w:r>
-        <w:t>.</w:t>
-      </w:r>
-      <w:r>
-        <w:t xml:space="preserve"> </w:t>
-      </w:r>
-      <w:r>
-        <w:t>Oil</w:t>
-      </w:r>
-      <w:r>
-        <w:t xml:space="preserve"> (FA)</w:t>
-      </w:r>
-      <w:r>
-        <w:t xml:space="preserve"> and carbohydrates are predominant for </w:t>
-      </w:r>
-      <w:r>
-        <w:t>angiosperms</w:t>
-      </w:r>
-      <w:r>
-        <w:t xml:space="preserve"> (</w:t>
-      </w:r>
-      <w:commentRangeStart w:id="2"/>
-      <w:proofErr w:type="spellStart"/>
-      <w:r>
-        <w:t>Bretagnolle</w:t>
-      </w:r>
-      <w:proofErr w:type="spellEnd"/>
-      <w:r>
-        <w:t xml:space="preserve"> et al 2016</w:t>
-      </w:r>
-      <w:commentRangeEnd w:id="2"/>
-      <w:r>
-        <w:rPr>
-          <w:rStyle w:val="Refdecomentario"/>
-          <w:lang w:val="en-GB"/>
-        </w:rPr>
-        <w:commentReference w:id="2"/>
-      </w:r>
-      <w:r>
-        <w:t>), but most plants rely on oil</w:t>
-      </w:r>
-      <w:r>
-        <w:t xml:space="preserve"> content,</w:t>
-      </w:r>
-      <w:r>
-        <w:t xml:space="preserve"> </w:t>
-      </w:r>
-      <w:r>
-        <w:t xml:space="preserve">as has </w:t>
-      </w:r>
-      <w:r>
-        <w:t xml:space="preserve">already </w:t>
-      </w:r>
-      <w:r>
-        <w:t xml:space="preserve">been </w:t>
-      </w:r>
-      <w:r>
-        <w:t xml:space="preserve">shown positively correlated with </w:t>
-      </w:r>
-      <w:r>
-        <w:t xml:space="preserve">the </w:t>
-      </w:r>
-      <w:r>
-        <w:t xml:space="preserve">earliness of germination </w:t>
-      </w:r>
-      <w:r>
-        <w:rPr>
-          <w:rFonts w:ascii="Calibri" w:hAnsi="Calibri" w:cs="Calibri"/>
-          <w:kern w:val="0"/>
-          <w:sz w:val="20"/>
-          <w:szCs w:val="20"/>
-        </w:rPr>
-        <w:t>(</w:t>
-      </w:r>
-      <w:commentRangeStart w:id="3"/>
-      <w:proofErr w:type="spellStart"/>
-      <w:r>
-        <w:rPr>
-          <w:rFonts w:ascii="Calibri" w:hAnsi="Calibri" w:cs="Calibri"/>
-          <w:kern w:val="0"/>
-          <w:sz w:val="20"/>
-          <w:szCs w:val="20"/>
-        </w:rPr>
-        <w:t>Gardarin</w:t>
-      </w:r>
-      <w:proofErr w:type="spellEnd"/>
-      <w:r>
-        <w:rPr>
-          <w:rFonts w:ascii="Calibri" w:hAnsi="Calibri" w:cs="Calibri"/>
-          <w:kern w:val="0"/>
-          <w:sz w:val="20"/>
-          <w:szCs w:val="20"/>
-        </w:rPr>
-        <w:t xml:space="preserve"> et al., 2011</w:t>
-      </w:r>
-      <w:commentRangeEnd w:id="3"/>
-      <w:r>
-        <w:rPr>
-          <w:rStyle w:val="Refdecomentario"/>
-          <w:rFonts w:ascii="Calibri" w:hAnsi="Calibri" w:cs="Calibri"/>
-          <w:sz w:val="20"/>
-          <w:szCs w:val="20"/>
-        </w:rPr>
-        <w:commentReference w:id="3"/>
-      </w:r>
-      <w:r>
-        <w:rPr>
-          <w:rFonts w:ascii="Calibri" w:hAnsi="Calibri" w:cs="Calibri"/>
-          <w:kern w:val="0"/>
-          <w:sz w:val="20"/>
-          <w:szCs w:val="20"/>
-        </w:rPr>
-        <w:t>)</w:t>
-      </w:r>
-      <w:r>
-        <w:t xml:space="preserve">). </w:t>
-      </w:r>
-      <w:r>
-        <w:t xml:space="preserve">Seed oil content and fatty acid composition </w:t>
-      </w:r>
-      <w:r>
-        <w:t xml:space="preserve">thus </w:t>
-      </w:r>
-      <w:r>
-        <w:t xml:space="preserve">determine plant fitness and validate the adaptive hypothesis, i.e. these traits are crucial for plant adaptation </w:t>
-      </w:r>
-      <w:commentRangeStart w:id="4"/>
-      <w:r>
-        <w:t>Sanyal 2016</w:t>
-      </w:r>
-      <w:commentRangeEnd w:id="4"/>
-      <w:r>
-        <w:commentReference w:id="4"/>
-      </w:r>
-      <w:r>
-        <w:t>, germination success [</w:t>
-      </w:r>
-      <w:commentRangeStart w:id="5"/>
-      <w:r>
-        <w:rPr>
-          <w:rFonts w:ascii="Calibri" w:hAnsi="Calibri" w:cs="Calibri"/>
-          <w:color w:val="131413"/>
-          <w:kern w:val="0"/>
-          <w:sz w:val="20"/>
-          <w:szCs w:val="20"/>
-        </w:rPr>
-        <w:t>Linder 2000</w:t>
-      </w:r>
-      <w:commentRangeEnd w:id="5"/>
-      <w:r>
-        <w:rPr>
-          <w:rStyle w:val="Refdecomentario"/>
-          <w:lang w:val="en-GB"/>
-        </w:rPr>
-        <w:commentReference w:id="5"/>
-      </w:r>
-      <w:r>
-        <w:t>], emergence and establishment of a plant [</w:t>
-      </w:r>
-      <w:commentRangeStart w:id="6"/>
-      <w:r>
-        <w:t>Bewl</w:t>
-      </w:r>
-      <w:r>
-        <w:t>e</w:t>
-      </w:r>
-      <w:r>
-        <w:t>y 1994</w:t>
-      </w:r>
-      <w:commentRangeEnd w:id="6"/>
-      <w:r>
-        <w:rPr>
-          <w:rStyle w:val="Refdecomentario"/>
-          <w:lang w:val="en-GB"/>
-        </w:rPr>
-        <w:commentReference w:id="6"/>
-      </w:r>
-      <w:r>
-        <w:t>]. Carbons in fatty acids are highly reduced and the oxidation of oils in germinating seeds releases more than twice as much energy as the oxidation of storage carbohydrates or proteins on a per g basis (</w:t>
-      </w:r>
-      <w:commentRangeStart w:id="7"/>
-      <w:r>
-        <w:t xml:space="preserve">Baud &amp; </w:t>
-      </w:r>
-      <w:proofErr w:type="spellStart"/>
-      <w:r>
-        <w:t>Lepiniec</w:t>
-      </w:r>
-      <w:proofErr w:type="spellEnd"/>
-      <w:r>
-        <w:t>, 2010</w:t>
-      </w:r>
-      <w:commentRangeEnd w:id="7"/>
-      <w:r>
-        <w:commentReference w:id="7"/>
-      </w:r>
-      <w:r>
-        <w:t xml:space="preserve">; </w:t>
-      </w:r>
-      <w:commentRangeStart w:id="8"/>
-      <w:r>
-        <w:t>Luttge, 2012</w:t>
-      </w:r>
-      <w:commentRangeEnd w:id="8"/>
-      <w:r>
-        <w:commentReference w:id="8"/>
-      </w:r>
-      <w:r>
-        <w:t xml:space="preserve">; </w:t>
-      </w:r>
-      <w:commentRangeStart w:id="9"/>
-      <w:proofErr w:type="spellStart"/>
-      <w:r>
-        <w:t>Theodoulou</w:t>
-      </w:r>
-      <w:proofErr w:type="spellEnd"/>
-      <w:r>
-        <w:t xml:space="preserve"> &amp; Eastmond, 2012</w:t>
-      </w:r>
-      <w:commentRangeEnd w:id="9"/>
-      <w:r>
-        <w:commentReference w:id="9"/>
-      </w:r>
-      <w:r>
-        <w:t>).</w:t>
-      </w:r>
-      <w:r>
-        <w:t xml:space="preserve"> </w:t>
-      </w:r>
-      <w:r>
-        <w:rPr>
-          <w:rFonts w:ascii="Calibri" w:hAnsi="Calibri" w:cs="Calibri"/>
-          <w:color w:val="000000"/>
-          <w:kern w:val="0"/>
-          <w:sz w:val="20"/>
-          <w:szCs w:val="20"/>
-        </w:rPr>
-        <w:t>Lipid composition determines oil quality and membrane structure and has profound effects on seed viability in the dry state (</w:t>
-      </w:r>
-      <w:commentRangeStart w:id="10"/>
-      <w:r>
-        <w:rPr>
-          <w:rFonts w:ascii="Calibri" w:hAnsi="Calibri" w:cs="Calibri"/>
-          <w:color w:val="000000"/>
-          <w:kern w:val="0"/>
-          <w:sz w:val="20"/>
-          <w:szCs w:val="20"/>
-        </w:rPr>
-        <w:t xml:space="preserve">Hoekstra, </w:t>
-      </w:r>
-      <w:r>
-        <w:rPr>
-          <w:rFonts w:ascii="Calibri" w:hAnsi="Calibri" w:cs="Calibri"/>
-          <w:color w:val="0000FF"/>
-          <w:kern w:val="0"/>
-          <w:sz w:val="20"/>
-          <w:szCs w:val="20"/>
-        </w:rPr>
-        <w:t>2005</w:t>
-      </w:r>
-      <w:commentRangeEnd w:id="10"/>
-      <w:r>
-        <w:rPr>
-          <w:rStyle w:val="Refdecomentario"/>
-          <w:rFonts w:ascii="Calibri" w:hAnsi="Calibri" w:cs="Calibri"/>
-          <w:sz w:val="20"/>
-          <w:szCs w:val="20"/>
-        </w:rPr>
-        <w:commentReference w:id="10"/>
-      </w:r>
-      <w:r>
-        <w:rPr>
-          <w:rFonts w:ascii="Calibri" w:hAnsi="Calibri" w:cs="Calibri"/>
-          <w:color w:val="000000"/>
-          <w:kern w:val="0"/>
-          <w:sz w:val="20"/>
-          <w:szCs w:val="20"/>
-        </w:rPr>
-        <w:t>).</w:t>
       </w:r>
     </w:p>
     <w:p>
@@ -633,7 +195,7 @@
         <w:rPr>
           <w:u w:val="single"/>
         </w:rPr>
-        <w:t xml:space="preserve">Seed oil composition (importance) </w:t>
+        <w:t>Seeds reservoirs</w:t>
       </w:r>
     </w:p>
     <w:p>
@@ -641,150 +203,355 @@
         <w:jc w:val="both"/>
       </w:pPr>
       <w:r>
-        <w:t>Althoug</w:t>
-      </w:r>
-      <w:r>
-        <w:t>h</w:t>
-      </w:r>
-      <w:r>
-        <w:t xml:space="preserve"> oil content</w:t>
-      </w:r>
-      <w:r>
-        <w:t xml:space="preserve"> variation is found within and </w:t>
-      </w:r>
-      <w:r>
-        <w:t>a</w:t>
-      </w:r>
-      <w:r>
-        <w:t>mong genera of the same family</w:t>
-      </w:r>
-      <w:r>
-        <w:t xml:space="preserve"> (</w:t>
-      </w:r>
-      <w:proofErr w:type="spellStart"/>
-      <w:r>
-        <w:t>Bretagnolle</w:t>
-      </w:r>
-      <w:proofErr w:type="spellEnd"/>
-      <w:r>
-        <w:t xml:space="preserve"> 2016) it is also h</w:t>
-      </w:r>
-      <w:r>
-        <w:t>ighly constrained by phylogeny</w:t>
-      </w:r>
-      <w:r>
-        <w:t xml:space="preserve"> and subject to evolutionary change </w:t>
+        <w:t xml:space="preserve">Seeds act as </w:t>
+      </w:r>
+      <w:r>
+        <w:t>reservoirs</w:t>
+      </w:r>
+      <w:r>
+        <w:t xml:space="preserve"> of energy</w:t>
+      </w:r>
+      <w:r>
+        <w:t xml:space="preserve"> basically</w:t>
+      </w:r>
+      <w:r>
+        <w:t xml:space="preserve"> accumulating </w:t>
+      </w:r>
+      <w:r>
+        <w:t xml:space="preserve">3 macromolecules: </w:t>
+      </w:r>
+      <w:r>
+        <w:t xml:space="preserve">protein, </w:t>
+      </w:r>
+      <w:r>
+        <w:t>fatty acids</w:t>
+      </w:r>
+      <w:r>
+        <w:t xml:space="preserve"> (FA)</w:t>
+      </w:r>
+      <w:r>
+        <w:t xml:space="preserve"> </w:t>
+      </w:r>
+      <w:r>
+        <w:t>or</w:t>
+      </w:r>
+      <w:r>
+        <w:t xml:space="preserve"> </w:t>
+      </w:r>
+      <w:r>
+        <w:t>starch</w:t>
+      </w:r>
+      <w:r>
+        <w:t xml:space="preserve">. </w:t>
+      </w:r>
+      <w:r>
+        <w:t>The q</w:t>
+      </w:r>
+      <w:r>
+        <w:t xml:space="preserve">uantity and quality of </w:t>
+      </w:r>
+      <w:r>
+        <w:t xml:space="preserve">these </w:t>
+      </w:r>
+      <w:r>
+        <w:t>reserves influence dormancy, viability and germination potential</w:t>
+      </w:r>
+      <w:r>
+        <w:t>, thus directly related to plant fitness</w:t>
+      </w:r>
+      <w:r>
+        <w:t xml:space="preserve"> </w:t>
       </w:r>
       <w:r>
         <w:t>(</w:t>
       </w:r>
-      <w:r>
-        <w:t>Levin</w:t>
-      </w:r>
-      <w:r>
-        <w:t xml:space="preserve"> 1974). Both oil content and relative FA frequency</w:t>
+      <w:commentRangeStart w:id="0"/>
+      <w:r>
+        <w:rPr>
+          <w:rFonts w:ascii="Calibri" w:hAnsi="Calibri" w:cs="Calibri"/>
+          <w:kern w:val="0"/>
+          <w:sz w:val="20"/>
+          <w:szCs w:val="20"/>
+        </w:rPr>
+        <w:t>Levin, 1974</w:t>
+      </w:r>
+      <w:commentRangeEnd w:id="0"/>
+      <w:r>
+        <w:rPr>
+          <w:rStyle w:val="Refdecomentario"/>
+          <w:rFonts w:ascii="Calibri" w:hAnsi="Calibri" w:cs="Calibri"/>
+          <w:sz w:val="20"/>
+          <w:szCs w:val="20"/>
+        </w:rPr>
+        <w:commentReference w:id="0"/>
+      </w:r>
+      <w:r>
+        <w:rPr>
+          <w:rFonts w:ascii="Calibri" w:hAnsi="Calibri" w:cs="Calibri"/>
+          <w:kern w:val="0"/>
+          <w:sz w:val="20"/>
+          <w:szCs w:val="20"/>
+        </w:rPr>
+        <w:t xml:space="preserve">; </w:t>
+      </w:r>
+      <w:commentRangeStart w:id="1"/>
+      <w:r>
+        <w:rPr>
+          <w:rFonts w:ascii="Calibri" w:hAnsi="Calibri" w:cs="Calibri"/>
+          <w:kern w:val="0"/>
+          <w:sz w:val="20"/>
+          <w:szCs w:val="20"/>
+        </w:rPr>
+        <w:t>Westoby et al., 1992</w:t>
+      </w:r>
+      <w:commentRangeEnd w:id="1"/>
+      <w:r>
+        <w:rPr>
+          <w:rStyle w:val="Refdecomentario"/>
+          <w:rFonts w:ascii="Calibri" w:hAnsi="Calibri" w:cs="Calibri"/>
+          <w:sz w:val="20"/>
+          <w:szCs w:val="20"/>
+        </w:rPr>
+        <w:commentReference w:id="1"/>
+      </w:r>
+      <w:r>
+        <w:t>)</w:t>
+      </w:r>
+      <w:r>
+        <w:t>.</w:t>
       </w:r>
       <w:r>
         <w:t xml:space="preserve"> </w:t>
       </w:r>
       <w:r>
-        <w:t>vary</w:t>
-      </w:r>
-      <w:r>
-        <w:t xml:space="preserve"> as response to environmental, geographical location and maternal</w:t>
-      </w:r>
-      <w:r>
-        <w:t xml:space="preserve"> genotypes (</w:t>
-      </w:r>
-      <w:r>
-        <w:t xml:space="preserve">Linder, 2000; </w:t>
-      </w:r>
-      <w:commentRangeStart w:id="11"/>
-      <w:proofErr w:type="spellStart"/>
-      <w:r>
-        <w:t>Ghebretinsae</w:t>
-      </w:r>
-      <w:proofErr w:type="spellEnd"/>
-      <w:r>
-        <w:t xml:space="preserve"> et al., 2008</w:t>
-      </w:r>
-      <w:commentRangeEnd w:id="11"/>
-      <w:r>
-        <w:commentReference w:id="11"/>
+        <w:t>Oil</w:t>
+      </w:r>
+      <w:r>
+        <w:t xml:space="preserve"> (FA)</w:t>
+      </w:r>
+      <w:r>
+        <w:t xml:space="preserve"> and carbohydrates are predominant for </w:t>
+      </w:r>
+      <w:r>
+        <w:t>angiosperms</w:t>
+      </w:r>
+      <w:r>
+        <w:t xml:space="preserve"> (Bretagnolle et al 2016), but most plants rely on oil</w:t>
+      </w:r>
+      <w:r>
+        <w:t xml:space="preserve"> content,</w:t>
+      </w:r>
+      <w:r>
+        <w:t xml:space="preserve"> </w:t>
+      </w:r>
+      <w:r>
+        <w:t xml:space="preserve">as has </w:t>
+      </w:r>
+      <w:r>
+        <w:t xml:space="preserve">already </w:t>
+      </w:r>
+      <w:r>
+        <w:t xml:space="preserve">been </w:t>
+      </w:r>
+      <w:r>
+        <w:t xml:space="preserve">shown positively correlated with </w:t>
+      </w:r>
+      <w:r>
+        <w:t xml:space="preserve">the </w:t>
+      </w:r>
+      <w:r>
+        <w:t xml:space="preserve">earliness of germination </w:t>
+      </w:r>
+      <w:r>
+        <w:rPr>
+          <w:rFonts w:ascii="Calibri" w:hAnsi="Calibri" w:cs="Calibri"/>
+          <w:kern w:val="0"/>
+          <w:sz w:val="20"/>
+          <w:szCs w:val="20"/>
+        </w:rPr>
+        <w:t>(</w:t>
+      </w:r>
+      <w:commentRangeStart w:id="2"/>
+      <w:r>
+        <w:rPr>
+          <w:rFonts w:ascii="Calibri" w:hAnsi="Calibri" w:cs="Calibri"/>
+          <w:kern w:val="0"/>
+          <w:sz w:val="20"/>
+          <w:szCs w:val="20"/>
+        </w:rPr>
+        <w:t>Gardarin et al., 2011</w:t>
+      </w:r>
+      <w:commentRangeEnd w:id="2"/>
+      <w:r>
+        <w:rPr>
+          <w:rStyle w:val="Refdecomentario"/>
+          <w:rFonts w:ascii="Calibri" w:hAnsi="Calibri" w:cs="Calibri"/>
+          <w:sz w:val="20"/>
+          <w:szCs w:val="20"/>
+        </w:rPr>
+        <w:commentReference w:id="2"/>
+      </w:r>
+      <w:r>
+        <w:rPr>
+          <w:rFonts w:ascii="Calibri" w:hAnsi="Calibri" w:cs="Calibri"/>
+          <w:kern w:val="0"/>
+          <w:sz w:val="20"/>
+          <w:szCs w:val="20"/>
+        </w:rPr>
+        <w:t>)</w:t>
       </w:r>
       <w:r>
         <w:t xml:space="preserve">). </w:t>
       </w:r>
       <w:r>
-        <w:t>Most FA found in seeds are the saturated palmitic (16:0, PA) and stearic (18:0, SA) acids and the unsaturated oleic acid (18:1n-9, OLA), linoleic acid (18:2n-6, LA) and a-linolenic acid (18:3n3, ALA).</w:t>
+        <w:t xml:space="preserve">Seed oil content and fatty acid composition </w:t>
+      </w:r>
+      <w:r>
+        <w:t xml:space="preserve">thus </w:t>
+      </w:r>
+      <w:r>
+        <w:t xml:space="preserve">determine plant fitness and validate the adaptive hypothesis, i.e. these traits are crucial for plant adaptation </w:t>
+      </w:r>
+      <w:commentRangeStart w:id="3"/>
+      <w:r>
+        <w:t>Sanyal 2016</w:t>
+      </w:r>
+      <w:commentRangeEnd w:id="3"/>
+      <w:r>
+        <w:commentReference w:id="3"/>
+      </w:r>
+      <w:r>
+        <w:t>, germination success [</w:t>
+      </w:r>
+      <w:commentRangeStart w:id="4"/>
+      <w:r>
+        <w:rPr>
+          <w:rFonts w:ascii="Calibri" w:hAnsi="Calibri" w:cs="Calibri"/>
+          <w:color w:val="131413"/>
+          <w:kern w:val="0"/>
+          <w:sz w:val="20"/>
+          <w:szCs w:val="20"/>
+        </w:rPr>
+        <w:t>Linder 2000</w:t>
+      </w:r>
+      <w:commentRangeEnd w:id="4"/>
+      <w:r>
+        <w:rPr>
+          <w:rStyle w:val="Refdecomentario"/>
+          <w:lang w:val="en-GB"/>
+        </w:rPr>
+        <w:commentReference w:id="4"/>
+      </w:r>
+      <w:r>
+        <w:t>], emergence and establishment of a plant [</w:t>
+      </w:r>
+      <w:commentRangeStart w:id="5"/>
+      <w:r>
+        <w:t>Bewl</w:t>
+      </w:r>
+      <w:r>
+        <w:t>e</w:t>
+      </w:r>
+      <w:r>
+        <w:t>y 1994</w:t>
+      </w:r>
+      <w:commentRangeEnd w:id="5"/>
+      <w:r>
+        <w:rPr>
+          <w:rStyle w:val="Refdecomentario"/>
+          <w:lang w:val="en-GB"/>
+        </w:rPr>
+        <w:commentReference w:id="5"/>
+      </w:r>
+      <w:r>
+        <w:t>]. Carbons in fatty acids are highly reduced and the oxidation of oils in germinating seeds releases more than twice as much energy as the oxidation of storage carbohydrates or proteins on a per g basis (</w:t>
+      </w:r>
+      <w:commentRangeStart w:id="6"/>
+      <w:r>
+        <w:t>Baud &amp; Lepiniec, 2010</w:t>
+      </w:r>
+      <w:commentRangeEnd w:id="6"/>
+      <w:r>
+        <w:commentReference w:id="6"/>
+      </w:r>
+      <w:r>
+        <w:t xml:space="preserve">; </w:t>
+      </w:r>
+      <w:commentRangeStart w:id="7"/>
+      <w:r>
+        <w:t>Luttge, 2012</w:t>
+      </w:r>
+      <w:commentRangeEnd w:id="7"/>
+      <w:r>
+        <w:commentReference w:id="7"/>
+      </w:r>
+      <w:r>
+        <w:t xml:space="preserve">; </w:t>
+      </w:r>
+      <w:commentRangeStart w:id="8"/>
+      <w:r>
+        <w:t>Theodoulou &amp; Eastmond, 2012</w:t>
+      </w:r>
+      <w:commentRangeEnd w:id="8"/>
+      <w:r>
+        <w:commentReference w:id="8"/>
+      </w:r>
+      <w:r>
+        <w:t>).</w:t>
       </w:r>
       <w:r>
         <w:t xml:space="preserve"> </w:t>
       </w:r>
       <w:r>
-        <w:t xml:space="preserve">FA can be divided in saturated (SFA) and unsaturated (UFA) which </w:t>
-      </w:r>
-      <w:r>
-        <w:t xml:space="preserve">have differential properties that may influence those responses. </w:t>
-      </w:r>
-      <w:r>
-        <w:t xml:space="preserve">On a </w:t>
-      </w:r>
-      <w:r>
-        <w:t>per-carbon</w:t>
-      </w:r>
-      <w:r>
-        <w:t xml:space="preserve"> basis, </w:t>
-      </w:r>
-      <w:r>
-        <w:t>UFA</w:t>
-      </w:r>
-      <w:r>
-        <w:t xml:space="preserve"> cost more to produce and yield less energy when oxidized than </w:t>
-      </w:r>
-      <w:r>
-        <w:t>S</w:t>
-      </w:r>
-      <w:r>
-        <w:t>FAs [</w:t>
-      </w:r>
-      <w:commentRangeStart w:id="12"/>
-      <w:r>
-        <w:t>41</w:t>
-      </w:r>
-      <w:commentRangeEnd w:id="12"/>
-      <w:r>
-        <w:commentReference w:id="12"/>
-      </w:r>
-      <w:r>
-        <w:t>, Linder 2000)</w:t>
-      </w:r>
-      <w:r>
-        <w:t xml:space="preserve">. Moreover, the storage of unsaturated FAs and particularly PUFAs necessitates the storage of antioxidant molecules to prevent damage to FAs. Hence, the oily seeds should </w:t>
-      </w:r>
-      <w:proofErr w:type="spellStart"/>
-      <w:r>
-        <w:t>maximise</w:t>
-      </w:r>
-      <w:proofErr w:type="spellEnd"/>
-      <w:r>
-        <w:t xml:space="preserve"> SFA storage instead of UFA (Linder, 2000). Hence, a maximal storage strategy would be oriented towards the synthesis of oily seeds with only saturated FAs. However, the relative abundance of unsaturated to saturated FAs highly varies in angiosperms and many species </w:t>
-      </w:r>
-      <w:proofErr w:type="spellStart"/>
-      <w:r>
-        <w:t>synthesise</w:t>
-      </w:r>
-      <w:proofErr w:type="spellEnd"/>
-      <w:r>
-        <w:t xml:space="preserve"> a very low </w:t>
-      </w:r>
-      <w:proofErr w:type="gramStart"/>
-      <w:r>
-        <w:t>amount</w:t>
-      </w:r>
-      <w:proofErr w:type="gramEnd"/>
-      <w:r>
-        <w:t xml:space="preserve"> of saturated FAs (Linder, 2000; Voelker &amp; Kinney, 2001).</w:t>
+        <w:rPr>
+          <w:rFonts w:ascii="Calibri" w:hAnsi="Calibri" w:cs="Calibri"/>
+          <w:color w:val="000000"/>
+          <w:kern w:val="0"/>
+          <w:sz w:val="20"/>
+          <w:szCs w:val="20"/>
+        </w:rPr>
+        <w:t>Lipid composition determines oil quality and membrane structure and has profound effects on seed viability in the dry state (</w:t>
+      </w:r>
+      <w:commentRangeStart w:id="9"/>
+      <w:r>
+        <w:rPr>
+          <w:rFonts w:ascii="Calibri" w:hAnsi="Calibri" w:cs="Calibri"/>
+          <w:color w:val="000000"/>
+          <w:kern w:val="0"/>
+          <w:sz w:val="20"/>
+          <w:szCs w:val="20"/>
+        </w:rPr>
+        <w:t xml:space="preserve">Hoekstra, </w:t>
+      </w:r>
+      <w:r>
+        <w:rPr>
+          <w:rFonts w:ascii="Calibri" w:hAnsi="Calibri" w:cs="Calibri"/>
+          <w:color w:val="0000FF"/>
+          <w:kern w:val="0"/>
+          <w:sz w:val="20"/>
+          <w:szCs w:val="20"/>
+        </w:rPr>
+        <w:t>2005</w:t>
+      </w:r>
+      <w:commentRangeEnd w:id="9"/>
+      <w:r>
+        <w:rPr>
+          <w:rStyle w:val="Refdecomentario"/>
+          <w:rFonts w:ascii="Calibri" w:hAnsi="Calibri" w:cs="Calibri"/>
+          <w:sz w:val="20"/>
+          <w:szCs w:val="20"/>
+        </w:rPr>
+        <w:commentReference w:id="9"/>
+      </w:r>
+      <w:r>
+        <w:rPr>
+          <w:rFonts w:ascii="Calibri" w:hAnsi="Calibri" w:cs="Calibri"/>
+          <w:color w:val="000000"/>
+          <w:kern w:val="0"/>
+          <w:sz w:val="20"/>
+          <w:szCs w:val="20"/>
+        </w:rPr>
+        <w:t>).</w:t>
       </w:r>
     </w:p>
     <w:p>
@@ -803,6 +570,139 @@
         <w:rPr>
           <w:u w:val="single"/>
         </w:rPr>
+        <w:t xml:space="preserve">Seed oil composition (importance) </w:t>
+      </w:r>
+    </w:p>
+    <w:p>
+      <w:pPr>
+        <w:jc w:val="both"/>
+      </w:pPr>
+      <w:r>
+        <w:t>Althoug</w:t>
+      </w:r>
+      <w:r>
+        <w:t>h</w:t>
+      </w:r>
+      <w:r>
+        <w:t xml:space="preserve"> oil content</w:t>
+      </w:r>
+      <w:r>
+        <w:t xml:space="preserve"> variation is found within and </w:t>
+      </w:r>
+      <w:r>
+        <w:t>a</w:t>
+      </w:r>
+      <w:r>
+        <w:t>mong genera of the same family</w:t>
+      </w:r>
+      <w:r>
+        <w:t xml:space="preserve"> (Bretagnolle 2016) it is also h</w:t>
+      </w:r>
+      <w:r>
+        <w:t>ighly constrained by phylogeny</w:t>
+      </w:r>
+      <w:r>
+        <w:t xml:space="preserve"> and subject to evolutionary change </w:t>
+      </w:r>
+      <w:r>
+        <w:t>(</w:t>
+      </w:r>
+      <w:r>
+        <w:t>Levin</w:t>
+      </w:r>
+      <w:r>
+        <w:t xml:space="preserve"> 1974). Both oil content and relative FA frequency</w:t>
+      </w:r>
+      <w:r>
+        <w:t xml:space="preserve"> </w:t>
+      </w:r>
+      <w:r>
+        <w:t>vary</w:t>
+      </w:r>
+      <w:r>
+        <w:t xml:space="preserve"> as response to environmental, geographical location and maternal</w:t>
+      </w:r>
+      <w:r>
+        <w:t xml:space="preserve"> genotypes (</w:t>
+      </w:r>
+      <w:r>
+        <w:t xml:space="preserve">Linder, 2000; </w:t>
+      </w:r>
+      <w:commentRangeStart w:id="10"/>
+      <w:r>
+        <w:t>Ghebretinsae et al., 2008</w:t>
+      </w:r>
+      <w:commentRangeEnd w:id="10"/>
+      <w:r>
+        <w:commentReference w:id="10"/>
+      </w:r>
+      <w:r>
+        <w:t xml:space="preserve">). </w:t>
+      </w:r>
+      <w:r>
+        <w:t>Most FA found in seeds are the saturated palmitic (16:0, PA) and stearic (18:0, SA) acids and the unsaturated oleic acid (18:1n-9, OLA), linoleic acid (18:2n-6, LA) and a-linolenic acid (18:3n3, ALA).</w:t>
+      </w:r>
+      <w:r>
+        <w:t xml:space="preserve"> </w:t>
+      </w:r>
+      <w:r>
+        <w:t xml:space="preserve">FA can be divided in saturated (SFA) and unsaturated (UFA) which </w:t>
+      </w:r>
+      <w:r>
+        <w:t xml:space="preserve">have differential properties that may influence those responses. </w:t>
+      </w:r>
+      <w:r>
+        <w:t xml:space="preserve">On a </w:t>
+      </w:r>
+      <w:r>
+        <w:t>per-carbon</w:t>
+      </w:r>
+      <w:r>
+        <w:t xml:space="preserve"> basis, </w:t>
+      </w:r>
+      <w:r>
+        <w:t>UFA</w:t>
+      </w:r>
+      <w:r>
+        <w:t xml:space="preserve"> cost more to produce and yield less energy when oxidized than </w:t>
+      </w:r>
+      <w:r>
+        <w:t>S</w:t>
+      </w:r>
+      <w:r>
+        <w:t>FAs [</w:t>
+      </w:r>
+      <w:commentRangeStart w:id="11"/>
+      <w:r>
+        <w:t>41</w:t>
+      </w:r>
+      <w:commentRangeEnd w:id="11"/>
+      <w:r>
+        <w:commentReference w:id="11"/>
+      </w:r>
+      <w:r>
+        <w:t>, Linder 2000)</w:t>
+      </w:r>
+      <w:r>
+        <w:t>. Moreover, the storage of unsaturated FAs and particularly PUFAs necessitates the storage of antioxidant molecules to prevent damage to FAs. Hence, the oily seeds should maximise SFA storage instead of UFA (Linder, 2000). Hence, a maximal storage strategy would be oriented towards the synthesis of oily seeds with only saturated FAs. However, the relative abundance of unsaturated to saturated FAs highly varies in angiosperms and many species synthesise a very low amount of saturated FAs (Linder, 2000; Voelker &amp; Kinney, 2001).</w:t>
+      </w:r>
+    </w:p>
+    <w:p>
+      <w:pPr>
+        <w:pStyle w:val="Prrafodelista"/>
+        <w:numPr>
+          <w:ilvl w:val="0"/>
+          <w:numId w:val="12"/>
+        </w:numPr>
+        <w:jc w:val="both"/>
+        <w:rPr>
+          <w:u w:val="single"/>
+        </w:rPr>
+      </w:pPr>
+      <w:r>
+        <w:rPr>
+          <w:u w:val="single"/>
+        </w:rPr>
         <w:t>Global seed oil content patterns</w:t>
       </w:r>
     </w:p>
@@ -810,110 +710,94 @@
       <w:pPr>
         <w:jc w:val="both"/>
       </w:pPr>
+      <w:commentRangeStart w:id="12"/>
+      <w:r>
+        <w:t xml:space="preserve">Levin 1974 </w:t>
+      </w:r>
+      <w:commentRangeEnd w:id="12"/>
+      <w:r>
+        <w:commentReference w:id="12"/>
+      </w:r>
+      <w:r>
+        <w:t xml:space="preserve"> found that seed oil content increased with woodiness and shade tolerance. </w:t>
+      </w:r>
+      <w:r>
+        <w:t>Sanyal 2016 found that s</w:t>
+      </w:r>
+      <w:r>
+        <w:t xml:space="preserve">eed oil content has been seen to be significantly higher in tropical plants, </w:t>
+      </w:r>
+      <w:r>
+        <w:t xml:space="preserve">probably because </w:t>
+      </w:r>
+      <w:r>
+        <w:t>need higher energy reserved in seeds to survive first life stages with high competition and/or low illumination (</w:t>
+      </w:r>
+      <w:r>
+        <w:t xml:space="preserve">Salisbury 1942 </w:t>
+      </w:r>
       <w:commentRangeStart w:id="13"/>
-      <w:r>
-        <w:t xml:space="preserve">Levin 1974 </w:t>
-      </w:r>
       <w:commentRangeEnd w:id="13"/>
       <w:r>
         <w:commentReference w:id="13"/>
       </w:r>
       <w:r>
-        <w:t xml:space="preserve"> found that seed oil content increased with woodiness and shade tolerance. </w:t>
-      </w:r>
-      <w:r>
-        <w:t>Sanyal 2016 found that s</w:t>
-      </w:r>
-      <w:r>
-        <w:t xml:space="preserve">eed oil content has been seen to be significantly higher in tropical plants, </w:t>
-      </w:r>
-      <w:r>
-        <w:t xml:space="preserve">probably because </w:t>
-      </w:r>
-      <w:r>
-        <w:t>need higher energy reserved in seeds to survive first life stages with high competition and/or low illumination (</w:t>
-      </w:r>
-      <w:r>
-        <w:t xml:space="preserve">Salisbury 1942 </w:t>
+        <w:t xml:space="preserve">), compared to temperate plants. Also, higher proportions of UFA </w:t>
+      </w:r>
+      <w:r>
+        <w:t>(</w:t>
+      </w:r>
+      <w:r>
+        <w:t>oleic and eicosenoic</w:t>
+      </w:r>
+      <w:r>
+        <w:t>)</w:t>
+      </w:r>
+      <w:r>
+        <w:t xml:space="preserve"> with increased latitude </w:t>
+      </w:r>
+      <w:r>
+        <w:t>(</w:t>
+      </w:r>
+      <w:r>
+        <w:t>Sanyal 2016</w:t>
+      </w:r>
+      <w:r>
+        <w:t>)</w:t>
+      </w:r>
+      <w:r>
+        <w:t xml:space="preserve">. </w:t>
+      </w:r>
+      <w:r>
+        <w:t xml:space="preserve"> </w:t>
+      </w:r>
+      <w:r>
+        <w:t>Concordantly previous studies have shown that the proportions of saturated and unsaturated FAs and subsequently their melting points vary with latitude [</w:t>
       </w:r>
       <w:commentRangeStart w:id="14"/>
+      <w:r>
+        <w:t>2</w:t>
+      </w:r>
       <w:commentRangeEnd w:id="14"/>
       <w:r>
         <w:commentReference w:id="14"/>
       </w:r>
       <w:r>
-        <w:t xml:space="preserve">), compared to temperate plants. Also, higher proportions of UFA </w:t>
-      </w:r>
-      <w:r>
-        <w:t>(</w:t>
-      </w:r>
-      <w:r>
-        <w:t xml:space="preserve">oleic and </w:t>
-      </w:r>
-      <w:proofErr w:type="spellStart"/>
-      <w:r>
-        <w:t>eicosenoic</w:t>
-      </w:r>
-      <w:proofErr w:type="spellEnd"/>
-      <w:r>
-        <w:t>)</w:t>
-      </w:r>
-      <w:r>
-        <w:t xml:space="preserve"> with increased latitude </w:t>
-      </w:r>
-      <w:r>
-        <w:t>(</w:t>
-      </w:r>
-      <w:r>
-        <w:t>Sanyal 2016</w:t>
-      </w:r>
-      <w:r>
-        <w:t>)</w:t>
-      </w:r>
-      <w:r>
-        <w:t xml:space="preserve">. </w:t>
-      </w:r>
-      <w:r>
-        <w:t xml:space="preserve"> </w:t>
-      </w:r>
-      <w:r>
-        <w:t>Concordantly previous studies have shown that the proportions of saturated and unsaturated FAs and subsequently their melting points vary with latitude [</w:t>
+        <w:t xml:space="preserve">, </w:t>
       </w:r>
       <w:commentRangeStart w:id="15"/>
       <w:r>
-        <w:t>2</w:t>
+        <w:t>40</w:t>
       </w:r>
       <w:commentRangeEnd w:id="15"/>
       <w:r>
         <w:commentReference w:id="15"/>
       </w:r>
       <w:r>
-        <w:t xml:space="preserve">, </w:t>
-      </w:r>
-      <w:commentRangeStart w:id="16"/>
-      <w:r>
-        <w:t>40</w:t>
-      </w:r>
-      <w:commentRangeEnd w:id="16"/>
-      <w:r>
-        <w:commentReference w:id="16"/>
-      </w:r>
-      <w:r>
-        <w:t>].</w:t>
-      </w:r>
-      <w:r>
-        <w:t xml:space="preserve"> A</w:t>
-      </w:r>
-      <w:r>
-        <w:t xml:space="preserve">t lower latitudes, seeds with higher proportions of saturated oils would be </w:t>
-      </w:r>
-      <w:proofErr w:type="spellStart"/>
-      <w:r>
-        <w:t>favoured</w:t>
-      </w:r>
-      <w:proofErr w:type="spellEnd"/>
-      <w:r>
-        <w:t xml:space="preserve"> because they would have more energy for growth without delaying or slowing germination. At higher latitude and cooler </w:t>
+        <w:t>]. A</w:t>
+      </w:r>
+      <w:r>
+        <w:t xml:space="preserve">t lower latitudes, seeds with higher proportions of saturated oils would be favoured because they would have more energy for growth without delaying or slowing germination. At higher latitude and cooler </w:t>
       </w:r>
       <w:r>
         <w:lastRenderedPageBreak/>
@@ -951,14 +835,7 @@
           <w:b/>
           <w:bCs/>
         </w:rPr>
-        <w:t>seed longevity</w:t>
-      </w:r>
-      <w:r>
-        <w:rPr>
-          <w:b/>
-          <w:bCs/>
-        </w:rPr>
-        <w:t>,</w:t>
+        <w:t>seed longevity,</w:t>
       </w:r>
       <w:r>
         <w:rPr>
@@ -1042,64 +919,29 @@
         <w:spacing w:after="0" w:line="240" w:lineRule="auto"/>
         <w:jc w:val="both"/>
       </w:pPr>
-      <w:proofErr w:type="spellStart"/>
-      <w:r>
-        <w:t>Bretagnolle</w:t>
-      </w:r>
-      <w:proofErr w:type="spellEnd"/>
-      <w:r>
-        <w:t xml:space="preserve"> found</w:t>
-      </w:r>
-      <w:r>
-        <w:t xml:space="preserve"> a negative correlation between seed mass and oil content and a strong positive</w:t>
-      </w:r>
-      <w:r>
-        <w:t xml:space="preserve"> </w:t>
-      </w:r>
-      <w:r>
-        <w:t>correlation between the energy stored in the seed and oil content. Large seeds generally store less oil</w:t>
-      </w:r>
-      <w:r>
-        <w:t xml:space="preserve"> </w:t>
-      </w:r>
-      <w:r>
-        <w:t>than small seeds, whereas small seeds which have higher oil content are rich in PUFAs.</w:t>
-      </w:r>
-      <w:r>
-        <w:t xml:space="preserve"> </w:t>
-      </w:r>
-      <w:r>
-        <w:t>This relation</w:t>
-      </w:r>
-      <w:r>
-        <w:t xml:space="preserve"> </w:t>
-      </w:r>
-      <w:r>
-        <w:t>make sense because the carbons in fatty acids are highly reduced and the oxidation of oils in germinating</w:t>
-      </w:r>
-      <w:r>
-        <w:t xml:space="preserve"> </w:t>
-      </w:r>
-      <w:r>
-        <w:t>seeds releases more than twice as much energy as the oxidation of storage carbohydrates or proteins on</w:t>
-      </w:r>
-      <w:r>
-        <w:t xml:space="preserve"> </w:t>
-      </w:r>
-      <w:r>
-        <w:t>a per g basis (</w:t>
+      <w:r>
+        <w:t>Bretagnolle found</w:t>
+      </w:r>
+      <w:r>
+        <w:t xml:space="preserve"> a negative correlation between seed mass and oil content and a strong positive correlation between the energy stored in the seed and oil content. Large seeds generally store less oil than small seeds, whereas small seeds which have higher oil content are rich in PUFAs.</w:t>
+      </w:r>
+      <w:r>
+        <w:t xml:space="preserve"> This relation make sense because the carbons in fatty acids are highly reduced and the oxidation of oils in germinating seeds releases more than twice as much energy as the oxidation of storage carbohydrates or proteins on a per g basis (</w:t>
+      </w:r>
+      <w:commentRangeStart w:id="16"/>
+      <w:r>
+        <w:t>Baud &amp; Lepiniec, 2010</w:t>
+      </w:r>
+      <w:commentRangeEnd w:id="16"/>
+      <w:r>
+        <w:commentReference w:id="16"/>
+      </w:r>
+      <w:r>
+        <w:t xml:space="preserve">; </w:t>
       </w:r>
       <w:commentRangeStart w:id="17"/>
       <w:r>
-        <w:t xml:space="preserve">Baud &amp; </w:t>
-      </w:r>
-      <w:proofErr w:type="spellStart"/>
-      <w:r>
-        <w:t>Lepiniec</w:t>
-      </w:r>
-      <w:proofErr w:type="spellEnd"/>
-      <w:r>
-        <w:t>, 2010</w:t>
+        <w:t>Luttge, 2012</w:t>
       </w:r>
       <w:commentRangeEnd w:id="17"/>
       <w:r>
@@ -1110,65 +952,23 @@
       </w:r>
       <w:commentRangeStart w:id="18"/>
       <w:r>
-        <w:t>Luttge, 2012</w:t>
+        <w:t>Theodoulou &amp; Eastmond, 2012</w:t>
       </w:r>
       <w:commentRangeEnd w:id="18"/>
       <w:r>
         <w:commentReference w:id="18"/>
       </w:r>
       <w:r>
-        <w:t xml:space="preserve">; </w:t>
-      </w:r>
-      <w:commentRangeStart w:id="19"/>
-      <w:proofErr w:type="spellStart"/>
-      <w:r>
-        <w:t>Theodoulou</w:t>
-      </w:r>
-      <w:proofErr w:type="spellEnd"/>
-      <w:r>
-        <w:t xml:space="preserve"> &amp; Eastmond, 2012</w:t>
-      </w:r>
-      <w:commentRangeEnd w:id="19"/>
-      <w:r>
-        <w:commentReference w:id="19"/>
-      </w:r>
-      <w:r>
-        <w:t>). Hence, a small oily</w:t>
-      </w:r>
-      <w:r>
-        <w:t xml:space="preserve"> </w:t>
-      </w:r>
-      <w:r>
-        <w:t>seed can release as much as energy as a starchy seed that is twice as heavy.</w:t>
-      </w:r>
-      <w:r>
-        <w:t xml:space="preserve"> </w:t>
-      </w:r>
-      <w:r>
-        <w:t>A huge variation of oil content exists in small seeds, although such variation strongly decreases towards low oil values in large seeds</w:t>
-      </w:r>
-      <w:r>
-        <w:t xml:space="preserve"> (</w:t>
+        <w:t>). Hence, a small oily seed can release as much as energy as a starchy seed that is twice as heavy.</w:t>
+      </w:r>
+      <w:r>
+        <w:t xml:space="preserve"> A huge variation of oil content exists in small seeds, although such variation strongly decreases towards low oil values in large seeds (</w:t>
       </w:r>
       <w:r>
         <w:rPr>
           <w:highlight w:val="yellow"/>
         </w:rPr>
-        <w:t xml:space="preserve">corroborated in our </w:t>
-      </w:r>
-      <w:proofErr w:type="spellStart"/>
-      <w:r>
-        <w:rPr>
-          <w:highlight w:val="yellow"/>
-        </w:rPr>
-        <w:t>preliminar</w:t>
-      </w:r>
-      <w:proofErr w:type="spellEnd"/>
-      <w:r>
-        <w:rPr>
-          <w:highlight w:val="yellow"/>
-        </w:rPr>
-        <w:t xml:space="preserve"> results</w:t>
+        <w:t>corroborated in our preliminar results</w:t>
       </w:r>
       <w:r>
         <w:t>)</w:t>
@@ -1186,21 +986,7 @@
         <w:t xml:space="preserve"> </w:t>
       </w:r>
       <w:r>
-        <w:t>Such a relationship suggests that as oil synthesis is energetically costly relative to carbohydrates, oil synthesis could be an advantage only for small seeds which can store energy in a smaller volume</w:t>
-      </w:r>
-      <w:r>
-        <w:t xml:space="preserve"> (</w:t>
-      </w:r>
-      <w:proofErr w:type="spellStart"/>
-      <w:r>
-        <w:t>Bretagnolle</w:t>
-      </w:r>
-      <w:proofErr w:type="spellEnd"/>
-      <w:r>
-        <w:t xml:space="preserve"> 2016)</w:t>
-      </w:r>
-      <w:r>
-        <w:t>.</w:t>
+        <w:t>Such a relationship suggests that as oil synthesis is energetically costly relative to carbohydrates, oil synthesis could be an advantage only for small seeds which can store energy in a smaller volume (Bretagnolle 2016).</w:t>
       </w:r>
     </w:p>
     <w:p>
@@ -1247,9 +1033,20 @@
       <w:r>
         <w:t>Small-seeded species often produce numerous seeds with higher persistence capacities, whereas large-seeded species often produce less but bigger seeds that generate seedlings with higher competitive ability and better buffering capacities of environmental stresses (</w:t>
       </w:r>
+      <w:commentRangeStart w:id="19"/>
+      <w:r>
+        <w:t>Thompson et al., 1993</w:t>
+      </w:r>
+      <w:commentRangeEnd w:id="19"/>
+      <w:r>
+        <w:commentReference w:id="19"/>
+      </w:r>
+      <w:r>
+        <w:t xml:space="preserve">; </w:t>
+      </w:r>
       <w:commentRangeStart w:id="20"/>
       <w:r>
-        <w:t>Thompson et al., 1993</w:t>
+        <w:t>Coomes et al., 2002</w:t>
       </w:r>
       <w:commentRangeEnd w:id="20"/>
       <w:r>
@@ -1260,7 +1057,7 @@
       </w:r>
       <w:commentRangeStart w:id="21"/>
       <w:r>
-        <w:t>Coomes et al., 2002</w:t>
+        <w:t>Moles &amp; Westoby, 2006</w:t>
       </w:r>
       <w:commentRangeEnd w:id="21"/>
       <w:r>
@@ -1271,22 +1068,11 @@
       </w:r>
       <w:commentRangeStart w:id="22"/>
       <w:r>
-        <w:t>Moles &amp; Westoby, 2006</w:t>
+        <w:t>Muller-Landau, 2010</w:t>
       </w:r>
       <w:commentRangeEnd w:id="22"/>
       <w:r>
         <w:commentReference w:id="22"/>
-      </w:r>
-      <w:r>
-        <w:t xml:space="preserve">; </w:t>
-      </w:r>
-      <w:commentRangeStart w:id="23"/>
-      <w:r>
-        <w:t>Muller-Landau, 2010</w:t>
-      </w:r>
-      <w:commentRangeEnd w:id="23"/>
-      <w:r>
-        <w:commentReference w:id="23"/>
       </w:r>
       <w:r>
         <w:t>).</w:t>
@@ -1356,20 +1142,31 @@
       <w:r>
         <w:t xml:space="preserve"> </w:t>
       </w:r>
+      <w:commentRangeStart w:id="23"/>
+      <w:r>
+        <w:t xml:space="preserve">Walters et al. (2005) </w:t>
+      </w:r>
+      <w:commentRangeEnd w:id="23"/>
+      <w:r>
+        <w:commentReference w:id="23"/>
+      </w:r>
+      <w:r>
+        <w:t>suggested taxonomic and climatic effects on interspecific differences in longevity. According to these authors, seeds of species from cold and temperate climates have shorter longevity than seeds of species from hot and arid climates (</w:t>
+      </w:r>
       <w:commentRangeStart w:id="24"/>
       <w:r>
-        <w:t xml:space="preserve">Walters et al. (2005) </w:t>
+        <w:t>McDonald, 1999</w:t>
       </w:r>
       <w:commentRangeEnd w:id="24"/>
       <w:r>
         <w:commentReference w:id="24"/>
       </w:r>
       <w:r>
-        <w:t>suggested taxonomic and climatic effects on interspecific differences in longevity. According to these authors, seeds of species from cold and temperate climates have shorter longevity than seeds of species from hot and arid climates (</w:t>
+        <w:t xml:space="preserve">; </w:t>
       </w:r>
       <w:commentRangeStart w:id="25"/>
       <w:r>
-        <w:t>McDonald, 1999</w:t>
+        <w:t>Kranner et al., 2010</w:t>
       </w:r>
       <w:commentRangeEnd w:id="25"/>
       <w:r>
@@ -1379,67 +1176,43 @@
         <w:t xml:space="preserve">; </w:t>
       </w:r>
       <w:commentRangeStart w:id="26"/>
-      <w:proofErr w:type="spellStart"/>
-      <w:r>
-        <w:t>Kranner</w:t>
-      </w:r>
-      <w:proofErr w:type="spellEnd"/>
-      <w:r>
-        <w:t xml:space="preserve"> et al., 2010</w:t>
+      <w:r>
+        <w:t>Walters et al.,</w:t>
+      </w:r>
+      <w:r>
+        <w:t xml:space="preserve"> </w:t>
+      </w:r>
+      <w:r>
+        <w:t>2010</w:t>
       </w:r>
       <w:commentRangeEnd w:id="26"/>
       <w:r>
         <w:commentReference w:id="26"/>
       </w:r>
       <w:r>
-        <w:t xml:space="preserve">; </w:t>
+        <w:t xml:space="preserve">). According to </w:t>
       </w:r>
       <w:commentRangeStart w:id="27"/>
       <w:r>
-        <w:t>Walters et al.,</w:t>
-      </w:r>
-      <w:r>
-        <w:t xml:space="preserve"> </w:t>
-      </w:r>
-      <w:r>
-        <w:t>2010</w:t>
+        <w:t>Mondoni et al. (2014</w:t>
       </w:r>
       <w:commentRangeEnd w:id="27"/>
       <w:r>
         <w:commentReference w:id="27"/>
       </w:r>
       <w:r>
-        <w:t xml:space="preserve">). According to </w:t>
+        <w:t xml:space="preserve">) a relationship between seed longevity and the environment was considerably strong and greatly affected by maternal genetics. But according to </w:t>
       </w:r>
       <w:commentRangeStart w:id="28"/>
       <w:r>
-        <w:t>Mondoni et al. (2014</w:t>
+        <w:t>Merritt et al. (2014b</w:t>
       </w:r>
       <w:commentRangeEnd w:id="28"/>
       <w:r>
         <w:commentReference w:id="28"/>
       </w:r>
       <w:r>
-        <w:t xml:space="preserve">) a relationship between seed longevity and the environment was considerably strong and greatly affected by maternal genetics. But according to </w:t>
-      </w:r>
-      <w:commentRangeStart w:id="29"/>
-      <w:r>
-        <w:t>Merritt et al. (2014b</w:t>
-      </w:r>
-      <w:commentRangeEnd w:id="29"/>
-      <w:r>
-        <w:commentReference w:id="29"/>
-      </w:r>
-      <w:r>
-        <w:t xml:space="preserve">) environmental conditions of seed origin or production are weakly associated with seed longevity. On the other hand, </w:t>
-      </w:r>
-      <w:proofErr w:type="gramStart"/>
-      <w:r>
-        <w:t>according</w:t>
-      </w:r>
-      <w:proofErr w:type="gramEnd"/>
-      <w:r>
-        <w:t xml:space="preserve"> Probert et al. (2009) seeds from more stressing environments, as hot and dry, are more tolerant to desiccation and from moist and colder are more susceptible</w:t>
+        <w:t>) environmental conditions of seed origin or production are weakly associated with seed longevity. On the other hand, according Probert et al. (2009) seeds from more stressing environments, as hot and dry, are more tolerant to desiccation and from moist and colder are more susceptible</w:t>
       </w:r>
       <w:r>
         <w:t>.</w:t>
@@ -1464,153 +1237,97 @@
       </w:pPr>
       <w:r>
         <w:lastRenderedPageBreak/>
-        <w:t>It is believed that lipid peroxidation is the main cause of seed deterioration in dry seeds during storage, which in turn influences longevity (Bewley et al., 2013). Stored lipids within the seeds deteriorate mainly due to (</w:t>
-      </w:r>
-      <w:proofErr w:type="spellStart"/>
-      <w:r>
-        <w:t>i</w:t>
-      </w:r>
-      <w:proofErr w:type="spellEnd"/>
-      <w:r>
-        <w:t xml:space="preserve">) oxidation caused by high temperature and moisture content, (ii) hydrolysis, wherein fat is degraded into fatty acids and (iii) contamination (Abdellah and </w:t>
-      </w:r>
-      <w:proofErr w:type="spellStart"/>
-      <w:r>
-        <w:t>Ishag</w:t>
-      </w:r>
-      <w:proofErr w:type="spellEnd"/>
-      <w:r>
-        <w:t xml:space="preserve">, 2012). </w:t>
-      </w:r>
-      <w:r>
-        <w:t xml:space="preserve">To prevent the deleterious effect of lipid oxidation, many </w:t>
-      </w:r>
-      <w:proofErr w:type="spellStart"/>
-      <w:r>
-        <w:t>lipophylic</w:t>
-      </w:r>
-      <w:proofErr w:type="spellEnd"/>
-      <w:r>
-        <w:t xml:space="preserve"> antioxidants such as tocopherols and carotenoids are also stored in oily seeds, and a positive correlation has been shown between the tocopherol level and the degree of unsaturation in FAs (Kamal-Eldin &amp; Andersson, 1997; Sattler et al., 2004; </w:t>
+        <w:t xml:space="preserve">It is believed that lipid peroxidation is the main cause of seed deterioration in dry seeds during storage, which in turn influences longevity (Bewley et al., 2013). Stored lipids within the seeds deteriorate mainly due to (i) oxidation caused by high temperature and moisture content, (ii) hydrolysis, wherein fat is degraded into fatty acids and (iii) contamination (Abdellah and Ishag, 2012). </w:t>
+      </w:r>
+      <w:r>
+        <w:t xml:space="preserve">To prevent the deleterious effect of lipid oxidation, many lipophylic antioxidants such as tocopherols and carotenoids are also stored in oily seeds, and a positive correlation has been shown between the tocopherol level and the degree of unsaturation in FAs (Kamal-Eldin &amp; Andersson, 1997; Sattler et al., 2004; </w:t>
+      </w:r>
+      <w:commentRangeStart w:id="29"/>
+      <w:r>
+        <w:t>Falk &amp; Munn_e-Bosch, 2010</w:t>
+      </w:r>
+      <w:commentRangeEnd w:id="29"/>
+      <w:r>
+        <w:commentReference w:id="29"/>
+      </w:r>
+      <w:r>
+        <w:t>).</w:t>
+      </w:r>
+      <w:r>
+        <w:t xml:space="preserve"> Seeds that contain a high concentration of lipids are susceptible to generate reactive oxygen species (ROS) during ageing that are responsible for cellular damage (</w:t>
       </w:r>
       <w:commentRangeStart w:id="30"/>
       <w:r>
-        <w:t xml:space="preserve">Falk &amp; </w:t>
-      </w:r>
-      <w:proofErr w:type="spellStart"/>
-      <w:r>
-        <w:t>Munn_e</w:t>
-      </w:r>
-      <w:proofErr w:type="spellEnd"/>
-      <w:r>
-        <w:t>-Bosch, 2010</w:t>
+        <w:t>Yao et al., 2012</w:t>
       </w:r>
       <w:commentRangeEnd w:id="30"/>
       <w:r>
         <w:commentReference w:id="30"/>
       </w:r>
       <w:r>
-        <w:t>).</w:t>
+        <w:t>)</w:t>
+      </w:r>
+      <w:r>
+        <w:t>. . Supporting evidence was originally based on the finding that auto-oxidation of polyunsaturated fatty acids produces free radicals, thereby compromising membrane integrity (</w:t>
+      </w:r>
+      <w:commentRangeStart w:id="31"/>
+      <w:r>
+        <w:t>Priestley and Leopold, 1979</w:t>
+      </w:r>
+      <w:commentRangeEnd w:id="31"/>
+      <w:r>
+        <w:commentReference w:id="31"/>
+      </w:r>
+      <w:r>
+        <w:t>).Thus,</w:t>
       </w:r>
       <w:r>
         <w:t xml:space="preserve"> </w:t>
       </w:r>
       <w:r>
-        <w:t>Seeds that contain a high concentration of lipids are susceptible to generate reactive oxygen species (ROS) during ageing that are responsible for cellular damage (</w:t>
-      </w:r>
-      <w:commentRangeStart w:id="31"/>
-      <w:r>
-        <w:t>Yao et al., 2012</w:t>
-      </w:r>
-      <w:commentRangeEnd w:id="31"/>
-      <w:r>
-        <w:commentReference w:id="31"/>
-      </w:r>
-      <w:r>
-        <w:t>)</w:t>
-      </w:r>
-      <w:proofErr w:type="gramStart"/>
-      <w:r>
-        <w:t xml:space="preserve">. </w:t>
-      </w:r>
-      <w:r>
-        <w:t>.</w:t>
-      </w:r>
-      <w:proofErr w:type="gramEnd"/>
-      <w:r>
-        <w:t xml:space="preserve"> Supporting evidence was originally based on the finding that auto-oxidation of polyunsaturated fatty acids produces free radicals, thereby compromising membrane integrity (</w:t>
+        <w:t>oily seeds being more sensitive to ageing (Nagel &amp; Borner, 2010).</w:t>
+      </w:r>
+      <w:r>
+        <w:t>Concordingly,</w:t>
+      </w:r>
+      <w:r>
+        <w:t xml:space="preserve"> </w:t>
       </w:r>
       <w:commentRangeStart w:id="32"/>
       <w:r>
-        <w:t>Priestley and Leopold, 1979</w:t>
+        <w:t>Neto 2019</w:t>
       </w:r>
       <w:commentRangeEnd w:id="32"/>
       <w:r>
         <w:commentReference w:id="32"/>
       </w:r>
-      <w:proofErr w:type="gramStart"/>
-      <w:r>
-        <w:t>)</w:t>
-      </w:r>
-      <w:r>
-        <w:t>.Thus</w:t>
-      </w:r>
-      <w:proofErr w:type="gramEnd"/>
-      <w:r>
-        <w:t>,</w:t>
-      </w:r>
-      <w:r>
-        <w:t xml:space="preserve"> </w:t>
-      </w:r>
-      <w:r>
-        <w:t>oily seeds being more sensitive to ageing (Nagel &amp; Borner, 2010).</w:t>
-      </w:r>
-      <w:proofErr w:type="spellStart"/>
-      <w:r>
-        <w:t>Concordingly</w:t>
-      </w:r>
-      <w:proofErr w:type="spellEnd"/>
-      <w:r>
-        <w:t>,</w:t>
-      </w:r>
-      <w:r>
-        <w:t xml:space="preserve"> </w:t>
+      <w:r>
+        <w:t xml:space="preserve">  found a significant negative correlation between seed longevity and oil conten</w:t>
+      </w:r>
+      <w:r>
+        <w:t xml:space="preserve">t. </w:t>
+      </w:r>
+      <w:r>
+        <w:t xml:space="preserve">However, in general, the correlation between seed oil content and longevity has been described as weak (Nagel and Börner, 2010; </w:t>
       </w:r>
       <w:commentRangeStart w:id="33"/>
       <w:r>
-        <w:t>Neto 2019</w:t>
+        <w:t>Priestley et al., 1985</w:t>
       </w:r>
       <w:commentRangeEnd w:id="33"/>
       <w:r>
         <w:commentReference w:id="33"/>
       </w:r>
       <w:r>
-        <w:t xml:space="preserve">  found a significant negative correlation between seed longevity and oil conten</w:t>
-      </w:r>
-      <w:r>
-        <w:t xml:space="preserve">t. </w:t>
-      </w:r>
-      <w:r>
-        <w:t xml:space="preserve">However, in general, the correlation between seed oil content and longevity has been described as weak (Nagel and Börner, 2010; </w:t>
+        <w:t xml:space="preserve">; </w:t>
       </w:r>
       <w:commentRangeStart w:id="34"/>
       <w:r>
-        <w:t>Priestley et al., 1985</w:t>
+        <w:t>Walters et al., 2005</w:t>
       </w:r>
       <w:commentRangeEnd w:id="34"/>
       <w:r>
         <w:commentReference w:id="34"/>
-      </w:r>
-      <w:r>
-        <w:t xml:space="preserve">; </w:t>
-      </w:r>
-      <w:commentRangeStart w:id="35"/>
-      <w:r>
-        <w:t>Walters et al., 2005</w:t>
-      </w:r>
-      <w:commentRangeEnd w:id="35"/>
-      <w:r>
-        <w:commentReference w:id="35"/>
       </w:r>
       <w:r>
         <w:t>).</w:t>
@@ -1640,10 +1357,7 @@
         <w:jc w:val="both"/>
       </w:pPr>
       <w:r>
-        <w:t>In particular, the oxidative resistance of the oil decreases with increasing proportion of P</w:t>
-      </w:r>
-      <w:r>
-        <w:t>oly</w:t>
+        <w:t>In particular, the oxidative resistance of the oil decreases with increasing proportion of Poly</w:t>
       </w:r>
       <w:r>
         <w:t>unsaturated fatty acids (P</w:t>
@@ -1667,19 +1381,22 @@
         <w:t>t</w:t>
       </w:r>
       <w:r>
-        <w:t xml:space="preserve">he concentrations of UFAs and SFAs affect the storage </w:t>
-      </w:r>
-      <w:proofErr w:type="spellStart"/>
-      <w:r>
-        <w:t>behaviour</w:t>
-      </w:r>
-      <w:proofErr w:type="spellEnd"/>
-      <w:r>
-        <w:t xml:space="preserve"> of seeds (</w:t>
+        <w:t>he concentrations of UFAs and SFAs affect the storage behaviour of seeds (</w:t>
+      </w:r>
+      <w:commentRangeStart w:id="35"/>
+      <w:r>
+        <w:t>Walters et al. 2004</w:t>
+      </w:r>
+      <w:commentRangeEnd w:id="35"/>
+      <w:r>
+        <w:commentReference w:id="35"/>
+      </w:r>
+      <w:r>
+        <w:t xml:space="preserve">; </w:t>
       </w:r>
       <w:commentRangeStart w:id="36"/>
       <w:r>
-        <w:t>Walters et al. 2004</w:t>
+        <w:t>Volk et al. 2006</w:t>
       </w:r>
       <w:commentRangeEnd w:id="36"/>
       <w:r>
@@ -1690,78 +1407,48 @@
       </w:r>
       <w:commentRangeStart w:id="37"/>
       <w:r>
-        <w:t>Volk et al. 2006</w:t>
+        <w:t>Walters et al. 2015</w:t>
       </w:r>
       <w:commentRangeEnd w:id="37"/>
       <w:r>
         <w:commentReference w:id="37"/>
       </w:r>
       <w:r>
-        <w:t xml:space="preserve">; </w:t>
+        <w:t>).</w:t>
+      </w:r>
+      <w:r>
+        <w:t xml:space="preserve"> Oxidations of unsaturated fatty acids are considered to be primary reactions in ageing, contributing to free radicals production and subsequent attacks on other macromolecules (</w:t>
       </w:r>
       <w:commentRangeStart w:id="38"/>
       <w:r>
-        <w:t>Walters et al. 2015</w:t>
+        <w:t>Benson 1990</w:t>
       </w:r>
       <w:commentRangeEnd w:id="38"/>
       <w:r>
         <w:commentReference w:id="38"/>
       </w:r>
       <w:r>
-        <w:t>).</w:t>
-      </w:r>
-      <w:r>
-        <w:t xml:space="preserve"> </w:t>
-      </w:r>
-      <w:r>
-        <w:t xml:space="preserve">Oxidations of unsaturated fatty acids are considered to be primary reactions in ageing, contributing to free </w:t>
-      </w:r>
-      <w:proofErr w:type="gramStart"/>
-      <w:r>
-        <w:t>radicals</w:t>
-      </w:r>
-      <w:proofErr w:type="gramEnd"/>
-      <w:r>
-        <w:t xml:space="preserve"> production and subsequent attacks on other macromolecules (</w:t>
+        <w:t>). Higher values of linolenic acid</w:t>
+      </w:r>
+      <w:r>
+        <w:t xml:space="preserve"> (UFA)</w:t>
+      </w:r>
+      <w:r>
+        <w:t xml:space="preserve"> associated with shorter longevity (</w:t>
       </w:r>
       <w:commentRangeStart w:id="39"/>
       <w:r>
-        <w:t>Benson 1990</w:t>
+        <w:t>Ponquett et al 1992</w:t>
       </w:r>
       <w:commentRangeEnd w:id="39"/>
       <w:r>
         <w:commentReference w:id="39"/>
       </w:r>
       <w:r>
-        <w:t>). Higher values of linolenic acid</w:t>
-      </w:r>
-      <w:r>
-        <w:t xml:space="preserve"> (UFA)</w:t>
-      </w:r>
-      <w:r>
-        <w:t xml:space="preserve"> associated with shorter longevity (</w:t>
-      </w:r>
-      <w:commentRangeStart w:id="40"/>
-      <w:proofErr w:type="spellStart"/>
-      <w:r>
-        <w:t>Ponquett</w:t>
-      </w:r>
-      <w:proofErr w:type="spellEnd"/>
-      <w:r>
-        <w:t xml:space="preserve"> et al 1992</w:t>
-      </w:r>
-      <w:commentRangeEnd w:id="40"/>
-      <w:r>
-        <w:commentReference w:id="40"/>
-      </w:r>
-      <w:r>
         <w:t>)</w:t>
       </w:r>
       <w:r>
-        <w:t xml:space="preserve">. </w:t>
-      </w:r>
-      <w:r>
-        <w:t>Further investigations on the effects of seed oils (content and composition) on longevity are desirable (Pritchard and Dickie 2004).</w:t>
+        <w:t>. Further investigations on the effects of seed oils (content and composition) on longevity are desirable (Pritchard and Dickie 2004).</w:t>
       </w:r>
     </w:p>
     <w:p>
@@ -1854,13 +1541,40 @@
     </w:p>
     <w:p>
       <w:r>
-        <w:t xml:space="preserve">Our main </w:t>
-      </w:r>
-      <w:r>
-        <w:t xml:space="preserve">aim is to understand </w:t>
-      </w:r>
-      <w:r>
-        <w:t xml:space="preserve">the pattern and composition of seed oil in </w:t>
+        <w:t>The goal of the study</w:t>
+      </w:r>
+      <w:r>
+        <w:t xml:space="preserve"> is to </w:t>
+      </w:r>
+      <w:r>
+        <w:t>explor</w:t>
+      </w:r>
+      <w:r>
+        <w:t xml:space="preserve">e and </w:t>
+      </w:r>
+      <w:r>
+        <w:t xml:space="preserve">understand </w:t>
+      </w:r>
+      <w:r>
+        <w:t xml:space="preserve">the </w:t>
+      </w:r>
+      <w:r>
+        <w:t xml:space="preserve">seed oil </w:t>
+      </w:r>
+      <w:r>
+        <w:t>content</w:t>
+      </w:r>
+      <w:r>
+        <w:t xml:space="preserve"> and composition</w:t>
+      </w:r>
+      <w:r>
+        <w:t xml:space="preserve"> (</w:t>
+      </w:r>
+      <w:r>
+        <w:t>proportion of saturated fatty acids, SFA, and unsaturated fatty acids, UFA)</w:t>
+      </w:r>
+      <w:r>
+        <w:t xml:space="preserve"> in </w:t>
       </w:r>
       <w:r>
         <w:t>alpine plant</w:t>
@@ -1870,6 +1584,84 @@
       </w:r>
       <w:r>
         <w:t xml:space="preserve">. </w:t>
+      </w:r>
+      <w:r>
+        <w:t xml:space="preserve">This kind of data is </w:t>
+      </w:r>
+      <w:r>
+        <w:t xml:space="preserve">barely available for most plants and </w:t>
+      </w:r>
+      <w:r>
+        <w:t>especially</w:t>
+      </w:r>
+      <w:r>
+        <w:t xml:space="preserve"> for wild alpine species. </w:t>
+      </w:r>
+      <w:r>
+        <w:t>A</w:t>
+      </w:r>
+      <w:r>
+        <w:t>lthough</w:t>
+      </w:r>
+      <w:r>
+        <w:t xml:space="preserve"> oil content</w:t>
+      </w:r>
+      <w:r>
+        <w:t xml:space="preserve"> is known </w:t>
+      </w:r>
+      <w:r>
+        <w:t xml:space="preserve">to </w:t>
+      </w:r>
+      <w:r>
+        <w:t xml:space="preserve">influence a wide </w:t>
+      </w:r>
+      <w:r>
+        <w:t>range</w:t>
+      </w:r>
+      <w:r>
+        <w:t xml:space="preserve"> of biological processes, few studies have </w:t>
+      </w:r>
+      <w:r>
+        <w:t>investigated</w:t>
+      </w:r>
+      <w:r>
+        <w:t xml:space="preserve"> biological and ecological correlates</w:t>
+      </w:r>
+      <w:r>
+        <w:t>.</w:t>
+      </w:r>
+      <w:r>
+        <w:t xml:space="preserve"> </w:t>
+      </w:r>
+      <w:r>
+        <w:t>T</w:t>
+      </w:r>
+      <w:r>
+        <w:t xml:space="preserve">he </w:t>
+      </w:r>
+      <w:r>
+        <w:t>trade-off</w:t>
+      </w:r>
+      <w:r>
+        <w:t xml:space="preserve">s identified in the literature have not </w:t>
+      </w:r>
+      <w:r>
+        <w:t>been consistent across</w:t>
+      </w:r>
+      <w:r>
+        <w:t xml:space="preserve"> showing divergent patterns</w:t>
+      </w:r>
+      <w:r>
+        <w:t xml:space="preserve">. </w:t>
+      </w:r>
+      <w:r>
+        <w:t xml:space="preserve">Our study is </w:t>
+      </w:r>
+      <w:r>
+        <w:t>structured</w:t>
+      </w:r>
+      <w:r>
+        <w:t xml:space="preserve"> in 3 main questions:</w:t>
       </w:r>
     </w:p>
     <w:p>
@@ -1881,13 +1673,16 @@
         </w:numPr>
       </w:pPr>
       <w:r>
+        <w:t xml:space="preserve">Exploration and description of seed oil content in alpine species. </w:t>
+      </w:r>
+      <w:r>
         <w:t>Does</w:t>
       </w:r>
       <w:r>
         <w:t xml:space="preserve"> oil content and composition in alpine species</w:t>
       </w:r>
       <w:r>
-        <w:t xml:space="preserve"> follow the global patterns? </w:t>
+        <w:t xml:space="preserve"> follow global patterns? </w:t>
       </w:r>
     </w:p>
     <w:p>
@@ -1899,13 +1694,31 @@
         </w:numPr>
       </w:pPr>
       <w:r>
-        <w:t xml:space="preserve">How does </w:t>
+        <w:t xml:space="preserve">Seed oil content biological trade-offs. </w:t>
+      </w:r>
+      <w:r>
+        <w:t xml:space="preserve">How </w:t>
+      </w:r>
+      <w:r>
+        <w:t>do</w:t>
+      </w:r>
+      <w:r>
+        <w:t xml:space="preserve"> </w:t>
       </w:r>
       <w:r>
         <w:t>oil content</w:t>
       </w:r>
       <w:r>
-        <w:t xml:space="preserve"> and composition</w:t>
+        <w:t xml:space="preserve"> and </w:t>
+      </w:r>
+      <w:r>
+        <w:t xml:space="preserve">oil </w:t>
+      </w:r>
+      <w:r>
+        <w:t>composition</w:t>
+      </w:r>
+      <w:r>
+        <w:t xml:space="preserve"> (SFA vs UFA)</w:t>
       </w:r>
       <w:r>
         <w:t xml:space="preserve"> </w:t>
@@ -1920,19 +1733,31 @@
         <w:t>? Explore</w:t>
       </w:r>
       <w:r>
-        <w:t xml:space="preserve"> seed mass, seed longevity, </w:t>
-      </w:r>
-      <w:r>
-        <w:t xml:space="preserve">t50 or other traits from previous experiments. </w:t>
-      </w:r>
-      <w:r>
-        <w:t xml:space="preserve">Are there biological </w:t>
-      </w:r>
-      <w:r>
-        <w:t>trade-offs</w:t>
-      </w:r>
-      <w:r>
-        <w:t xml:space="preserve"> identifiable?</w:t>
+        <w:t xml:space="preserve"> seed mass, seed longevity </w:t>
+      </w:r>
+      <w:r>
+        <w:t>(</w:t>
+      </w:r>
+      <w:r>
+        <w:t>t50</w:t>
+      </w:r>
+      <w:r>
+        <w:t>)</w:t>
+      </w:r>
+      <w:r>
+        <w:t xml:space="preserve"> or </w:t>
+      </w:r>
+      <w:r>
+        <w:rPr>
+          <w:color w:val="FF0000"/>
+        </w:rPr>
+        <w:t>other traits from previous experiments</w:t>
+      </w:r>
+      <w:r>
+        <w:rPr>
+          <w:color w:val="FF0000"/>
+        </w:rPr>
+        <w:t>?</w:t>
       </w:r>
     </w:p>
     <w:p>
@@ -1944,19 +1769,15 @@
         </w:numPr>
       </w:pPr>
       <w:r>
+        <w:lastRenderedPageBreak/>
         <w:t>H</w:t>
       </w:r>
       <w:r>
         <w:t>2.</w:t>
       </w:r>
       <w:r>
-        <w:t xml:space="preserve">1. Higher seed mass will correlate with less oil content and less UFA/SFA </w:t>
-      </w:r>
-      <w:proofErr w:type="gramStart"/>
-      <w:r>
-        <w:t>ratio</w:t>
-      </w:r>
-      <w:proofErr w:type="gramEnd"/>
+        <w:t>1. Higher seed mass will correlate with less oil content and less UFA/SFA ratio</w:t>
+      </w:r>
     </w:p>
     <w:p>
       <w:pPr>
@@ -1967,13 +1788,8 @@
         </w:numPr>
       </w:pPr>
       <w:r>
-        <w:t xml:space="preserve">H2.2. Higher oil content and higher UFA/SFA ratio will correlate with less </w:t>
-      </w:r>
-      <w:proofErr w:type="gramStart"/>
-      <w:r>
-        <w:t>longevity</w:t>
-      </w:r>
-      <w:proofErr w:type="gramEnd"/>
+        <w:t>H2.2. Higher oil content and higher UFA/SFA ratio will correlate with less longevity</w:t>
+      </w:r>
     </w:p>
     <w:p>
       <w:pPr>
@@ -2029,7 +1845,22 @@
         </w:numPr>
       </w:pPr>
       <w:r>
-        <w:t xml:space="preserve">How does oil content and composition correlate </w:t>
+        <w:t xml:space="preserve">Ecological trade-offs. </w:t>
+      </w:r>
+      <w:r>
+        <w:t xml:space="preserve">How does oil content and </w:t>
+      </w:r>
+      <w:r>
+        <w:t xml:space="preserve">oil </w:t>
+      </w:r>
+      <w:r>
+        <w:t>composition</w:t>
+      </w:r>
+      <w:r>
+        <w:t xml:space="preserve"> (SFA vs UFA)</w:t>
+      </w:r>
+      <w:r>
+        <w:t xml:space="preserve"> correlate </w:t>
       </w:r>
       <w:r>
         <w:t xml:space="preserve">with </w:t>
@@ -2056,20 +1887,14 @@
         </w:numPr>
       </w:pPr>
       <w:r>
-        <w:lastRenderedPageBreak/>
         <w:t>H3.1. Strict alpine species will have less oil content and higher U</w:t>
       </w:r>
       <w:r>
         <w:t>FA</w:t>
       </w:r>
       <w:r>
-        <w:t xml:space="preserve">/SFA </w:t>
-      </w:r>
-      <w:proofErr w:type="gramStart"/>
-      <w:r>
-        <w:t>ratio</w:t>
-      </w:r>
-      <w:proofErr w:type="gramEnd"/>
+        <w:t>/SFA ratio</w:t>
+      </w:r>
     </w:p>
     <w:p>
       <w:pPr>
@@ -2083,13 +1908,8 @@
         <w:t>H3.2. Species living in exposed sites</w:t>
       </w:r>
       <w:r>
-        <w:t xml:space="preserve"> (+ warm in summer, + cold in winter) will have higher oil content and higher UFA/SFA </w:t>
-      </w:r>
-      <w:proofErr w:type="gramStart"/>
-      <w:r>
-        <w:t>ratio</w:t>
-      </w:r>
-      <w:proofErr w:type="gramEnd"/>
+        <w:t xml:space="preserve"> (+ warm in summer, + cold in winter) will have higher oil content and higher UFA/SFA ratio</w:t>
+      </w:r>
     </w:p>
     <w:p>
       <w:pPr>
@@ -2103,24 +1923,30 @@
           <w:b/>
           <w:bCs/>
         </w:rPr>
-        <w:t>Study system</w:t>
-      </w:r>
-      <w:r>
+        <w:t>Methods</w:t>
+      </w:r>
+    </w:p>
+    <w:p>
+      <w:pPr>
         <w:rPr>
           <w:b/>
           <w:bCs/>
         </w:rPr>
-        <w:t xml:space="preserve"> and </w:t>
-      </w:r>
-      <w:proofErr w:type="gramStart"/>
+      </w:pPr>
       <w:r>
         <w:rPr>
           <w:b/>
           <w:bCs/>
         </w:rPr>
-        <w:t>data</w:t>
-      </w:r>
-      <w:proofErr w:type="gramEnd"/>
+        <w:t>Study system</w:t>
+      </w:r>
+      <w:r>
+        <w:rPr>
+          <w:b/>
+          <w:bCs/>
+        </w:rPr>
+        <w:t xml:space="preserve"> and data</w:t>
+      </w:r>
     </w:p>
     <w:p>
       <w:r>
@@ -2178,15 +2004,7 @@
         <w:t xml:space="preserve">reduced areas </w:t>
       </w:r>
       <w:r>
-        <w:t xml:space="preserve">above the </w:t>
-      </w:r>
-      <w:proofErr w:type="spellStart"/>
-      <w:r>
-        <w:t>treeline</w:t>
-      </w:r>
-      <w:proofErr w:type="spellEnd"/>
-      <w:r>
-        <w:t xml:space="preserve"> and </w:t>
+        <w:t xml:space="preserve">above the treeline and </w:t>
       </w:r>
       <w:r>
         <w:t xml:space="preserve">around </w:t>
@@ -2239,15 +2057,7 @@
         <w:t xml:space="preserve">where we also buried </w:t>
       </w:r>
       <w:r>
-        <w:t xml:space="preserve">an </w:t>
-      </w:r>
-      <w:proofErr w:type="spellStart"/>
-      <w:r>
-        <w:t>iButton</w:t>
-      </w:r>
-      <w:proofErr w:type="spellEnd"/>
-      <w:r>
-        <w:t xml:space="preserve"> logger</w:t>
+        <w:t>an iButton logger</w:t>
       </w:r>
       <w:r>
         <w:t xml:space="preserve"> which recorded temperatures across 11 months</w:t>
@@ -2286,16 +2096,8 @@
         <w:rPr>
           <w:highlight w:val="yellow"/>
         </w:rPr>
-        <w:t xml:space="preserve">add </w:t>
-      </w:r>
-      <w:proofErr w:type="spellStart"/>
-      <w:r>
-        <w:rPr>
-          <w:highlight w:val="yellow"/>
-        </w:rPr>
-        <w:t>doi</w:t>
-      </w:r>
-      <w:proofErr w:type="spellEnd"/>
+        <w:t>add doi</w:t>
+      </w:r>
       <w:r>
         <w:t>)</w:t>
       </w:r>
@@ -2311,97 +2113,15 @@
         <w:t xml:space="preserve"> </w:t>
       </w:r>
       <w:r>
-        <w:t>We identified plant specialists as those that are significantly associated with the target vegetation type, using the Indicator Values (</w:t>
-      </w:r>
-      <w:proofErr w:type="spellStart"/>
-      <w:r>
-        <w:t>IndVal</w:t>
-      </w:r>
-      <w:proofErr w:type="spellEnd"/>
-      <w:r>
-        <w:t xml:space="preserve">) in the </w:t>
-      </w:r>
-      <w:proofErr w:type="spellStart"/>
-      <w:r>
-        <w:t>indicspecies</w:t>
-      </w:r>
-      <w:proofErr w:type="spellEnd"/>
-      <w:r>
-        <w:t xml:space="preserve"> R package. The calculation was based on 12,000 vegetation plots of grasslands stored in the SIVIM database for the Cantabrian Mixed Forests ecoregion. From the preliminary list of indicator species for the studied vegetation, we removed species with median values of elevation below 1800 m, most of them characteristic of subalpine or nitrophilous habitats. We added three rare specialists (</w:t>
-      </w:r>
-      <w:proofErr w:type="spellStart"/>
+        <w:t>We identified plant specialists as those that are significantly associated with the target vegetation type, using the Indicator Values (IndVal) in the indicspecies R package. The calculation was based on 12,000 vegetation plots of grasslands stored in the SIVIM database for the Cantabrian Mixed Forests ecoregion. From the preliminary list of indicator species for the studied vegetation, we removed species with median values of elevation below 1800 m, most of them characteristic of subalpine or nitrophilous habitats. We added three rare specialists (</w:t>
+      </w:r>
       <w:r>
         <w:rPr>
           <w:i/>
           <w:iCs/>
         </w:rPr>
-        <w:t>Androsace</w:t>
-      </w:r>
-      <w:proofErr w:type="spellEnd"/>
-      <w:r>
-        <w:rPr>
-          <w:i/>
-          <w:iCs/>
-        </w:rPr>
-        <w:t xml:space="preserve"> </w:t>
-      </w:r>
-      <w:proofErr w:type="spellStart"/>
-      <w:r>
-        <w:rPr>
-          <w:i/>
-          <w:iCs/>
-        </w:rPr>
-        <w:t>cantabrica</w:t>
-      </w:r>
-      <w:proofErr w:type="spellEnd"/>
-      <w:r>
-        <w:rPr>
-          <w:i/>
-          <w:iCs/>
-        </w:rPr>
-        <w:t xml:space="preserve">, </w:t>
-      </w:r>
-      <w:proofErr w:type="spellStart"/>
-      <w:r>
-        <w:rPr>
-          <w:i/>
-          <w:iCs/>
-        </w:rPr>
-        <w:t>Bellardiochloa</w:t>
-      </w:r>
-      <w:proofErr w:type="spellEnd"/>
-      <w:r>
-        <w:rPr>
-          <w:i/>
-          <w:iCs/>
-        </w:rPr>
-        <w:t xml:space="preserve"> </w:t>
-      </w:r>
-      <w:proofErr w:type="spellStart"/>
-      <w:r>
-        <w:rPr>
-          <w:i/>
-          <w:iCs/>
-        </w:rPr>
-        <w:t>variegata</w:t>
-      </w:r>
-      <w:proofErr w:type="spellEnd"/>
-      <w:r>
-        <w:rPr>
-          <w:i/>
-          <w:iCs/>
-        </w:rPr>
-        <w:t xml:space="preserve"> and Silene </w:t>
-      </w:r>
-      <w:proofErr w:type="spellStart"/>
-      <w:r>
-        <w:rPr>
-          <w:i/>
-          <w:iCs/>
-        </w:rPr>
-        <w:t>suecica</w:t>
-      </w:r>
-      <w:proofErr w:type="spellEnd"/>
+        <w:t>Androsace cantabrica, Bellardiochloa variegata and Silene suecica</w:t>
+      </w:r>
       <w:r>
         <w:t>) not recorded in the SIVIM database but included in our sampling. We finally identified 40 plant specialists which are widely recognized as characteristic species of alpine and subalpine grasslands.</w:t>
       </w:r>
@@ -2448,13 +2168,8 @@
         <w:t xml:space="preserve"> </w:t>
       </w:r>
       <w:r>
-        <w:t xml:space="preserve">“Many of the data obtained about FAs composition of these species were not known”. “We accept </w:t>
-      </w:r>
-      <w:proofErr w:type="gramStart"/>
-      <w:r>
-        <w:t>that</w:t>
-      </w:r>
-      <w:proofErr w:type="gramEnd"/>
+        <w:t>“Many of the data obtained about FAs composition of these species were not known”. “We accept that</w:t>
+      </w:r>
     </w:p>
     <w:p>
       <w:pPr>
@@ -2557,7 +2272,14 @@
         <w:rPr>
           <w:color w:val="FF0000"/>
         </w:rPr>
-        <w:t xml:space="preserve">get a second batch of seed longevity traits. This way we could potentially complete </w:t>
+        <w:t xml:space="preserve">get a second batch of seed longevity </w:t>
+      </w:r>
+      <w:r>
+        <w:rPr>
+          <w:color w:val="FF0000"/>
+        </w:rPr>
+        <w:lastRenderedPageBreak/>
+        <w:t xml:space="preserve">traits. This way we could potentially complete </w:t>
       </w:r>
       <w:r>
         <w:rPr>
@@ -2572,7 +2294,6 @@
     <w:p/>
     <w:p>
       <w:r>
-        <w:lastRenderedPageBreak/>
         <w:t>Species phylogenetic tree</w:t>
       </w:r>
     </w:p>
@@ -2587,6 +2308,7 @@
       <w:r>
         <w:rPr>
           <w:noProof/>
+          <w:lang w:val="ca-ES" w:eastAsia="ca-ES"/>
         </w:rPr>
         <w:drawing>
           <wp:inline distT="0" distB="0" distL="0" distR="0" wp14:anchorId="15DFF869" wp14:editId="3B148445">
@@ -2714,7 +2436,6 @@
           <w:b/>
           <w:bCs/>
         </w:rPr>
-        <w:lastRenderedPageBreak/>
         <w:t>Preliminary results</w:t>
       </w:r>
     </w:p>
@@ -2752,144 +2473,55 @@
         <w:rPr>
           <w:u w:val="single"/>
         </w:rPr>
-        <w:t xml:space="preserve">Oil content </w:t>
-      </w:r>
-      <w:proofErr w:type="gramStart"/>
-      <w:r>
-        <w:rPr>
-          <w:u w:val="single"/>
-        </w:rPr>
-        <w:t>patterns</w:t>
-      </w:r>
-      <w:proofErr w:type="gramEnd"/>
-    </w:p>
-    <w:p>
-      <w:r>
-        <w:t xml:space="preserve">The oil content can vary from 1 % in Musa paradisiaca to 76 % in </w:t>
-      </w:r>
-      <w:proofErr w:type="spellStart"/>
-      <w:r>
-        <w:t>Chrysobalanus</w:t>
-      </w:r>
-      <w:proofErr w:type="spellEnd"/>
-      <w:r>
+        <w:t>Oil content patterns</w:t>
+      </w:r>
+    </w:p>
+    <w:p>
+      <w:r>
+        <w:t>The oil content can vary from 1 % in Musa paradisiaca to 76 % in Chrysobalanus icaco [</w:t>
+      </w:r>
+      <w:commentRangeStart w:id="40"/>
+      <w:r>
+        <w:t>9</w:t>
+      </w:r>
+      <w:commentRangeEnd w:id="40"/>
+      <w:r>
+        <w:commentReference w:id="40"/>
+      </w:r>
+      <w:r>
+        <w:t>]. Bretagnolle found a huge variation in seed oil content ranging from seeds with virtually no oil (Trifolium pratense L., 0%) to very rich seeds (Papaver rhoeas L., 54%) (Bretagnolle 2016)</w:t>
+      </w:r>
+      <w:r>
+        <w:t xml:space="preserve">. </w:t>
+      </w:r>
+      <w:r>
+        <w:rPr>
+          <w:highlight w:val="yellow"/>
+        </w:rPr>
+        <w:t xml:space="preserve">In our preliminary results oil content varies from 1.3 %(F.glacialis) </w:t>
+      </w:r>
+      <w:r>
+        <w:rPr>
+          <w:highlight w:val="yellow"/>
+        </w:rPr>
+        <w:t xml:space="preserve"> to </w:t>
+      </w:r>
+      <w:r>
+        <w:rPr>
+          <w:highlight w:val="yellow"/>
+        </w:rPr>
+        <w:t>30.1% (S. conifera).</w:t>
+      </w:r>
+      <w:r>
+        <w:rPr>
+          <w:noProof/>
+        </w:rPr>
         <w:t xml:space="preserve"> </w:t>
       </w:r>
-      <w:proofErr w:type="spellStart"/>
-      <w:r>
-        <w:t>icaco</w:t>
-      </w:r>
-      <w:proofErr w:type="spellEnd"/>
-      <w:r>
-        <w:t xml:space="preserve"> [</w:t>
-      </w:r>
-      <w:commentRangeStart w:id="41"/>
-      <w:r>
-        <w:t>9</w:t>
-      </w:r>
-      <w:commentRangeEnd w:id="41"/>
-      <w:r>
-        <w:commentReference w:id="41"/>
-      </w:r>
-      <w:r>
-        <w:t xml:space="preserve">]. </w:t>
-      </w:r>
-      <w:proofErr w:type="spellStart"/>
-      <w:r>
-        <w:t>Bretagnolle</w:t>
-      </w:r>
-      <w:proofErr w:type="spellEnd"/>
-      <w:r>
-        <w:t xml:space="preserve"> found a huge variation in seed oil content ranging from seeds with virtually no oil (Trifolium pratense L., 0%) to very rich seeds (Papaver </w:t>
-      </w:r>
-      <w:proofErr w:type="spellStart"/>
-      <w:r>
-        <w:t>rhoeas</w:t>
-      </w:r>
-      <w:proofErr w:type="spellEnd"/>
-      <w:r>
-        <w:t xml:space="preserve"> L., 54%) (</w:t>
-      </w:r>
-      <w:proofErr w:type="spellStart"/>
-      <w:r>
-        <w:t>Bretagnolle</w:t>
-      </w:r>
-      <w:proofErr w:type="spellEnd"/>
-      <w:r>
-        <w:t xml:space="preserve"> 2016)</w:t>
-      </w:r>
-      <w:r>
-        <w:t xml:space="preserve">. </w:t>
-      </w:r>
-      <w:r>
-        <w:rPr>
-          <w:highlight w:val="yellow"/>
-        </w:rPr>
-        <w:t xml:space="preserve">In our </w:t>
-      </w:r>
-      <w:r>
-        <w:rPr>
-          <w:highlight w:val="yellow"/>
-        </w:rPr>
-        <w:t xml:space="preserve">preliminary results </w:t>
-      </w:r>
-      <w:r>
-        <w:rPr>
-          <w:highlight w:val="yellow"/>
-        </w:rPr>
-        <w:t>oil content varies from 1.3 %(</w:t>
-      </w:r>
-      <w:proofErr w:type="spellStart"/>
-      <w:proofErr w:type="gramStart"/>
-      <w:r>
-        <w:rPr>
-          <w:highlight w:val="yellow"/>
-        </w:rPr>
-        <w:t>F.glacialis</w:t>
-      </w:r>
-      <w:proofErr w:type="spellEnd"/>
-      <w:proofErr w:type="gramEnd"/>
-      <w:r>
-        <w:rPr>
-          <w:highlight w:val="yellow"/>
-        </w:rPr>
-        <w:t xml:space="preserve">) </w:t>
-      </w:r>
-      <w:r>
-        <w:rPr>
-          <w:highlight w:val="yellow"/>
-        </w:rPr>
-        <w:t xml:space="preserve"> to </w:t>
-      </w:r>
-      <w:r>
-        <w:rPr>
-          <w:highlight w:val="yellow"/>
-        </w:rPr>
-        <w:t xml:space="preserve">30.1% (S. </w:t>
-      </w:r>
-      <w:proofErr w:type="spellStart"/>
-      <w:r>
-        <w:rPr>
-          <w:highlight w:val="yellow"/>
-        </w:rPr>
-        <w:t>conifera</w:t>
-      </w:r>
-      <w:proofErr w:type="spellEnd"/>
-      <w:r>
-        <w:rPr>
-          <w:highlight w:val="yellow"/>
-        </w:rPr>
-        <w:t>).</w:t>
-      </w:r>
       <w:r>
         <w:rPr>
           <w:noProof/>
-        </w:rPr>
-        <w:t xml:space="preserve"> </w:t>
-      </w:r>
-      <w:r>
-        <w:rPr>
-          <w:noProof/>
+          <w:lang w:val="ca-ES" w:eastAsia="ca-ES"/>
         </w:rPr>
         <w:drawing>
           <wp:inline distT="0" distB="0" distL="0" distR="0" wp14:anchorId="5D5392AE" wp14:editId="3C0CFB2A">
@@ -2939,16 +2571,8 @@
       </w:r>
     </w:p>
     <w:p>
-      <w:proofErr w:type="spellStart"/>
-      <w:r>
-        <w:t>Bretagnolle</w:t>
-      </w:r>
-      <w:proofErr w:type="spellEnd"/>
-      <w:r>
-        <w:t xml:space="preserve"> 2016</w:t>
-      </w:r>
-      <w:r>
-        <w:t xml:space="preserve"> found a</w:t>
+      <w:r>
+        <w:t>Bretagnolle 2016 found a</w:t>
       </w:r>
       <w:r>
         <w:t xml:space="preserve"> huge variation of oil content exists in small seeds, although such variation strongly decreases towards low oil values in large seeds (</w:t>
@@ -2988,7 +2612,9 @@
       <w:r>
         <w:rPr>
           <w:noProof/>
-        </w:rPr>
+          <w:lang w:val="ca-ES" w:eastAsia="ca-ES"/>
+        </w:rPr>
+        <w:lastRenderedPageBreak/>
         <w:drawing>
           <wp:inline distT="0" distB="0" distL="0" distR="0" wp14:anchorId="18734293" wp14:editId="3DDF4F28">
             <wp:extent cx="3048000" cy="3031941"/>
@@ -3052,7 +2678,6 @@
         <w:rPr>
           <w:u w:val="single"/>
         </w:rPr>
-        <w:lastRenderedPageBreak/>
         <w:t>Fatty acids composition</w:t>
       </w:r>
     </w:p>
@@ -3065,53 +2690,13 @@
         <w:jc w:val="both"/>
       </w:pPr>
       <w:r>
-        <w:t xml:space="preserve">According to </w:t>
-      </w:r>
-      <w:proofErr w:type="spellStart"/>
-      <w:r>
-        <w:t>Bretagnolle</w:t>
-      </w:r>
-      <w:proofErr w:type="spellEnd"/>
-      <w:r>
-        <w:t xml:space="preserve"> 2016</w:t>
+        <w:t>According to Bretagnolle 2016</w:t>
       </w:r>
       <w:r>
         <w:t xml:space="preserve"> </w:t>
       </w:r>
       <w:r>
-        <w:t xml:space="preserve">the mean frequency of saturated fatty acids (SFA) was 15.6% (SD = 8.8%) and the ratio between unsaturated fatty acids (UFA) and SFA was 7.1 (SD = 4.3). In general, the Asteraceae and </w:t>
-      </w:r>
-      <w:proofErr w:type="spellStart"/>
-      <w:r>
-        <w:t>Poaceae</w:t>
-      </w:r>
-      <w:proofErr w:type="spellEnd"/>
-      <w:r>
-        <w:t xml:space="preserve"> had low values of the ratio, indicating the synthesis of a high proportion of SFAs, while other families such as the </w:t>
-      </w:r>
-      <w:proofErr w:type="spellStart"/>
-      <w:r>
-        <w:t>Apiaceae</w:t>
-      </w:r>
-      <w:proofErr w:type="spellEnd"/>
-      <w:r>
-        <w:t xml:space="preserve"> or the Brassicaceae were </w:t>
-      </w:r>
-      <w:proofErr w:type="spellStart"/>
-      <w:r>
-        <w:t>characterised</w:t>
-      </w:r>
-      <w:proofErr w:type="spellEnd"/>
-      <w:r>
-        <w:t xml:space="preserve"> by a high ratio indicating a tendency to </w:t>
-      </w:r>
-      <w:proofErr w:type="spellStart"/>
-      <w:r>
-        <w:t>synthesise</w:t>
-      </w:r>
-      <w:proofErr w:type="spellEnd"/>
-      <w:r>
-        <w:t xml:space="preserve"> mostly UFAs.</w:t>
+        <w:t>the mean frequency of saturated fatty acids (SFA) was 15.6% (SD = 8.8%) and the ratio between unsaturated fatty acids (UFA) and SFA was 7.1 (SD = 4.3). In general, the Asteraceae and Poaceae had low values of the ratio, indicating the synthesis of a high proportion of SFAs, while other families such as the Apiaceae or the Brassicaceae were characterised by a high ratio indicating a tendency to synthesise mostly UFAs.</w:t>
       </w:r>
       <w:r>
         <w:t xml:space="preserve"> </w:t>
@@ -3120,30 +2705,8 @@
         <w:rPr>
           <w:highlight w:val="yellow"/>
         </w:rPr>
-        <w:t xml:space="preserve">In our case the mean frequency of SFA is 14.7% with SD 5.3%, and the mean ratio between UFA and SFA is 6.8% with SD 2.1%. Ranging from 2.7 in </w:t>
-      </w:r>
-      <w:proofErr w:type="spellStart"/>
-      <w:r>
-        <w:rPr>
-          <w:highlight w:val="yellow"/>
-        </w:rPr>
-        <w:t>salicacea</w:t>
-      </w:r>
-      <w:proofErr w:type="spellEnd"/>
-      <w:r>
-        <w:rPr>
-          <w:highlight w:val="yellow"/>
-        </w:rPr>
-        <w:t xml:space="preserve"> up to 11.4 in </w:t>
-      </w:r>
-      <w:proofErr w:type="spellStart"/>
-      <w:r>
-        <w:rPr>
-          <w:highlight w:val="yellow"/>
-        </w:rPr>
-        <w:t>lamiaceae</w:t>
-      </w:r>
-      <w:proofErr w:type="spellEnd"/>
+        <w:t>In our case the mean frequency of SFA is 14.7% with SD 5.3%, and the mean ratio between UFA and SFA is 6.8% with SD 2.1%. Ranging from 2.7 in salicacea up to 11.4 in lamiaceae</w:t>
+      </w:r>
       <w:r>
         <w:t>.</w:t>
       </w:r>
@@ -3159,6 +2722,7 @@
       <w:r>
         <w:rPr>
           <w:noProof/>
+          <w:lang w:val="ca-ES" w:eastAsia="ca-ES"/>
         </w:rPr>
         <w:drawing>
           <wp:inline distT="0" distB="0" distL="0" distR="0" wp14:anchorId="5A0EED25" wp14:editId="79E155C6">
@@ -3218,15 +2782,7 @@
         <w:t>A</w:t>
       </w:r>
       <w:r>
-        <w:t xml:space="preserve">ccording to </w:t>
-      </w:r>
-      <w:proofErr w:type="spellStart"/>
-      <w:r>
-        <w:t>Bretagnolle</w:t>
-      </w:r>
-      <w:proofErr w:type="spellEnd"/>
-      <w:r>
-        <w:t xml:space="preserve"> 20</w:t>
+        <w:t>ccording to Bretagnolle 20</w:t>
       </w:r>
       <w:r>
         <w:t>16 m</w:t>
@@ -3253,40 +2809,24 @@
         <w:rPr>
           <w:highlight w:val="yellow"/>
         </w:rPr>
-        <w:t xml:space="preserve"> and </w:t>
-      </w:r>
-      <w:proofErr w:type="spellStart"/>
+        <w:t xml:space="preserve"> and eicosenoic</w:t>
+      </w:r>
       <w:r>
         <w:rPr>
           <w:highlight w:val="yellow"/>
         </w:rPr>
-        <w:t>eicosenoic</w:t>
-      </w:r>
-      <w:proofErr w:type="spellEnd"/>
+        <w:t xml:space="preserve"> (c20. 1n9, mainly from </w:t>
+      </w:r>
       <w:r>
         <w:rPr>
           <w:highlight w:val="yellow"/>
         </w:rPr>
-        <w:t xml:space="preserve"> (c20. 1n9, mainly from </w:t>
-      </w:r>
-      <w:proofErr w:type="spellStart"/>
+        <w:t>Juncaceae and Brassicaceae</w:t>
+      </w:r>
       <w:r>
         <w:rPr>
           <w:highlight w:val="yellow"/>
         </w:rPr>
-        <w:t>Juncaceae</w:t>
-      </w:r>
-      <w:proofErr w:type="spellEnd"/>
-      <w:r>
-        <w:rPr>
-          <w:highlight w:val="yellow"/>
-        </w:rPr>
-        <w:t xml:space="preserve"> and Brassicaceae</w:t>
-      </w:r>
-      <w:r>
-        <w:rPr>
-          <w:highlight w:val="yellow"/>
-        </w:rPr>
         <w:t>)</w:t>
       </w:r>
       <w:r>
@@ -3297,7 +2837,9 @@
       <w:r>
         <w:rPr>
           <w:noProof/>
-        </w:rPr>
+          <w:lang w:val="ca-ES" w:eastAsia="ca-ES"/>
+        </w:rPr>
+        <w:lastRenderedPageBreak/>
         <w:drawing>
           <wp:inline distT="0" distB="0" distL="0" distR="0" wp14:anchorId="428B3593" wp14:editId="09FA5701">
             <wp:extent cx="3893546" cy="2962275"/>
@@ -3349,101 +2891,58 @@
       <w:pPr>
         <w:jc w:val="both"/>
       </w:pPr>
-      <w:proofErr w:type="spellStart"/>
-      <w:r>
+      <w:r>
+        <w:t xml:space="preserve">Bretagnolle 2016. the three most common fatty acids were palmitic acid (C16:0, PA), oleic acid (18:1n- 9, OLA) and linoleic acid (18:2n-6, LA). These three FAs represented a mean of 76.5% (SD = 20.5%) of the total FAs in the seeds of the species analysed and can represent more than 90% of the FA synthesized by the seed.  </w:t>
+      </w:r>
+      <w:r>
+        <w:rPr>
+          <w:highlight w:val="yellow"/>
+        </w:rPr>
+        <w:t xml:space="preserve">In our case also linoleic (18:2n-6, 43.1 ± 16.1%), oleic (C18:1n9, 22.9±13.3%), alpha-linolenic (C18:3n3, 16.2 ± 19.3%) and palmitic (C16:0, 10.6 ± 4%). These 4 represent </w:t>
+      </w:r>
+      <w:r>
+        <w:rPr>
+          <w:highlight w:val="yellow"/>
+        </w:rPr>
+        <w:t xml:space="preserve">a </w:t>
+      </w:r>
+      <w:r>
+        <w:rPr>
+          <w:highlight w:val="yellow"/>
+        </w:rPr>
+        <w:t>mean of 92.7% (SD = 52.75)</w:t>
+      </w:r>
+    </w:p>
+    <w:p>
+      <w:pPr>
+        <w:jc w:val="both"/>
+      </w:pPr>
+      <w:r>
+        <w:t>Two other FAs were found</w:t>
+      </w:r>
+      <w:r>
+        <w:t xml:space="preserve"> highly represented</w:t>
+      </w:r>
+      <w:r>
+        <w:t xml:space="preserve">: the a-linolenic acid (18:3n3, ALA) and the c-linolenic acid (18:3n6, GLA). These five FAs (PA, OLA, LA, ALA and GLA) represented 85.7% of the FAs (SD = 13.1%) among all the species analysed, and for the majority of the species, these five FA’s represented more than 70% of the seed oil content. </w:t>
+      </w:r>
+      <w:r>
+        <w:rPr>
+          <w:highlight w:val="yellow"/>
+        </w:rPr>
+        <w:t>In our case, the next with higher % were stearic acid (C18:0, 2 ± 0.9%), c-linolenic acid (C18:3n6, 1.1±2.9%).</w:t>
+      </w:r>
+      <w:r>
+        <w:t xml:space="preserve"> </w:t>
+      </w:r>
+    </w:p>
+    <w:p>
+      <w:r>
+        <w:rPr>
+          <w:noProof/>
+          <w:lang w:val="ca-ES" w:eastAsia="ca-ES"/>
+        </w:rPr>
         <w:lastRenderedPageBreak/>
-        <w:t>Bretagnolle</w:t>
-      </w:r>
-      <w:proofErr w:type="spellEnd"/>
-      <w:r>
-        <w:t xml:space="preserve"> </w:t>
-      </w:r>
-      <w:r>
-        <w:t xml:space="preserve">2016. </w:t>
-      </w:r>
-      <w:r>
-        <w:t xml:space="preserve">the three most common fatty acids were palmitic acid (C16:0, PA), oleic acid (18:1n- 9, OLA) and linoleic acid (18:2n-6, LA). These three FAs represented a mean of 76.5% (SD = 20.5%) of the total FAs in the seeds of the species </w:t>
-      </w:r>
-      <w:proofErr w:type="spellStart"/>
-      <w:r>
-        <w:t>analysed</w:t>
-      </w:r>
-      <w:proofErr w:type="spellEnd"/>
-      <w:r>
-        <w:t xml:space="preserve"> and can represent more than 90% of the FA synthesized by the seed.  </w:t>
-      </w:r>
-      <w:r>
-        <w:rPr>
-          <w:highlight w:val="yellow"/>
-        </w:rPr>
-        <w:t xml:space="preserve">In our case also linoleic (18:2n-6, 43.1 ± 16.1%), oleic (C18:1n9, 22.9±13.3%), alpha-linolenic (C18:3n3, 16.2 ± 19.3%) and palmitic (C16:0, 10.6 ± 4%). These 4 represent </w:t>
-      </w:r>
-      <w:r>
-        <w:rPr>
-          <w:highlight w:val="yellow"/>
-        </w:rPr>
-        <w:t xml:space="preserve">a </w:t>
-      </w:r>
-      <w:r>
-        <w:rPr>
-          <w:highlight w:val="yellow"/>
-        </w:rPr>
-        <w:t>mean of 92.7% (SD = 52.75)</w:t>
-      </w:r>
-    </w:p>
-    <w:p>
-      <w:pPr>
-        <w:jc w:val="both"/>
-      </w:pPr>
-      <w:r>
-        <w:t>T</w:t>
-      </w:r>
-      <w:r>
-        <w:t xml:space="preserve">wo </w:t>
-      </w:r>
-      <w:r>
-        <w:t>other</w:t>
-      </w:r>
-      <w:r>
-        <w:t xml:space="preserve"> FAs were found</w:t>
-      </w:r>
-      <w:r>
-        <w:t xml:space="preserve"> highly represented</w:t>
-      </w:r>
-      <w:r>
-        <w:t xml:space="preserve">: the a-linolenic acid (18:3n3, ALA) and the c-linolenic acid (18:3n6, GLA). These five FAs (PA, OLA, LA, ALA and GLA) represented 85.7% of the FAs (SD = 13.1%) among all the species </w:t>
-      </w:r>
-      <w:proofErr w:type="spellStart"/>
-      <w:r>
-        <w:t>analysed</w:t>
-      </w:r>
-      <w:proofErr w:type="spellEnd"/>
-      <w:r>
-        <w:t xml:space="preserve">, and for the majority of the species, these five </w:t>
-      </w:r>
-      <w:proofErr w:type="gramStart"/>
-      <w:r>
-        <w:t>FA’s</w:t>
-      </w:r>
-      <w:proofErr w:type="gramEnd"/>
-      <w:r>
-        <w:t xml:space="preserve"> represented more than 70% of the seed oil content. </w:t>
-      </w:r>
-      <w:r>
-        <w:rPr>
-          <w:highlight w:val="yellow"/>
-        </w:rPr>
-        <w:t>In our case, the next with higher % were stearic acid (C18:0, 2 ± 0.9%), c-linolenic acid (C18:3n6, 1.1±2.9%).</w:t>
-      </w:r>
-      <w:r>
-        <w:t xml:space="preserve"> </w:t>
-      </w:r>
-    </w:p>
-    <w:p>
-      <w:r>
-        <w:rPr>
-          <w:noProof/>
-        </w:rPr>
         <w:drawing>
           <wp:inline distT="0" distB="0" distL="0" distR="0" wp14:anchorId="3B2CEB09" wp14:editId="255B268B">
             <wp:extent cx="4400550" cy="3348012"/>
@@ -3500,21 +2999,7 @@
         <w:t>significant negative correlation between seed oil content and palmitic (C16:0) and linoleic acids (C18:2n6</w:t>
       </w:r>
       <w:r>
-        <w:t xml:space="preserve">) and </w:t>
-      </w:r>
-      <w:r>
-        <w:t xml:space="preserve">positive correlation with oleic (C18:1n9), arachidic (C20:0) and </w:t>
-      </w:r>
-      <w:proofErr w:type="spellStart"/>
-      <w:r>
-        <w:t>eicosenoic</w:t>
-      </w:r>
-      <w:proofErr w:type="spellEnd"/>
-      <w:r>
-        <w:t xml:space="preserve"> (C20:1n9)</w:t>
-      </w:r>
-      <w:r>
-        <w:t xml:space="preserve">. </w:t>
+        <w:t xml:space="preserve">) and positive correlation with oleic (C18:1n9), arachidic (C20:0) and eicosenoic (C20:1n9). </w:t>
       </w:r>
       <w:r>
         <w:rPr>
@@ -3575,23 +3060,24 @@
     <w:p/>
     <w:p>
       <w:r>
+        <w:t>PCA exploration graph</w:t>
+      </w:r>
+      <w:r>
+        <w:t>s</w:t>
+      </w:r>
+    </w:p>
+    <w:p>
+      <w:pPr>
+        <w:rPr>
+          <w:noProof/>
+        </w:rPr>
+      </w:pPr>
+      <w:r>
+        <w:rPr>
+          <w:noProof/>
+          <w:lang w:val="ca-ES" w:eastAsia="ca-ES"/>
+        </w:rPr>
         <w:lastRenderedPageBreak/>
-        <w:t>PCA exploration graph</w:t>
-      </w:r>
-      <w:r>
-        <w:t>s</w:t>
-      </w:r>
-    </w:p>
-    <w:p>
-      <w:pPr>
-        <w:rPr>
-          <w:noProof/>
-        </w:rPr>
-      </w:pPr>
-      <w:r>
-        <w:rPr>
-          <w:noProof/>
-        </w:rPr>
         <w:drawing>
           <wp:inline distT="0" distB="0" distL="0" distR="0" wp14:anchorId="371711BA" wp14:editId="38C92604">
             <wp:extent cx="3524250" cy="3487256"/>
@@ -3650,7 +3136,8 @@
       </w:pPr>
       <w:r>
         <w:rPr>
-          <w:lang w:val="es-ES"/>
+          <w:noProof/>
+          <w:lang w:val="ca-ES" w:eastAsia="ca-ES"/>
         </w:rPr>
         <w:drawing>
           <wp:inline distT="0" distB="0" distL="0" distR="0" wp14:anchorId="57936A31" wp14:editId="7BF73043">
@@ -3752,22 +3239,15 @@
         <w:t>1a</w:t>
       </w:r>
       <w:r>
-        <w:t xml:space="preserve"> Higher seed mass correlate with lower oil content (variables log transform to </w:t>
-      </w:r>
-      <w:proofErr w:type="spellStart"/>
-      <w:r>
-        <w:t>met</w:t>
-      </w:r>
-      <w:proofErr w:type="spellEnd"/>
-      <w:r>
-        <w:t xml:space="preserve"> assumptions)</w:t>
-      </w:r>
-      <w:r>
-        <w:rPr>
-          <w:lang w:val="es-ES"/>
+        <w:t xml:space="preserve"> Higher seed mass correlate with lower oil content (variables log transform to met assumptions)</w:t>
+      </w:r>
+      <w:r>
+        <w:rPr>
+          <w:noProof/>
+          <w:lang w:val="ca-ES" w:eastAsia="ca-ES"/>
         </w:rPr>
         <w:drawing>
-          <wp:inline distT="0" distB="0" distL="0" distR="0" wp14:anchorId="20033A5B" wp14:editId="1248B865">
+          <wp:inline distT="0" distB="0" distL="0" distR="0" wp14:anchorId="20033A5B" wp14:editId="008F3D9B">
             <wp:extent cx="3686175" cy="3413256"/>
             <wp:effectExtent l="0" t="0" r="0" b="0"/>
             <wp:docPr id="1205152525" name="Imagen 3" descr="Gráfico, Gráfico de dispersión&#10;&#10;Descripción generada automáticamente"/>
@@ -3827,30 +3307,13 @@
         <w:t>1a</w:t>
       </w:r>
       <w:r>
-        <w:t xml:space="preserve"> Higher seed mass correlate </w:t>
-      </w:r>
-      <w:r>
-        <w:t>less UFA/SFA ratio</w:t>
-      </w:r>
-      <w:r>
-        <w:t xml:space="preserve"> (</w:t>
-      </w:r>
-      <w:r>
-        <w:t>se</w:t>
+        <w:t xml:space="preserve"> Higher seed mass correlate less UFA/SFA ratio (se</w:t>
       </w:r>
       <w:r>
         <w:t>ed mass</w:t>
       </w:r>
       <w:r>
-        <w:t xml:space="preserve"> log transform to </w:t>
-      </w:r>
-      <w:proofErr w:type="spellStart"/>
-      <w:r>
-        <w:t>met</w:t>
-      </w:r>
-      <w:proofErr w:type="spellEnd"/>
-      <w:r>
-        <w:t xml:space="preserve"> assumptions)</w:t>
+        <w:t xml:space="preserve"> log transform to met assumptions)</w:t>
       </w:r>
     </w:p>
     <w:p>
@@ -3860,9 +3323,10 @@
       <w:r>
         <w:rPr>
           <w:noProof/>
+          <w:lang w:val="ca-ES" w:eastAsia="ca-ES"/>
         </w:rPr>
         <w:drawing>
-          <wp:inline distT="0" distB="0" distL="0" distR="0" wp14:anchorId="55289346" wp14:editId="2CCB675A">
+          <wp:inline distT="0" distB="0" distL="0" distR="0" wp14:anchorId="55289346" wp14:editId="380DB2C0">
             <wp:extent cx="3590925" cy="3319688"/>
             <wp:effectExtent l="0" t="0" r="0" b="0"/>
             <wp:docPr id="79093330" name="Imagen 4" descr="Gráfico, Gráfico de dispersión&#10;&#10;Descripción generada automáticamente"/>
@@ -3919,13 +3383,8 @@
         <w:lastRenderedPageBreak/>
         <w:t>Longevity (</w:t>
       </w:r>
-      <w:proofErr w:type="spellStart"/>
-      <w:r>
-        <w:t>analysed</w:t>
-      </w:r>
-      <w:proofErr w:type="spellEnd"/>
-      <w:r>
-        <w:t xml:space="preserve"> as raw germination data with MCMC-GLMM and </w:t>
+      <w:r>
+        <w:t xml:space="preserve">analysed as raw germination data with MCMC-GLMM and </w:t>
       </w:r>
       <w:r>
         <w:t>using P50 from probit analysis)</w:t>
@@ -3949,9 +3408,10 @@
       <w:r>
         <w:rPr>
           <w:noProof/>
+          <w:lang w:val="ca-ES" w:eastAsia="ca-ES"/>
         </w:rPr>
         <w:drawing>
-          <wp:inline distT="0" distB="0" distL="0" distR="0" wp14:anchorId="060A8606" wp14:editId="3FB2308A">
+          <wp:inline distT="0" distB="0" distL="0" distR="0" wp14:anchorId="060A8606" wp14:editId="2B7EBC62">
             <wp:extent cx="6648450" cy="2522220"/>
             <wp:effectExtent l="0" t="0" r="0" b="0"/>
             <wp:docPr id="845558215" name="Imagen 6" descr="Gráfico&#10;&#10;Descripción generada automáticamente"/>
@@ -4014,24 +3474,12 @@
         <w:t xml:space="preserve"> </w:t>
       </w:r>
       <w:r>
-        <w:t xml:space="preserve">A </w:t>
-      </w:r>
-      <w:r>
-        <w:t>higher UFA/SFA ratio will correlate with less longevity</w:t>
-      </w:r>
-      <w:r>
-        <w:t xml:space="preserve">. The ratio was not found significant with the data available. To be tested again with more data. </w:t>
-      </w:r>
-    </w:p>
-    <w:p>
-      <w:r>
-        <w:t xml:space="preserve">H2.3. </w:t>
-      </w:r>
-      <w:r>
-        <w:t>A higher</w:t>
-      </w:r>
-      <w:r>
-        <w:t xml:space="preserve"> UFA/SFA ratio will correlate with faster germination (lower t50) (</w:t>
+        <w:t xml:space="preserve">A higher UFA/SFA ratio will correlate with less longevity. The ratio was not found significant with the data available. To be tested again with more data. </w:t>
+      </w:r>
+    </w:p>
+    <w:p>
+      <w:r>
+        <w:t>H2.3. A higher UFA/SFA ratio will correlate with faster germination (lower t50) (</w:t>
       </w:r>
       <w:r>
         <w:rPr>
@@ -4044,21 +3492,8 @@
       </w:r>
     </w:p>
     <w:p>
-      <w:proofErr w:type="gramStart"/>
-      <w:r>
-        <w:t>EXTRA::</w:t>
-      </w:r>
-      <w:proofErr w:type="gramEnd"/>
-      <w:r>
-        <w:t xml:space="preserve"> will ecological preferences modify longevity? AS preliminary results from Giovanni </w:t>
-      </w:r>
-      <w:proofErr w:type="spellStart"/>
-      <w:r>
-        <w:t>tesis</w:t>
-      </w:r>
-      <w:proofErr w:type="spellEnd"/>
-      <w:r>
-        <w:t xml:space="preserve"> and IAVS con</w:t>
+      <w:r>
+        <w:t>EXTRA:: will ecological preferences modify longevity? AS preliminary results from Giovanni tesis and IAVS con</w:t>
       </w:r>
       <w:r>
         <w:t>gress</w:t>
@@ -4074,6 +3509,7 @@
       <w:r>
         <w:rPr>
           <w:noProof/>
+          <w:lang w:val="ca-ES" w:eastAsia="ca-ES"/>
         </w:rPr>
         <w:drawing>
           <wp:inline distT="0" distB="0" distL="0" distR="0" wp14:anchorId="3908F51C" wp14:editId="50090C06">
@@ -4149,14 +3585,7 @@
           <w:bCs/>
         </w:rPr>
         <w:lastRenderedPageBreak/>
-        <w:t>Ecologica</w:t>
-      </w:r>
-      <w:r>
-        <w:rPr>
-          <w:b/>
-          <w:bCs/>
-        </w:rPr>
-        <w:t>l trade offs</w:t>
+        <w:t>Ecological trade offs</w:t>
       </w:r>
     </w:p>
     <w:p>
@@ -4170,13 +3599,8 @@
         <w:t xml:space="preserve"> species will have less oil content </w:t>
       </w:r>
       <w:r>
-        <w:t xml:space="preserve">and higher UFA/SFA </w:t>
-      </w:r>
-      <w:proofErr w:type="gramStart"/>
-      <w:r>
-        <w:t>ratio</w:t>
-      </w:r>
-      <w:proofErr w:type="gramEnd"/>
+        <w:t>and higher UFA/SFA ratio</w:t>
+      </w:r>
     </w:p>
     <w:p>
       <w:pPr>
@@ -4185,6 +3609,7 @@
       <w:r>
         <w:rPr>
           <w:noProof/>
+          <w:lang w:val="ca-ES" w:eastAsia="ca-ES"/>
         </w:rPr>
         <w:drawing>
           <wp:inline distT="0" distB="0" distL="0" distR="0" wp14:anchorId="4D7006EB" wp14:editId="611023E8">
@@ -4238,6 +3663,7 @@
       <w:r>
         <w:rPr>
           <w:noProof/>
+          <w:lang w:val="ca-ES" w:eastAsia="ca-ES"/>
         </w:rPr>
         <w:drawing>
           <wp:inline distT="0" distB="0" distL="0" distR="0" wp14:anchorId="651329FB" wp14:editId="441E7F8D">
@@ -4292,13 +3718,7 @@
     <w:p/>
     <w:p>
       <w:r>
-        <w:t>H3.2</w:t>
-      </w:r>
-      <w:r>
-        <w:t>a</w:t>
-      </w:r>
-      <w:r>
-        <w:t xml:space="preserve"> Species living in exposed sites (+ warm in summer</w:t>
+        <w:t>H3.2a Species living in exposed sites (+ warm in summer</w:t>
       </w:r>
       <w:r>
         <w:t xml:space="preserve"> (GDD)</w:t>
@@ -4310,15 +3730,7 @@
         <w:t xml:space="preserve"> (FDD)</w:t>
       </w:r>
       <w:r>
-        <w:t xml:space="preserve">) will have higher oil </w:t>
-      </w:r>
-      <w:proofErr w:type="gramStart"/>
-      <w:r>
-        <w:t>content</w:t>
-      </w:r>
-      <w:proofErr w:type="gramEnd"/>
-      <w:r>
-        <w:t xml:space="preserve"> </w:t>
+        <w:t xml:space="preserve">) will have higher oil content </w:t>
       </w:r>
     </w:p>
     <w:p>
@@ -4331,6 +3743,7 @@
       <w:r>
         <w:rPr>
           <w:noProof/>
+          <w:lang w:val="ca-ES" w:eastAsia="ca-ES"/>
         </w:rPr>
         <w:drawing>
           <wp:inline distT="0" distB="0" distL="0" distR="0" wp14:anchorId="0CC59338" wp14:editId="7646F606">
@@ -4393,6 +3806,7 @@
       <w:r>
         <w:rPr>
           <w:noProof/>
+          <w:lang w:val="ca-ES" w:eastAsia="ca-ES"/>
         </w:rPr>
         <w:drawing>
           <wp:inline distT="0" distB="0" distL="0" distR="0" wp14:anchorId="283D3F45" wp14:editId="59FA1BFD">
@@ -4458,13 +3872,8 @@
         <w:t xml:space="preserve">(+ warm in summer (GDD), + cold in winter (FDD)) </w:t>
       </w:r>
       <w:r>
-        <w:t xml:space="preserve">will have higher UFA/SFA </w:t>
-      </w:r>
-      <w:proofErr w:type="gramStart"/>
-      <w:r>
-        <w:t>ratio</w:t>
-      </w:r>
-      <w:proofErr w:type="gramEnd"/>
+        <w:t>will have higher UFA/SFA ratio</w:t>
+      </w:r>
     </w:p>
     <w:p>
       <w:pPr>
@@ -4473,6 +3882,7 @@
       <w:r>
         <w:rPr>
           <w:noProof/>
+          <w:lang w:val="ca-ES" w:eastAsia="ca-ES"/>
         </w:rPr>
         <w:lastRenderedPageBreak/>
         <w:drawing>
@@ -4528,6 +3938,10 @@
         <w:t xml:space="preserve"> </w:t>
       </w:r>
       <w:r>
+        <w:rPr>
+          <w:noProof/>
+          <w:lang w:val="ca-ES" w:eastAsia="ca-ES"/>
+        </w:rPr>
         <w:drawing>
           <wp:inline distT="0" distB="0" distL="0" distR="0" wp14:anchorId="0F97E5AE" wp14:editId="78B82163">
             <wp:extent cx="2867025" cy="2870394"/>
@@ -4599,7 +4013,7 @@
 </file>
 
 <file path=word/comments.xml><?xml version="1.0" encoding="utf-8"?>
-<w:comments xmlns:wpc="http://schemas.microsoft.com/office/word/2010/wordprocessingCanvas" xmlns:cx="http://schemas.microsoft.com/office/drawing/2014/chartex" xmlns:cx1="http://schemas.microsoft.com/office/drawing/2015/9/8/chartex" xmlns:cx2="http://schemas.microsoft.com/office/drawing/2015/10/21/chartex" xmlns:cx3="http://schemas.microsoft.com/office/drawing/2016/5/9/chartex" xmlns:cx4="http://schemas.microsoft.com/office/drawing/2016/5/10/chartex" xmlns:cx5="http://schemas.microsoft.com/office/drawing/2016/5/11/chartex" xmlns:cx6="http://schemas.microsoft.com/office/drawing/2016/5/12/chartex" xmlns:cx7="http://schemas.microsoft.com/office/drawing/2016/5/13/chartex" xmlns:cx8="http://schemas.microsoft.com/office/drawing/2016/5/14/chartex" xmlns:mc="http://schemas.openxmlformats.org/markup-compatibility/2006" xmlns:aink="http://schemas.microsoft.com/office/drawing/2016/ink" xmlns:am3d="http://schemas.microsoft.com/office/drawing/2017/model3d" xmlns:o="urn:schemas-microsoft-com:office:office" xmlns:oel="http://schemas.microsoft.com/office/2019/extlst" xmlns:r="http://schemas.openxmlformats.org/officeDocument/2006/relationships" xmlns:m="http://schemas.openxmlformats.org/officeDocument/2006/math" xmlns:v="urn:schemas-microsoft-com:vml" xmlns:wp14="http://schemas.microsoft.com/office/word/2010/wordprocessingDrawing" xmlns:wp="http://schemas.openxmlformats.org/drawingml/2006/wordprocessingDrawing" xmlns:w10="urn:schemas-microsoft-com:office:word" xmlns:w="http://schemas.openxmlformats.org/wordprocessingml/2006/main" xmlns:w14="http://schemas.microsoft.com/office/word/2010/wordml" xmlns:w15="http://schemas.microsoft.com/office/word/2012/wordml" xmlns:w16cex="http://schemas.microsoft.com/office/word/2018/wordml/cex" xmlns:w16cid="http://schemas.microsoft.com/office/word/2016/wordml/cid" xmlns:w16="http://schemas.microsoft.com/office/word/2018/wordml" xmlns:w16sdtdh="http://schemas.microsoft.com/office/word/2020/wordml/sdtdatahash" xmlns:w16se="http://schemas.microsoft.com/office/word/2015/wordml/symex" xmlns:wpg="http://schemas.microsoft.com/office/word/2010/wordprocessingGroup" xmlns:wpi="http://schemas.microsoft.com/office/word/2010/wordprocessingInk" xmlns:wne="http://schemas.microsoft.com/office/word/2006/wordml" xmlns:wps="http://schemas.microsoft.com/office/word/2010/wordprocessingShape" mc:Ignorable="w14 w15 w16se w16cid w16 w16cex w16sdtdh wp14">
+<w:comments xmlns:wpc="http://schemas.microsoft.com/office/word/2010/wordprocessingCanvas" xmlns:cx="http://schemas.microsoft.com/office/drawing/2014/chartex" xmlns:cx1="http://schemas.microsoft.com/office/drawing/2015/9/8/chartex" xmlns:cx2="http://schemas.microsoft.com/office/drawing/2015/10/21/chartex" xmlns:cx3="http://schemas.microsoft.com/office/drawing/2016/5/9/chartex" xmlns:cx4="http://schemas.microsoft.com/office/drawing/2016/5/10/chartex" xmlns:cx5="http://schemas.microsoft.com/office/drawing/2016/5/11/chartex" xmlns:cx6="http://schemas.microsoft.com/office/drawing/2016/5/12/chartex" xmlns:cx7="http://schemas.microsoft.com/office/drawing/2016/5/13/chartex" xmlns:cx8="http://schemas.microsoft.com/office/drawing/2016/5/14/chartex" xmlns:mc="http://schemas.openxmlformats.org/markup-compatibility/2006" xmlns:aink="http://schemas.microsoft.com/office/drawing/2016/ink" xmlns:am3d="http://schemas.microsoft.com/office/drawing/2017/model3d" xmlns:o="urn:schemas-microsoft-com:office:office" xmlns:oel="http://schemas.microsoft.com/office/2019/extlst" xmlns:r="http://schemas.openxmlformats.org/officeDocument/2006/relationships" xmlns:m="http://schemas.openxmlformats.org/officeDocument/2006/math" xmlns:v="urn:schemas-microsoft-com:vml" xmlns:wp14="http://schemas.microsoft.com/office/word/2010/wordprocessingDrawing" xmlns:wp="http://schemas.openxmlformats.org/drawingml/2006/wordprocessingDrawing" xmlns:w10="urn:schemas-microsoft-com:office:word" xmlns:w="http://schemas.openxmlformats.org/wordprocessingml/2006/main" xmlns:w14="http://schemas.microsoft.com/office/word/2010/wordml" xmlns:w15="http://schemas.microsoft.com/office/word/2012/wordml" xmlns:w16cex="http://schemas.microsoft.com/office/word/2018/wordml/cex" xmlns:w16cid="http://schemas.microsoft.com/office/word/2016/wordml/cid" xmlns:w16="http://schemas.microsoft.com/office/word/2018/wordml" xmlns:w16du="http://schemas.microsoft.com/office/word/2023/wordml/word16du" xmlns:w16sdtdh="http://schemas.microsoft.com/office/word/2020/wordml/sdtdatahash" xmlns:w16se="http://schemas.microsoft.com/office/word/2015/wordml/symex" xmlns:wpg="http://schemas.microsoft.com/office/word/2010/wordprocessingGroup" xmlns:wpi="http://schemas.microsoft.com/office/word/2010/wordprocessingInk" xmlns:wne="http://schemas.microsoft.com/office/word/2006/wordml" xmlns:wps="http://schemas.microsoft.com/office/word/2010/wordprocessingShape" mc:Ignorable="w14 w15 w16se w16cid w16 w16cex w16sdtdh w16du wp14">
   <w:comment w:id="0" w:author="CLARA ESPINOSA DEL ALBA" w:date="2024-02-08T15:35:00Z" w:initials="CE">
     <w:p>
       <w:pPr>
@@ -4632,7 +4046,7 @@
       </w:r>
     </w:p>
   </w:comment>
-  <w:comment w:id="2" w:author="CLARA ESPINOSA DEL ALBA" w:date="2024-03-06T16:46:00Z" w:initials="CE">
+  <w:comment w:id="2" w:author="CLARA ESPINOSA DEL ALBA" w:date="2024-02-08T15:37:00Z" w:initials="CE">
     <w:p>
       <w:pPr>
         <w:pStyle w:val="Textocomentario"/>
@@ -4644,14 +4058,33 @@
         <w:annotationRef/>
       </w:r>
       <w:r>
+        <w:t>GARDARIN A, D</w:t>
+      </w:r>
+      <w:r>
+        <w:t>URR C, MANNINO MR, BUSSET H &amp; COLBACH N (2010) Seed mortality in the soil is related to seed coat thickness. Seed Science Research 20, 243–256.</w:t>
+      </w:r>
+    </w:p>
+  </w:comment>
+  <w:comment w:id="3" w:author="CLARA ESPINOSA DEL ALBA" w:date="2024-02-08T13:02:00Z" w:initials="CE">
+    <w:p>
+      <w:pPr>
+        <w:pStyle w:val="Textocomentario"/>
+      </w:pPr>
+      <w:r>
+        <w:rPr>
+          <w:rStyle w:val="Refdecomentario"/>
+        </w:rPr>
+        <w:annotationRef/>
+      </w:r>
+      <w:r>
         <w:rPr>
           <w:color w:val="131413"/>
         </w:rPr>
-        <w:t>Bretagnolle F, Matejicek A, Gregoire S, Reboud X, Gaba S. Determination of fatty acids content, global antioxidant activity and energy value of weed seeds from agricultural fields in France. Weed Res. 2016;56:78–95.</w:t>
+        <w:t>Sanyal and Decocq BMC Evolutionary Biology (2016) 16:187 DOI 10.1186/s12862-016-0752-7</w:t>
       </w:r>
     </w:p>
   </w:comment>
-  <w:comment w:id="3" w:author="CLARA ESPINOSA DEL ALBA" w:date="2024-02-08T15:37:00Z" w:initials="CE">
+  <w:comment w:id="4" w:author="CLARA ESPINOSA DEL ALBA" w:date="2024-03-06T16:45:00Z" w:initials="CE">
     <w:p>
       <w:pPr>
         <w:pStyle w:val="Textocomentario"/>
@@ -4663,26 +4096,10 @@
         <w:annotationRef/>
       </w:r>
       <w:r>
-        <w:t>GARDARIN A, D€URR C, MANNINO MR, BUSSET H &amp; COLBACH N (2010) Seed mortality in the soil is related to seed coat thickness. Seed Science Research 20, 243–256.</w:t>
-      </w:r>
-    </w:p>
-  </w:comment>
-  <w:comment w:id="4" w:author="CLARA ESPINOSA DEL ALBA" w:date="2024-02-08T13:02:00Z" w:initials="CE">
-    <w:p>
-      <w:pPr>
-        <w:pStyle w:val="Textocomentario"/>
-      </w:pPr>
-      <w:r>
-        <w:rPr>
-          <w:rStyle w:val="Refdecomentario"/>
-        </w:rPr>
-        <w:annotationRef/>
-      </w:r>
-      <w:r>
         <w:rPr>
           <w:color w:val="131413"/>
         </w:rPr>
-        <w:t>Sanyal and Decocq BMC Evolutionary Biology (2016) 16:187 DOI 10.1186/s12862-016-0752-7</w:t>
+        <w:t>Linder CR. Adaptive Evolution of Seed Oils in Plants: Accounting for the Biogeographic Distribution of Saturated and Unsaturated Fatty Acids in Seed Oils. Am Nat. 2000;156:442–58</w:t>
       </w:r>
     </w:p>
   </w:comment>
@@ -4701,11 +4118,11 @@
         <w:rPr>
           <w:color w:val="131413"/>
         </w:rPr>
-        <w:t>Linder CR. Adaptive Evolution of Seed Oils in Plants: Accounting for the Biogeographic Distribution of Saturated and Unsaturated Fatty Acids in Seed Oils. Am Nat. 2000;156:442–58</w:t>
+        <w:t>Bewley JD, Black M. Seeds – physiology of development and germination. USA: Plenum; 1994.</w:t>
       </w:r>
     </w:p>
   </w:comment>
-  <w:comment w:id="6" w:author="CLARA ESPINOSA DEL ALBA" w:date="2024-03-06T16:45:00Z" w:initials="CE">
+  <w:comment w:id="6" w:author="CLARA ESPINOSA DEL ALBA" w:date="2024-02-08T15:31:00Z" w:initials="CE">
     <w:p>
       <w:pPr>
         <w:pStyle w:val="Textocomentario"/>
@@ -4717,10 +4134,7 @@
         <w:annotationRef/>
       </w:r>
       <w:r>
-        <w:rPr>
-          <w:color w:val="131413"/>
-        </w:rPr>
-        <w:t>Bewley JD, Black M. Seeds – physiology of development and germination. USA: Plenum; 1994.</w:t>
+        <w:t>BAUD S &amp; LEPINIEC L (2010) Physiological and developmental regulation of seed oil production. Progress in Lipid Research 49, 235–249.</w:t>
       </w:r>
     </w:p>
   </w:comment>
@@ -4736,7 +4150,15 @@
         <w:annotationRef/>
       </w:r>
       <w:r>
-        <w:t>BAUD S &amp; LEPINIEC L (2010) Physiological and developmental regulation of seed oil production. Progress in Lipid Research 49, 235–249.</w:t>
+        <w:t>LUTTGE U (2012) A contest of lipids: The oil–</w:t>
+      </w:r>
+    </w:p>
+    <w:p>
+      <w:pPr>
+        <w:pStyle w:val="Textocomentario"/>
+      </w:pPr>
+      <w:r>
+        <w:t>carbohydrate–protein complement of plant seed storage. European Journal of Lipid Science and Technology 114, 101–102.</w:t>
       </w:r>
     </w:p>
   </w:comment>
@@ -4752,51 +4174,27 @@
         <w:annotationRef/>
       </w:r>
       <w:r>
-        <w:t>LUTTGE U (2012) A contest of lipids: The oil–</w:t>
-      </w:r>
-    </w:p>
+        <w:t>THEODOULOU FL &amp; EASTMOND PJ (2012) Seed storage oil catabolism: a story of give and take. Current Opinion in Plant Biology 15, 322–328.</w:t>
+      </w:r>
+    </w:p>
+  </w:comment>
+  <w:comment w:id="9" w:author="CLARA ESPINOSA DEL ALBA" w:date="2024-02-08T16:43:00Z" w:initials="CE">
     <w:p>
       <w:pPr>
         <w:pStyle w:val="Textocomentario"/>
       </w:pPr>
       <w:r>
-        <w:t>carbohydrate–protein complement of plant seed storage. European Journal of Lipid Science and Technology 114, 101–102.</w:t>
+        <w:rPr>
+          <w:rStyle w:val="Refdecomentario"/>
+        </w:rPr>
+        <w:annotationRef/>
+      </w:r>
+      <w:r>
+        <w:t>Hoekstra FA (2005) Differential longevities in desiccated anhydrobiotic plant systems. Integrative and Comparative Biology 45, 725–733</w:t>
       </w:r>
     </w:p>
   </w:comment>
-  <w:comment w:id="9" w:author="CLARA ESPINOSA DEL ALBA" w:date="2024-02-08T15:31:00Z" w:initials="CE">
-    <w:p>
-      <w:pPr>
-        <w:pStyle w:val="Textocomentario"/>
-      </w:pPr>
-      <w:r>
-        <w:rPr>
-          <w:rStyle w:val="Refdecomentario"/>
-        </w:rPr>
-        <w:annotationRef/>
-      </w:r>
-      <w:r>
-        <w:t>THEODOULOU FL &amp; EASTMOND PJ (2012) Seed storage oil catabolism: a story of give and take. Current Opinion in Plant Biology 15, 322–328.</w:t>
-      </w:r>
-    </w:p>
-  </w:comment>
-  <w:comment w:id="10" w:author="CLARA ESPINOSA DEL ALBA" w:date="2024-02-08T16:43:00Z" w:initials="CE">
-    <w:p>
-      <w:pPr>
-        <w:pStyle w:val="Textocomentario"/>
-      </w:pPr>
-      <w:r>
-        <w:rPr>
-          <w:rStyle w:val="Refdecomentario"/>
-        </w:rPr>
-        <w:annotationRef/>
-      </w:r>
-      <w:r>
-        <w:t>Hoekstra FA (2005) Differential longevities in desiccated anhydrobiotic plant systems. Integrative and Comparative Biology 45, 725–733</w:t>
-      </w:r>
-    </w:p>
-  </w:comment>
-  <w:comment w:id="11" w:author="CLARA ESPINOSA DEL ALBA" w:date="2024-03-06T16:49:00Z" w:initials="CE">
+  <w:comment w:id="10" w:author="CLARA ESPINOSA DEL ALBA" w:date="2024-03-06T16:49:00Z" w:initials="CE">
     <w:p>
       <w:pPr>
         <w:pStyle w:val="Textocomentario"/>
@@ -4855,7 +4253,7 @@
       </w:r>
     </w:p>
   </w:comment>
-  <w:comment w:id="12" w:author="CLARA ESPINOSA DEL ALBA" w:date="2024-02-08T13:37:00Z" w:initials="CE">
+  <w:comment w:id="11" w:author="CLARA ESPINOSA DEL ALBA" w:date="2024-02-08T13:37:00Z" w:initials="CE">
     <w:p>
       <w:pPr>
         <w:pStyle w:val="Textocomentario"/>
@@ -4874,7 +4272,7 @@
       </w:r>
     </w:p>
   </w:comment>
-  <w:comment w:id="13" w:author="CLARA ESPINOSA DEL ALBA" w:date="2024-02-12T16:59:00Z" w:initials="CE">
+  <w:comment w:id="12" w:author="CLARA ESPINOSA DEL ALBA" w:date="2024-02-12T16:59:00Z" w:initials="CE">
     <w:p>
       <w:pPr>
         <w:pStyle w:val="Textocomentario"/>
@@ -4893,7 +4291,7 @@
       </w:r>
     </w:p>
   </w:comment>
-  <w:comment w:id="14" w:author="CLARA ESPINOSA DEL ALBA" w:date="2024-02-12T17:05:00Z" w:initials="CE">
+  <w:comment w:id="13" w:author="CLARA ESPINOSA DEL ALBA" w:date="2024-02-12T17:05:00Z" w:initials="CE">
     <w:p>
       <w:pPr>
         <w:pStyle w:val="Textocomentario"/>
@@ -4912,7 +4310,7 @@
       </w:r>
     </w:p>
   </w:comment>
-  <w:comment w:id="15" w:author="CLARA ESPINOSA DEL ALBA" w:date="2024-03-07T09:16:00Z" w:initials="CE">
+  <w:comment w:id="14" w:author="CLARA ESPINOSA DEL ALBA" w:date="2024-03-07T09:16:00Z" w:initials="CE">
     <w:p>
       <w:pPr>
         <w:pStyle w:val="Textocomentario"/>
@@ -4931,7 +4329,7 @@
       </w:r>
     </w:p>
   </w:comment>
-  <w:comment w:id="16" w:author="CLARA ESPINOSA DEL ALBA" w:date="2024-02-08T13:36:00Z" w:initials="CE">
+  <w:comment w:id="15" w:author="CLARA ESPINOSA DEL ALBA" w:date="2024-02-08T13:36:00Z" w:initials="CE">
     <w:p>
       <w:pPr>
         <w:pStyle w:val="Textocomentario"/>
@@ -4947,6 +4345,22 @@
           <w:color w:val="131413"/>
         </w:rPr>
         <w:t>Sanyal A, Linder CR. Plasticity and constraints on fatty acid composition in the phospholipids and triacylglycerols of Arabidopsis accessions grown at different temperatures. BMC Plant Biol. 2013;13:63.</w:t>
+      </w:r>
+    </w:p>
+  </w:comment>
+  <w:comment w:id="16" w:author="CLARA ESPINOSA DEL ALBA" w:date="2024-02-08T15:31:00Z" w:initials="CE">
+    <w:p>
+      <w:pPr>
+        <w:pStyle w:val="Textocomentario"/>
+      </w:pPr>
+      <w:r>
+        <w:rPr>
+          <w:rStyle w:val="Refdecomentario"/>
+        </w:rPr>
+        <w:annotationRef/>
+      </w:r>
+      <w:r>
+        <w:t>BAUD S &amp; LEPINIEC L (2010) Physiological and developmental regulation of seed oil production. Progress in Lipid Research 49, 235–249.</w:t>
       </w:r>
     </w:p>
   </w:comment>
@@ -4962,7 +4376,15 @@
         <w:annotationRef/>
       </w:r>
       <w:r>
-        <w:t>BAUD S &amp; LEPINIEC L (2010) Physiological and developmental regulation of seed oil production. Progress in Lipid Research 49, 235–249.</w:t>
+        <w:t>LUTTGE U (2012) A contest of lipids: The oil–</w:t>
+      </w:r>
+    </w:p>
+    <w:p>
+      <w:pPr>
+        <w:pStyle w:val="Textocomentario"/>
+      </w:pPr>
+      <w:r>
+        <w:t>carbohydrate–protein complement of plant seed storage. European Journal of Lipid Science and Technology 114, 101–102.</w:t>
       </w:r>
     </w:p>
   </w:comment>
@@ -4978,19 +4400,27 @@
         <w:annotationRef/>
       </w:r>
       <w:r>
-        <w:t>LUTTGE U (2012) A contest of lipids: The oil–</w:t>
-      </w:r>
-    </w:p>
+        <w:t>THEODOULOU FL &amp; EASTMOND PJ (2012) Seed storage oil catabolism: a story of give and take. Current Opinion in Plant Biology 15, 322–328.</w:t>
+      </w:r>
+    </w:p>
+  </w:comment>
+  <w:comment w:id="19" w:author="CLARA ESPINOSA DEL ALBA" w:date="2024-02-08T15:34:00Z" w:initials="CE">
     <w:p>
       <w:pPr>
         <w:pStyle w:val="Textocomentario"/>
       </w:pPr>
       <w:r>
-        <w:t>carbohydrate–protein complement of plant seed storage. European Journal of Lipid Science and Technology 114, 101–102.</w:t>
+        <w:rPr>
+          <w:rStyle w:val="Refdecomentario"/>
+        </w:rPr>
+        <w:annotationRef/>
+      </w:r>
+      <w:r>
+        <w:t>THOMPSON K, BAND SR &amp; HODGSON JG (1993) Seed size and shape predict persistence in soil. Functional Ecology 7, 236–241.</w:t>
       </w:r>
     </w:p>
   </w:comment>
-  <w:comment w:id="19" w:author="CLARA ESPINOSA DEL ALBA" w:date="2024-02-08T15:31:00Z" w:initials="CE">
+  <w:comment w:id="20" w:author="CLARA ESPINOSA DEL ALBA" w:date="2024-02-08T15:33:00Z" w:initials="CE">
     <w:p>
       <w:pPr>
         <w:pStyle w:val="Textocomentario"/>
@@ -5002,11 +4432,11 @@
         <w:annotationRef/>
       </w:r>
       <w:r>
-        <w:t>THEODOULOU FL &amp; EASTMOND PJ (2012) Seed storage oil catabolism: a story of give and take. Current Opinion in Plant Biology 15, 322–328.</w:t>
+        <w:t>COOMES DA, REES M, GRUBB PJ &amp; TURNBULL L (2002) Are differences in seed mass among species important in structuring plant communities? Evidence from analyses of spatial and temporal variation in dune-annual populations Oikos 96, 421–432</w:t>
       </w:r>
     </w:p>
   </w:comment>
-  <w:comment w:id="20" w:author="CLARA ESPINOSA DEL ALBA" w:date="2024-02-08T15:34:00Z" w:initials="CE">
+  <w:comment w:id="21" w:author="CLARA ESPINOSA DEL ALBA" w:date="2024-02-08T15:32:00Z" w:initials="CE">
     <w:p>
       <w:pPr>
         <w:pStyle w:val="Textocomentario"/>
@@ -5018,11 +4448,11 @@
         <w:annotationRef/>
       </w:r>
       <w:r>
-        <w:t>THOMPSON K, BAND SR &amp; HODGSON JG (1993) Seed size and shape predict persistence in soil. Functional Ecology 7, 236–241.</w:t>
+        <w:t>MOLES AT &amp; WESTOBY M (2006) Seed size and plant strategy across the whole life cycle. Oikos 113, 91–105</w:t>
       </w:r>
     </w:p>
   </w:comment>
-  <w:comment w:id="21" w:author="CLARA ESPINOSA DEL ALBA" w:date="2024-02-08T15:33:00Z" w:initials="CE">
+  <w:comment w:id="22" w:author="CLARA ESPINOSA DEL ALBA" w:date="2024-02-08T15:33:00Z" w:initials="CE">
     <w:p>
       <w:pPr>
         <w:pStyle w:val="Textocomentario"/>
@@ -5034,43 +4464,11 @@
         <w:annotationRef/>
       </w:r>
       <w:r>
-        <w:t>COOMES DA, REES M, GRUBB PJ &amp; TURNBULL L (2002) Are differences in seed mass among species important in structuring plant communities? Evidence from analyses of spatial and temporal variation in dune-annual populations Oikos 96, 421–432</w:t>
+        <w:t>MULLER-LANDAU HC (2010) The tolerance–fecundity tradeoff and the maintenance of diversity in seed size. Proceedings of the National Academy of Sciences 107, 4242–4247.</w:t>
       </w:r>
     </w:p>
   </w:comment>
-  <w:comment w:id="22" w:author="CLARA ESPINOSA DEL ALBA" w:date="2024-02-08T15:32:00Z" w:initials="CE">
-    <w:p>
-      <w:pPr>
-        <w:pStyle w:val="Textocomentario"/>
-      </w:pPr>
-      <w:r>
-        <w:rPr>
-          <w:rStyle w:val="Refdecomentario"/>
-        </w:rPr>
-        <w:annotationRef/>
-      </w:r>
-      <w:r>
-        <w:t>MOLES AT &amp; WESTOBY M (2006) Seed size and plant strategy across the whole life cycle. Oikos 113, 91–105</w:t>
-      </w:r>
-    </w:p>
-  </w:comment>
-  <w:comment w:id="23" w:author="CLARA ESPINOSA DEL ALBA" w:date="2024-02-08T15:33:00Z" w:initials="CE">
-    <w:p>
-      <w:pPr>
-        <w:pStyle w:val="Textocomentario"/>
-      </w:pPr>
-      <w:r>
-        <w:rPr>
-          <w:rStyle w:val="Refdecomentario"/>
-        </w:rPr>
-        <w:annotationRef/>
-      </w:r>
-      <w:r>
-        <w:t>MULLER-LANDAU HC (2010) The tolerance–fecundity tradeoff and the maintenance of diversity in seed size. Proceedings of the National Academy of Sciences 107, 4242–4247.</w:t>
-      </w:r>
-    </w:p>
-  </w:comment>
-  <w:comment w:id="24" w:author="CLARA ESPINOSA DEL ALBA" w:date="2024-02-08T16:06:00Z" w:initials="CE">
+  <w:comment w:id="23" w:author="CLARA ESPINOSA DEL ALBA" w:date="2024-02-08T16:06:00Z" w:initials="CE">
     <w:p>
       <w:pPr>
         <w:pStyle w:val="Textocomentario"/>
@@ -5102,7 +4500,7 @@
       </w:hyperlink>
     </w:p>
   </w:comment>
-  <w:comment w:id="25" w:author="CLARA ESPINOSA DEL ALBA" w:date="2024-02-08T16:06:00Z" w:initials="CE">
+  <w:comment w:id="24" w:author="CLARA ESPINOSA DEL ALBA" w:date="2024-02-08T16:06:00Z" w:initials="CE">
     <w:p>
       <w:pPr>
         <w:pStyle w:val="Textocomentario"/>
@@ -5115,34 +4513,34 @@
       </w:r>
       <w:r>
         <w:t>McDonald, M.B. Seed deterioration: physiology, repair and assessment. Seed Science and Technology, v. 27, n.1, p. 177-237, 1999.</w:t>
+      </w:r>
+    </w:p>
+  </w:comment>
+  <w:comment w:id="25" w:author="CLARA ESPINOSA DEL ALBA" w:date="2024-02-08T16:05:00Z" w:initials="CE">
+    <w:p>
+      <w:pPr>
+        <w:pStyle w:val="Textocomentario"/>
+      </w:pPr>
+      <w:r>
+        <w:rPr>
+          <w:rStyle w:val="Refdecomentario"/>
+        </w:rPr>
+        <w:annotationRef/>
+      </w:r>
+      <w:r>
+        <w:t>Kranner, I.; Minibayeva, F. V.; Beckett, R. P.; Seal, C. E. What is stress? Concepts, definitions and applications in seed science. New Phytologist, v. 188, n.3, p. 655-673, 2010. https://doi.</w:t>
+      </w:r>
+    </w:p>
+    <w:p>
+      <w:pPr>
+        <w:pStyle w:val="Textocomentario"/>
+      </w:pPr>
+      <w:r>
+        <w:t>org/10.1111/j.1469-8137.2010.03461.x.</w:t>
       </w:r>
     </w:p>
   </w:comment>
   <w:comment w:id="26" w:author="CLARA ESPINOSA DEL ALBA" w:date="2024-02-08T16:05:00Z" w:initials="CE">
-    <w:p>
-      <w:pPr>
-        <w:pStyle w:val="Textocomentario"/>
-      </w:pPr>
-      <w:r>
-        <w:rPr>
-          <w:rStyle w:val="Refdecomentario"/>
-        </w:rPr>
-        <w:annotationRef/>
-      </w:r>
-      <w:r>
-        <w:t>Kranner, I.; Minibayeva, F. V.; Beckett, R. P.; Seal, C. E. What is stress? Concepts, definitions and applications in seed science. New Phytologist, v. 188, n.3, p. 655-673, 2010. https://doi.</w:t>
-      </w:r>
-    </w:p>
-    <w:p>
-      <w:pPr>
-        <w:pStyle w:val="Textocomentario"/>
-      </w:pPr>
-      <w:r>
-        <w:t>org/10.1111/j.1469-8137.2010.03461.x.</w:t>
-      </w:r>
-    </w:p>
-  </w:comment>
-  <w:comment w:id="27" w:author="CLARA ESPINOSA DEL ALBA" w:date="2024-02-08T16:05:00Z" w:initials="CE">
     <w:p>
       <w:pPr>
         <w:pStyle w:val="Textocomentario"/>
@@ -5177,6 +4575,38 @@
       </w:r>
     </w:p>
   </w:comment>
+  <w:comment w:id="27" w:author="CLARA ESPINOSA DEL ALBA" w:date="2024-02-08T16:27:00Z" w:initials="CE">
+    <w:p>
+      <w:pPr>
+        <w:pStyle w:val="Textocomentario"/>
+      </w:pPr>
+      <w:r>
+        <w:rPr>
+          <w:rStyle w:val="Refdecomentario"/>
+        </w:rPr>
+        <w:annotationRef/>
+      </w:r>
+      <w:r>
+        <w:t>Mondoni A, Orsenigo S, Dona M, Balestrazzi A, Probert RJ, Hay FR, Abeli T. 2014.</w:t>
+      </w:r>
+    </w:p>
+    <w:p>
+      <w:pPr>
+        <w:pStyle w:val="Textocomentario"/>
+      </w:pPr>
+      <w:r>
+        <w:t>Environmentally induced transgenerational changes in seed longevity: maternal and</w:t>
+      </w:r>
+    </w:p>
+    <w:p>
+      <w:pPr>
+        <w:pStyle w:val="Textocomentario"/>
+      </w:pPr>
+      <w:r>
+        <w:t>genetic influence. Ann Bot 113:1257-1263</w:t>
+      </w:r>
+    </w:p>
+  </w:comment>
   <w:comment w:id="28" w:author="CLARA ESPINOSA DEL ALBA" w:date="2024-02-08T16:27:00Z" w:initials="CE">
     <w:p>
       <w:pPr>
@@ -5189,7 +4619,7 @@
         <w:annotationRef/>
       </w:r>
       <w:r>
-        <w:t>Mondoni A, Orsenigo S, Dona M, Balestrazzi A, Probert RJ, Hay FR, Abeli T. 2014.</w:t>
+        <w:t>Merritt DJ, Martyn AJ, Ainsley P, Young RE, Seed LU, Thorpe M, Dixon KW. 2014b.</w:t>
       </w:r>
     </w:p>
     <w:p>
@@ -5197,7 +4627,7 @@
         <w:pStyle w:val="Textocomentario"/>
       </w:pPr>
       <w:r>
-        <w:t>Environmentally induced transgenerational changes in seed longevity: maternal and</w:t>
+        <w:t>A continental-scale study of seed lifespan in experimental storage examining seed,</w:t>
       </w:r>
     </w:p>
     <w:p>
@@ -5205,11 +4635,19 @@
         <w:pStyle w:val="Textocomentario"/>
       </w:pPr>
       <w:r>
-        <w:t>genetic influence. Ann Bot 113:1257-1263</w:t>
+        <w:t>plant, and environmental traits associated with longevity. Biodivers Conserv 23:1081-</w:t>
+      </w:r>
+    </w:p>
+    <w:p>
+      <w:pPr>
+        <w:pStyle w:val="Textocomentario"/>
+      </w:pPr>
+      <w:r>
+        <w:t>1104.</w:t>
       </w:r>
     </w:p>
   </w:comment>
-  <w:comment w:id="29" w:author="CLARA ESPINOSA DEL ALBA" w:date="2024-02-08T16:27:00Z" w:initials="CE">
+  <w:comment w:id="29" w:author="CLARA ESPINOSA DEL ALBA" w:date="2024-02-08T15:37:00Z" w:initials="CE">
     <w:p>
       <w:pPr>
         <w:pStyle w:val="Textocomentario"/>
@@ -5221,15 +4659,29 @@
         <w:annotationRef/>
       </w:r>
       <w:r>
-        <w:t>Merritt DJ, Martyn AJ, Ainsley P, Young RE, Seed LU, Thorpe M, Dixon KW. 2014b.</w:t>
-      </w:r>
-    </w:p>
+        <w:t>FALK J &amp; MUNNE-BOSCH S (2010) Tocochromanol functions in plants: antioxidation and beyond. Journal of Experimental Botany 61, 1549–1566</w:t>
+      </w:r>
+    </w:p>
+  </w:comment>
+  <w:comment w:id="30" w:author="CLARA ESPINOSA DEL ALBA" w:date="2024-02-08T15:44:00Z" w:initials="CE">
     <w:p>
       <w:pPr>
         <w:pStyle w:val="Textocomentario"/>
       </w:pPr>
       <w:r>
-        <w:t>A continental-scale study of seed lifespan in experimental storage examining seed,</w:t>
+        <w:rPr>
+          <w:rStyle w:val="Refdecomentario"/>
+        </w:rPr>
+        <w:annotationRef/>
+      </w:r>
+      <w:r>
+        <w:rPr>
+          <w:lang w:val="es-ES"/>
+        </w:rPr>
+        <w:t xml:space="preserve">YAO Z, LIU L, GAO F et al. </w:t>
+      </w:r>
+      <w:r>
+        <w:t>(2012) Developmental and seed aging mediated regulation of antioxidative genes and differential expression of proteins during pre-and postgerminative phases in pea. Journal of Plant Physiology 169,</w:t>
       </w:r>
     </w:p>
     <w:p>
@@ -5237,75 +4689,27 @@
         <w:pStyle w:val="Textocomentario"/>
       </w:pPr>
       <w:r>
-        <w:t>plant, and environmental traits associated with longevity. Biodivers Conserv 23:1081-</w:t>
-      </w:r>
-    </w:p>
+        <w:t>1477–1488.</w:t>
+      </w:r>
+    </w:p>
+  </w:comment>
+  <w:comment w:id="31" w:author="CLARA ESPINOSA DEL ALBA" w:date="2024-02-08T16:42:00Z" w:initials="CE">
     <w:p>
       <w:pPr>
         <w:pStyle w:val="Textocomentario"/>
       </w:pPr>
       <w:r>
-        <w:t>1104.</w:t>
+        <w:rPr>
+          <w:rStyle w:val="Refdecomentario"/>
+        </w:rPr>
+        <w:annotationRef/>
+      </w:r>
+      <w:r>
+        <w:t>Priestley DA and Leopold AC (1979) Absence of lipid oxidation during accelerated aging of soybean seeds. Plant Physiology 63, 726–729</w:t>
       </w:r>
     </w:p>
   </w:comment>
-  <w:comment w:id="30" w:author="CLARA ESPINOSA DEL ALBA" w:date="2024-02-08T15:37:00Z" w:initials="CE">
-    <w:p>
-      <w:pPr>
-        <w:pStyle w:val="Textocomentario"/>
-      </w:pPr>
-      <w:r>
-        <w:rPr>
-          <w:rStyle w:val="Refdecomentario"/>
-        </w:rPr>
-        <w:annotationRef/>
-      </w:r>
-      <w:r>
-        <w:t>FALK J &amp; MUNNE-BOSCH S (2010) Tocochromanol functions in plants: antioxidation and beyond. Journal of Experimental Botany 61, 1549–1566</w:t>
-      </w:r>
-    </w:p>
-  </w:comment>
-  <w:comment w:id="31" w:author="CLARA ESPINOSA DEL ALBA" w:date="2024-02-08T15:44:00Z" w:initials="CE">
-    <w:p>
-      <w:pPr>
-        <w:pStyle w:val="Textocomentario"/>
-      </w:pPr>
-      <w:r>
-        <w:rPr>
-          <w:rStyle w:val="Refdecomentario"/>
-        </w:rPr>
-        <w:annotationRef/>
-      </w:r>
-      <w:r>
-        <w:t>YAO Z, LIU L, GAO F et al. (2012) Developmental and seed aging mediated regulation of antioxidative genes and differential expression of proteins during pre-and postgerminative phases in pea. Journal of Plant Physiology 169,</w:t>
-      </w:r>
-    </w:p>
-    <w:p>
-      <w:pPr>
-        <w:pStyle w:val="Textocomentario"/>
-      </w:pPr>
-      <w:r>
-        <w:t>1477–1488.</w:t>
-      </w:r>
-    </w:p>
-  </w:comment>
-  <w:comment w:id="32" w:author="CLARA ESPINOSA DEL ALBA" w:date="2024-02-08T16:42:00Z" w:initials="CE">
-    <w:p>
-      <w:pPr>
-        <w:pStyle w:val="Textocomentario"/>
-      </w:pPr>
-      <w:r>
-        <w:rPr>
-          <w:rStyle w:val="Refdecomentario"/>
-        </w:rPr>
-        <w:annotationRef/>
-      </w:r>
-      <w:r>
-        <w:t>Priestley DA and Leopold AC (1979) Absence of lipid oxidation during accelerated aging of soybean seeds. Plant Physiology 63, 726–729</w:t>
-      </w:r>
-    </w:p>
-  </w:comment>
-  <w:comment w:id="33" w:author="CLARA ESPINOSA DEL ALBA" w:date="2024-02-08T15:56:00Z" w:initials="CE">
+  <w:comment w:id="32" w:author="CLARA ESPINOSA DEL ALBA" w:date="2024-02-08T15:56:00Z" w:initials="CE">
     <w:p>
       <w:pPr>
         <w:pStyle w:val="Textocomentario"/>
@@ -5343,6 +4747,9 @@
     <w:p>
       <w:pPr>
         <w:pStyle w:val="Textocomentario"/>
+        <w:rPr>
+          <w:lang w:val="es-ES"/>
+        </w:rPr>
       </w:pPr>
       <w:r>
         <w:rPr>
@@ -5352,7 +4759,26 @@
         <w:t xml:space="preserve">two geographic regions in Brazil. </w:t>
       </w:r>
       <w:r>
+        <w:rPr>
+          <w:lang w:val="es-ES"/>
+        </w:rPr>
         <w:t>Rev. Bras. Cienc. Agrar., Recife, v.14, n.3, e6776, 2019</w:t>
+      </w:r>
+    </w:p>
+  </w:comment>
+  <w:comment w:id="33" w:author="CLARA ESPINOSA DEL ALBA" w:date="2024-02-08T16:43:00Z" w:initials="CE">
+    <w:p>
+      <w:pPr>
+        <w:pStyle w:val="Textocomentario"/>
+      </w:pPr>
+      <w:r>
+        <w:rPr>
+          <w:rStyle w:val="Refdecomentario"/>
+        </w:rPr>
+        <w:annotationRef/>
+      </w:r>
+      <w:r>
+        <w:t>Priestley DA, Cullinan VI and Wolfe J (1985) Differences in seed longevity at the species level. Plant Cell and Environment 8, 557–562.</w:t>
       </w:r>
     </w:p>
   </w:comment>
@@ -5368,11 +4794,11 @@
         <w:annotationRef/>
       </w:r>
       <w:r>
-        <w:t>Priestley DA, Cullinan VI and Wolfe J (1985) Differences in seed longevity at the species level. Plant Cell and Environment 8, 557–562.</w:t>
+        <w:t>Walters C, Wheeler LM and Grotenhuis JM (2005) Longevity of seeds stored in a genebank: species characteristics. Seed Science Research 15, 1–20.</w:t>
       </w:r>
     </w:p>
   </w:comment>
-  <w:comment w:id="35" w:author="CLARA ESPINOSA DEL ALBA" w:date="2024-02-08T16:43:00Z" w:initials="CE">
+  <w:comment w:id="35" w:author="CLARA ESPINOSA DEL ALBA" w:date="2024-02-08T16:28:00Z" w:initials="CE">
     <w:p>
       <w:pPr>
         <w:pStyle w:val="Textocomentario"/>
@@ -5384,7 +4810,15 @@
         <w:annotationRef/>
       </w:r>
       <w:r>
-        <w:t>Walters C, Wheeler LM and Grotenhuis JM (2005) Longevity of seeds stored in a genebank: species characteristics. Seed Science Research 15, 1–20.</w:t>
+        <w:t>Walters C, Wheeler LM, Stanwood PC. 2004. Longevity of cryogenically-stored seeds.</w:t>
+      </w:r>
+    </w:p>
+    <w:p>
+      <w:pPr>
+        <w:pStyle w:val="Textocomentario"/>
+      </w:pPr>
+      <w:r>
+        <w:t>Cryobiol 48:229–244</w:t>
       </w:r>
     </w:p>
   </w:comment>
@@ -5400,7 +4834,7 @@
         <w:annotationRef/>
       </w:r>
       <w:r>
-        <w:t>Walters C, Wheeler LM, Stanwood PC. 2004. Longevity of cryogenically-stored seeds.</w:t>
+        <w:t>Volk GM, Crane J, Caspersen AM, Hill LM, Gardner C,·Walters C. 2006. Massive</w:t>
       </w:r>
     </w:p>
     <w:p>
@@ -5408,7 +4842,17 @@
         <w:pStyle w:val="Textocomentario"/>
       </w:pPr>
       <w:r>
-        <w:t>Cryobiol 48:229–244</w:t>
+        <w:t xml:space="preserve">cellular disruption occurs during early imbibition of </w:t>
+      </w:r>
+      <w:r>
+        <w:rPr>
+          <w:i/>
+          <w:iCs/>
+        </w:rPr>
+        <w:t xml:space="preserve">Cuphea </w:t>
+      </w:r>
+      <w:r>
+        <w:t>seeds containing crystallized triacylglycerols. Planta 224:1415–1426.</w:t>
       </w:r>
     </w:p>
   </w:comment>
@@ -5424,7 +4868,7 @@
         <w:annotationRef/>
       </w:r>
       <w:r>
-        <w:t>Volk GM, Crane J, Caspersen AM, Hill LM, Gardner C,·Walters C. 2006. Massive</w:t>
+        <w:t>Walters C. 2015. Orthodoxy, recalcitrance and in-between: describing variation in seed</w:t>
       </w:r>
     </w:p>
     <w:p>
@@ -5432,45 +4876,11 @@
         <w:pStyle w:val="Textocomentario"/>
       </w:pPr>
       <w:r>
-        <w:t xml:space="preserve">cellular disruption occurs during early imbibition of </w:t>
-      </w:r>
-      <w:r>
-        <w:rPr>
-          <w:i/>
-          <w:iCs/>
-        </w:rPr>
-        <w:t xml:space="preserve">Cuphea </w:t>
-      </w:r>
-      <w:r>
-        <w:t>seeds containing crystallized triacylglycerols. Planta 224:1415–1426.</w:t>
+        <w:t>storage characteristics using threshold responses to water loss. Planta 242:397-406.</w:t>
       </w:r>
     </w:p>
   </w:comment>
-  <w:comment w:id="38" w:author="CLARA ESPINOSA DEL ALBA" w:date="2024-02-08T16:28:00Z" w:initials="CE">
-    <w:p>
-      <w:pPr>
-        <w:pStyle w:val="Textocomentario"/>
-      </w:pPr>
-      <w:r>
-        <w:rPr>
-          <w:rStyle w:val="Refdecomentario"/>
-        </w:rPr>
-        <w:annotationRef/>
-      </w:r>
-      <w:r>
-        <w:t>Walters C. 2015. Orthodoxy, recalcitrance and in-between: describing variation in seed</w:t>
-      </w:r>
-    </w:p>
-    <w:p>
-      <w:pPr>
-        <w:pStyle w:val="Textocomentario"/>
-      </w:pPr>
-      <w:r>
-        <w:t>storage characteristics using threshold responses to water loss. Planta 242:397-406.</w:t>
-      </w:r>
-    </w:p>
-  </w:comment>
-  <w:comment w:id="39" w:author="CLARA ESPINOSA DEL ALBA" w:date="2024-02-12T10:55:00Z" w:initials="CE">
+  <w:comment w:id="38" w:author="CLARA ESPINOSA DEL ALBA" w:date="2024-02-12T10:55:00Z" w:initials="CE">
     <w:p>
       <w:pPr>
         <w:pStyle w:val="Textocomentario"/>
@@ -5512,9 +4922,15 @@
         </w:rPr>
         <w:t>Plant Genetic Resources, Rome, Italy. 128 pp.</w:t>
       </w:r>
+      <w:r>
+        <w:rPr>
+          <w:color w:val="231F20"/>
+        </w:rPr>
+        <w:t xml:space="preserve"> BOOK</w:t>
+      </w:r>
     </w:p>
   </w:comment>
-  <w:comment w:id="40" w:author="CLARA ESPINOSA DEL ALBA" w:date="2024-02-12T10:57:00Z" w:initials="CE">
+  <w:comment w:id="39" w:author="CLARA ESPINOSA DEL ALBA" w:date="2024-02-12T10:57:00Z" w:initials="CE">
     <w:p>
       <w:pPr>
         <w:pStyle w:val="Textocomentario"/>
@@ -5571,7 +4987,7 @@
       </w:r>
     </w:p>
   </w:comment>
-  <w:comment w:id="41" w:author="CLARA ESPINOSA DEL ALBA" w:date="2024-02-08T13:33:00Z" w:initials="CE">
+  <w:comment w:id="40" w:author="CLARA ESPINOSA DEL ALBA" w:date="2024-02-08T13:33:00Z" w:initials="CE">
     <w:p>
       <w:pPr>
         <w:pStyle w:val="Textocomentario"/>
@@ -5594,10 +5010,9 @@
 </file>
 
 <file path=word/commentsExtended.xml><?xml version="1.0" encoding="utf-8"?>
-<w15:commentsEx xmlns:wpc="http://schemas.microsoft.com/office/word/2010/wordprocessingCanvas" xmlns:cx="http://schemas.microsoft.com/office/drawing/2014/chartex" xmlns:cx1="http://schemas.microsoft.com/office/drawing/2015/9/8/chartex" xmlns:cx2="http://schemas.microsoft.com/office/drawing/2015/10/21/chartex" xmlns:cx3="http://schemas.microsoft.com/office/drawing/2016/5/9/chartex" xmlns:cx4="http://schemas.microsoft.com/office/drawing/2016/5/10/chartex" xmlns:cx5="http://schemas.microsoft.com/office/drawing/2016/5/11/chartex" xmlns:cx6="http://schemas.microsoft.com/office/drawing/2016/5/12/chartex" xmlns:cx7="http://schemas.microsoft.com/office/drawing/2016/5/13/chartex" xmlns:cx8="http://schemas.microsoft.com/office/drawing/2016/5/14/chartex" xmlns:mc="http://schemas.openxmlformats.org/markup-compatibility/2006" xmlns:aink="http://schemas.microsoft.com/office/drawing/2016/ink" xmlns:am3d="http://schemas.microsoft.com/office/drawing/2017/model3d" xmlns:o="urn:schemas-microsoft-com:office:office" xmlns:oel="http://schemas.microsoft.com/office/2019/extlst" xmlns:r="http://schemas.openxmlformats.org/officeDocument/2006/relationships" xmlns:m="http://schemas.openxmlformats.org/officeDocument/2006/math" xmlns:v="urn:schemas-microsoft-com:vml" xmlns:wp14="http://schemas.microsoft.com/office/word/2010/wordprocessingDrawing" xmlns:wp="http://schemas.openxmlformats.org/drawingml/2006/wordprocessingDrawing" xmlns:w10="urn:schemas-microsoft-com:office:word" xmlns:w="http://schemas.openxmlformats.org/wordprocessingml/2006/main" xmlns:w14="http://schemas.microsoft.com/office/word/2010/wordml" xmlns:w15="http://schemas.microsoft.com/office/word/2012/wordml" xmlns:w16cex="http://schemas.microsoft.com/office/word/2018/wordml/cex" xmlns:w16cid="http://schemas.microsoft.com/office/word/2016/wordml/cid" xmlns:w16="http://schemas.microsoft.com/office/word/2018/wordml" xmlns:w16sdtdh="http://schemas.microsoft.com/office/word/2020/wordml/sdtdatahash" xmlns:w16se="http://schemas.microsoft.com/office/word/2015/wordml/symex" xmlns:wpg="http://schemas.microsoft.com/office/word/2010/wordprocessingGroup" xmlns:wpi="http://schemas.microsoft.com/office/word/2010/wordprocessingInk" xmlns:wne="http://schemas.microsoft.com/office/word/2006/wordml" xmlns:wps="http://schemas.microsoft.com/office/word/2010/wordprocessingShape" mc:Ignorable="w14 w15 w16se w16cid w16 w16cex w16sdtdh wp14">
+<w15:commentsEx xmlns:wpc="http://schemas.microsoft.com/office/word/2010/wordprocessingCanvas" xmlns:cx="http://schemas.microsoft.com/office/drawing/2014/chartex" xmlns:cx1="http://schemas.microsoft.com/office/drawing/2015/9/8/chartex" xmlns:cx2="http://schemas.microsoft.com/office/drawing/2015/10/21/chartex" xmlns:cx3="http://schemas.microsoft.com/office/drawing/2016/5/9/chartex" xmlns:cx4="http://schemas.microsoft.com/office/drawing/2016/5/10/chartex" xmlns:cx5="http://schemas.microsoft.com/office/drawing/2016/5/11/chartex" xmlns:cx6="http://schemas.microsoft.com/office/drawing/2016/5/12/chartex" xmlns:cx7="http://schemas.microsoft.com/office/drawing/2016/5/13/chartex" xmlns:cx8="http://schemas.microsoft.com/office/drawing/2016/5/14/chartex" xmlns:mc="http://schemas.openxmlformats.org/markup-compatibility/2006" xmlns:aink="http://schemas.microsoft.com/office/drawing/2016/ink" xmlns:am3d="http://schemas.microsoft.com/office/drawing/2017/model3d" xmlns:o="urn:schemas-microsoft-com:office:office" xmlns:oel="http://schemas.microsoft.com/office/2019/extlst" xmlns:r="http://schemas.openxmlformats.org/officeDocument/2006/relationships" xmlns:m="http://schemas.openxmlformats.org/officeDocument/2006/math" xmlns:v="urn:schemas-microsoft-com:vml" xmlns:wp14="http://schemas.microsoft.com/office/word/2010/wordprocessingDrawing" xmlns:wp="http://schemas.openxmlformats.org/drawingml/2006/wordprocessingDrawing" xmlns:w10="urn:schemas-microsoft-com:office:word" xmlns:w="http://schemas.openxmlformats.org/wordprocessingml/2006/main" xmlns:w14="http://schemas.microsoft.com/office/word/2010/wordml" xmlns:w15="http://schemas.microsoft.com/office/word/2012/wordml" xmlns:w16cex="http://schemas.microsoft.com/office/word/2018/wordml/cex" xmlns:w16cid="http://schemas.microsoft.com/office/word/2016/wordml/cid" xmlns:w16="http://schemas.microsoft.com/office/word/2018/wordml" xmlns:w16du="http://schemas.microsoft.com/office/word/2023/wordml/word16du" xmlns:w16sdtdh="http://schemas.microsoft.com/office/word/2020/wordml/sdtdatahash" xmlns:w16se="http://schemas.microsoft.com/office/word/2015/wordml/symex" xmlns:wpg="http://schemas.microsoft.com/office/word/2010/wordprocessingGroup" xmlns:wpi="http://schemas.microsoft.com/office/word/2010/wordprocessingInk" xmlns:wne="http://schemas.microsoft.com/office/word/2006/wordml" xmlns:wps="http://schemas.microsoft.com/office/word/2010/wordprocessingShape" mc:Ignorable="w14 w15 w16se w16cid w16 w16cex w16sdtdh w16du wp14">
   <w15:commentEx w15:paraId="5EF9E6FE" w15:done="0"/>
   <w15:commentEx w15:paraId="341F8227" w15:done="0"/>
-  <w15:commentEx w15:paraId="3E8144FF" w15:done="0"/>
   <w15:commentEx w15:paraId="17D69D76" w15:done="0"/>
   <w15:commentEx w15:paraId="40A06379" w15:done="0"/>
   <w15:commentEx w15:paraId="05AAA262" w15:done="0"/>
@@ -5641,10 +5056,9 @@
 </file>
 
 <file path=word/commentsExtensible.xml><?xml version="1.0" encoding="utf-8"?>
-<w16cex:commentsExtensible xmlns:wpc="http://schemas.microsoft.com/office/word/2010/wordprocessingCanvas" xmlns:cx="http://schemas.microsoft.com/office/drawing/2014/chartex" xmlns:cx1="http://schemas.microsoft.com/office/drawing/2015/9/8/chartex" xmlns:cx2="http://schemas.microsoft.com/office/drawing/2015/10/21/chartex" xmlns:cx3="http://schemas.microsoft.com/office/drawing/2016/5/9/chartex" xmlns:cx4="http://schemas.microsoft.com/office/drawing/2016/5/10/chartex" xmlns:cx5="http://schemas.microsoft.com/office/drawing/2016/5/11/chartex" xmlns:cx6="http://schemas.microsoft.com/office/drawing/2016/5/12/chartex" xmlns:cx7="http://schemas.microsoft.com/office/drawing/2016/5/13/chartex" xmlns:cx8="http://schemas.microsoft.com/office/drawing/2016/5/14/chartex" xmlns:cr="http://schemas.microsoft.com/office/comments/2020/reactions" xmlns:mc="http://schemas.openxmlformats.org/markup-compatibility/2006" xmlns:aink="http://schemas.microsoft.com/office/drawing/2016/ink" xmlns:am3d="http://schemas.microsoft.com/office/drawing/2017/model3d" xmlns:o="urn:schemas-microsoft-com:office:office" xmlns:oel="http://schemas.microsoft.com/office/2019/extlst" xmlns:r="http://schemas.openxmlformats.org/officeDocument/2006/relationships" xmlns:m="http://schemas.openxmlformats.org/officeDocument/2006/math" xmlns:v="urn:schemas-microsoft-com:vml" xmlns:wp14="http://schemas.microsoft.com/office/word/2010/wordprocessingDrawing" xmlns:wp="http://schemas.openxmlformats.org/drawingml/2006/wordprocessingDrawing" xmlns:w10="urn:schemas-microsoft-com:office:word" xmlns:w="http://schemas.openxmlformats.org/wordprocessingml/2006/main" xmlns:w14="http://schemas.microsoft.com/office/word/2010/wordml" xmlns:w15="http://schemas.microsoft.com/office/word/2012/wordml" xmlns:w16cex="http://schemas.microsoft.com/office/word/2018/wordml/cex" xmlns:w16cid="http://schemas.microsoft.com/office/word/2016/wordml/cid" xmlns:w16="http://schemas.microsoft.com/office/word/2018/wordml" xmlns:w16sdtdh="http://schemas.microsoft.com/office/word/2020/wordml/sdtdatahash" xmlns:w16se="http://schemas.microsoft.com/office/word/2015/wordml/symex" xmlns:wpg="http://schemas.microsoft.com/office/word/2010/wordprocessingGroup" xmlns:wpi="http://schemas.microsoft.com/office/word/2010/wordprocessingInk" xmlns:wne="http://schemas.microsoft.com/office/word/2006/wordml" xmlns:wps="http://schemas.microsoft.com/office/word/2010/wordprocessingShape" mc:Ignorable="w14 w15 w16se w16cid w16 w16cex w16sdtdh cr wp14">
+<w16cex:commentsExtensible xmlns:wpc="http://schemas.microsoft.com/office/word/2010/wordprocessingCanvas" xmlns:cx="http://schemas.microsoft.com/office/drawing/2014/chartex" xmlns:cx1="http://schemas.microsoft.com/office/drawing/2015/9/8/chartex" xmlns:cx2="http://schemas.microsoft.com/office/drawing/2015/10/21/chartex" xmlns:cx3="http://schemas.microsoft.com/office/drawing/2016/5/9/chartex" xmlns:cx4="http://schemas.microsoft.com/office/drawing/2016/5/10/chartex" xmlns:cx5="http://schemas.microsoft.com/office/drawing/2016/5/11/chartex" xmlns:cx6="http://schemas.microsoft.com/office/drawing/2016/5/12/chartex" xmlns:cx7="http://schemas.microsoft.com/office/drawing/2016/5/13/chartex" xmlns:cx8="http://schemas.microsoft.com/office/drawing/2016/5/14/chartex" xmlns:cr="http://schemas.microsoft.com/office/comments/2020/reactions" xmlns:mc="http://schemas.openxmlformats.org/markup-compatibility/2006" xmlns:aink="http://schemas.microsoft.com/office/drawing/2016/ink" xmlns:am3d="http://schemas.microsoft.com/office/drawing/2017/model3d" xmlns:o="urn:schemas-microsoft-com:office:office" xmlns:oel="http://schemas.microsoft.com/office/2019/extlst" xmlns:r="http://schemas.openxmlformats.org/officeDocument/2006/relationships" xmlns:m="http://schemas.openxmlformats.org/officeDocument/2006/math" xmlns:v="urn:schemas-microsoft-com:vml" xmlns:wp14="http://schemas.microsoft.com/office/word/2010/wordprocessingDrawing" xmlns:wp="http://schemas.openxmlformats.org/drawingml/2006/wordprocessingDrawing" xmlns:w10="urn:schemas-microsoft-com:office:word" xmlns:w="http://schemas.openxmlformats.org/wordprocessingml/2006/main" xmlns:w14="http://schemas.microsoft.com/office/word/2010/wordml" xmlns:w15="http://schemas.microsoft.com/office/word/2012/wordml" xmlns:w16cex="http://schemas.microsoft.com/office/word/2018/wordml/cex" xmlns:w16cid="http://schemas.microsoft.com/office/word/2016/wordml/cid" xmlns:w16="http://schemas.microsoft.com/office/word/2018/wordml" xmlns:w16du="http://schemas.microsoft.com/office/word/2023/wordml/word16du" xmlns:w16sdtdh="http://schemas.microsoft.com/office/word/2020/wordml/sdtdatahash" xmlns:w16se="http://schemas.microsoft.com/office/word/2015/wordml/symex" xmlns:wpg="http://schemas.microsoft.com/office/word/2010/wordprocessingGroup" xmlns:wpi="http://schemas.microsoft.com/office/word/2010/wordprocessingInk" xmlns:wne="http://schemas.microsoft.com/office/word/2006/wordml" xmlns:wps="http://schemas.microsoft.com/office/word/2010/wordprocessingShape" mc:Ignorable="w14 w15 w16se w16cid w16 w16cex w16sdtdh cr w16du wp14">
   <w16cex:commentExtensible w16cex:durableId="34918356" w16cex:dateUtc="2024-02-08T14:35:00Z"/>
   <w16cex:commentExtensible w16cex:durableId="3EB055B1" w16cex:dateUtc="2024-02-08T14:36:00Z"/>
-  <w16cex:commentExtensible w16cex:durableId="7EC381A0" w16cex:dateUtc="2024-03-06T15:46:00Z"/>
   <w16cex:commentExtensible w16cex:durableId="53F7364E" w16cex:dateUtc="2024-02-08T14:37:00Z"/>
   <w16cex:commentExtensible w16cex:durableId="04A98E9C" w16cex:dateUtc="2024-02-08T12:02:00Z"/>
   <w16cex:commentExtensible w16cex:durableId="059D6935" w16cex:dateUtc="2024-03-06T15:45:00Z"/>
@@ -5688,10 +5102,9 @@
 </file>
 
 <file path=word/commentsIds.xml><?xml version="1.0" encoding="utf-8"?>
-<w16cid:commentsIds xmlns:wpc="http://schemas.microsoft.com/office/word/2010/wordprocessingCanvas" xmlns:cx="http://schemas.microsoft.com/office/drawing/2014/chartex" xmlns:cx1="http://schemas.microsoft.com/office/drawing/2015/9/8/chartex" xmlns:cx2="http://schemas.microsoft.com/office/drawing/2015/10/21/chartex" xmlns:cx3="http://schemas.microsoft.com/office/drawing/2016/5/9/chartex" xmlns:cx4="http://schemas.microsoft.com/office/drawing/2016/5/10/chartex" xmlns:cx5="http://schemas.microsoft.com/office/drawing/2016/5/11/chartex" xmlns:cx6="http://schemas.microsoft.com/office/drawing/2016/5/12/chartex" xmlns:cx7="http://schemas.microsoft.com/office/drawing/2016/5/13/chartex" xmlns:cx8="http://schemas.microsoft.com/office/drawing/2016/5/14/chartex" xmlns:mc="http://schemas.openxmlformats.org/markup-compatibility/2006" xmlns:aink="http://schemas.microsoft.com/office/drawing/2016/ink" xmlns:am3d="http://schemas.microsoft.com/office/drawing/2017/model3d" xmlns:o="urn:schemas-microsoft-com:office:office" xmlns:oel="http://schemas.microsoft.com/office/2019/extlst" xmlns:r="http://schemas.openxmlformats.org/officeDocument/2006/relationships" xmlns:m="http://schemas.openxmlformats.org/officeDocument/2006/math" xmlns:v="urn:schemas-microsoft-com:vml" xmlns:wp14="http://schemas.microsoft.com/office/word/2010/wordprocessingDrawing" xmlns:wp="http://schemas.openxmlformats.org/drawingml/2006/wordprocessingDrawing" xmlns:w10="urn:schemas-microsoft-com:office:word" xmlns:w="http://schemas.openxmlformats.org/wordprocessingml/2006/main" xmlns:w14="http://schemas.microsoft.com/office/word/2010/wordml" xmlns:w15="http://schemas.microsoft.com/office/word/2012/wordml" xmlns:w16cex="http://schemas.microsoft.com/office/word/2018/wordml/cex" xmlns:w16cid="http://schemas.microsoft.com/office/word/2016/wordml/cid" xmlns:w16="http://schemas.microsoft.com/office/word/2018/wordml" xmlns:w16sdtdh="http://schemas.microsoft.com/office/word/2020/wordml/sdtdatahash" xmlns:w16se="http://schemas.microsoft.com/office/word/2015/wordml/symex" xmlns:wpg="http://schemas.microsoft.com/office/word/2010/wordprocessingGroup" xmlns:wpi="http://schemas.microsoft.com/office/word/2010/wordprocessingInk" xmlns:wne="http://schemas.microsoft.com/office/word/2006/wordml" xmlns:wps="http://schemas.microsoft.com/office/word/2010/wordprocessingShape" mc:Ignorable="w14 w15 w16se w16cid w16 w16cex w16sdtdh wp14">
+<w16cid:commentsIds xmlns:wpc="http://schemas.microsoft.com/office/word/2010/wordprocessingCanvas" xmlns:cx="http://schemas.microsoft.com/office/drawing/2014/chartex" xmlns:cx1="http://schemas.microsoft.com/office/drawing/2015/9/8/chartex" xmlns:cx2="http://schemas.microsoft.com/office/drawing/2015/10/21/chartex" xmlns:cx3="http://schemas.microsoft.com/office/drawing/2016/5/9/chartex" xmlns:cx4="http://schemas.microsoft.com/office/drawing/2016/5/10/chartex" xmlns:cx5="http://schemas.microsoft.com/office/drawing/2016/5/11/chartex" xmlns:cx6="http://schemas.microsoft.com/office/drawing/2016/5/12/chartex" xmlns:cx7="http://schemas.microsoft.com/office/drawing/2016/5/13/chartex" xmlns:cx8="http://schemas.microsoft.com/office/drawing/2016/5/14/chartex" xmlns:mc="http://schemas.openxmlformats.org/markup-compatibility/2006" xmlns:aink="http://schemas.microsoft.com/office/drawing/2016/ink" xmlns:am3d="http://schemas.microsoft.com/office/drawing/2017/model3d" xmlns:o="urn:schemas-microsoft-com:office:office" xmlns:oel="http://schemas.microsoft.com/office/2019/extlst" xmlns:r="http://schemas.openxmlformats.org/officeDocument/2006/relationships" xmlns:m="http://schemas.openxmlformats.org/officeDocument/2006/math" xmlns:v="urn:schemas-microsoft-com:vml" xmlns:wp14="http://schemas.microsoft.com/office/word/2010/wordprocessingDrawing" xmlns:wp="http://schemas.openxmlformats.org/drawingml/2006/wordprocessingDrawing" xmlns:w10="urn:schemas-microsoft-com:office:word" xmlns:w="http://schemas.openxmlformats.org/wordprocessingml/2006/main" xmlns:w14="http://schemas.microsoft.com/office/word/2010/wordml" xmlns:w15="http://schemas.microsoft.com/office/word/2012/wordml" xmlns:w16cex="http://schemas.microsoft.com/office/word/2018/wordml/cex" xmlns:w16cid="http://schemas.microsoft.com/office/word/2016/wordml/cid" xmlns:w16="http://schemas.microsoft.com/office/word/2018/wordml" xmlns:w16du="http://schemas.microsoft.com/office/word/2023/wordml/word16du" xmlns:w16sdtdh="http://schemas.microsoft.com/office/word/2020/wordml/sdtdatahash" xmlns:w16se="http://schemas.microsoft.com/office/word/2015/wordml/symex" xmlns:wpg="http://schemas.microsoft.com/office/word/2010/wordprocessingGroup" xmlns:wpi="http://schemas.microsoft.com/office/word/2010/wordprocessingInk" xmlns:wne="http://schemas.microsoft.com/office/word/2006/wordml" xmlns:wps="http://schemas.microsoft.com/office/word/2010/wordprocessingShape" mc:Ignorable="w14 w15 w16se w16cid w16 w16cex w16sdtdh w16du wp14">
   <w16cid:commentId w16cid:paraId="5EF9E6FE" w16cid:durableId="34918356"/>
   <w16cid:commentId w16cid:paraId="341F8227" w16cid:durableId="3EB055B1"/>
-  <w16cid:commentId w16cid:paraId="3E8144FF" w16cid:durableId="7EC381A0"/>
   <w16cid:commentId w16cid:paraId="17D69D76" w16cid:durableId="53F7364E"/>
   <w16cid:commentId w16cid:paraId="40A06379" w16cid:durableId="04A98E9C"/>
   <w16cid:commentId w16cid:paraId="05AAA262" w16cid:durableId="059D6935"/>
@@ -5735,7 +5148,7 @@
 </file>
 
 <file path=word/numbering.xml><?xml version="1.0" encoding="utf-8"?>
-<w:numbering xmlns:wpc="http://schemas.microsoft.com/office/word/2010/wordprocessingCanvas" xmlns:cx="http://schemas.microsoft.com/office/drawing/2014/chartex" xmlns:cx1="http://schemas.microsoft.com/office/drawing/2015/9/8/chartex" xmlns:cx2="http://schemas.microsoft.com/office/drawing/2015/10/21/chartex" xmlns:cx3="http://schemas.microsoft.com/office/drawing/2016/5/9/chartex" xmlns:cx4="http://schemas.microsoft.com/office/drawing/2016/5/10/chartex" xmlns:cx5="http://schemas.microsoft.com/office/drawing/2016/5/11/chartex" xmlns:cx6="http://schemas.microsoft.com/office/drawing/2016/5/12/chartex" xmlns:cx7="http://schemas.microsoft.com/office/drawing/2016/5/13/chartex" xmlns:cx8="http://schemas.microsoft.com/office/drawing/2016/5/14/chartex" xmlns:mc="http://schemas.openxmlformats.org/markup-compatibility/2006" xmlns:aink="http://schemas.microsoft.com/office/drawing/2016/ink" xmlns:am3d="http://schemas.microsoft.com/office/drawing/2017/model3d" xmlns:o="urn:schemas-microsoft-com:office:office" xmlns:oel="http://schemas.microsoft.com/office/2019/extlst" xmlns:r="http://schemas.openxmlformats.org/officeDocument/2006/relationships" xmlns:m="http://schemas.openxmlformats.org/officeDocument/2006/math" xmlns:v="urn:schemas-microsoft-com:vml" xmlns:wp14="http://schemas.microsoft.com/office/word/2010/wordprocessingDrawing" xmlns:wp="http://schemas.openxmlformats.org/drawingml/2006/wordprocessingDrawing" xmlns:w10="urn:schemas-microsoft-com:office:word" xmlns:w="http://schemas.openxmlformats.org/wordprocessingml/2006/main" xmlns:w14="http://schemas.microsoft.com/office/word/2010/wordml" xmlns:w15="http://schemas.microsoft.com/office/word/2012/wordml" xmlns:w16cex="http://schemas.microsoft.com/office/word/2018/wordml/cex" xmlns:w16cid="http://schemas.microsoft.com/office/word/2016/wordml/cid" xmlns:w16="http://schemas.microsoft.com/office/word/2018/wordml" xmlns:w16sdtdh="http://schemas.microsoft.com/office/word/2020/wordml/sdtdatahash" xmlns:w16se="http://schemas.microsoft.com/office/word/2015/wordml/symex" xmlns:wpg="http://schemas.microsoft.com/office/word/2010/wordprocessingGroup" xmlns:wpi="http://schemas.microsoft.com/office/word/2010/wordprocessingInk" xmlns:wne="http://schemas.microsoft.com/office/word/2006/wordml" xmlns:wps="http://schemas.microsoft.com/office/word/2010/wordprocessingShape" mc:Ignorable="w14 w15 w16se w16cid w16 w16cex w16sdtdh wp14">
+<w:numbering xmlns:wpc="http://schemas.microsoft.com/office/word/2010/wordprocessingCanvas" xmlns:cx="http://schemas.microsoft.com/office/drawing/2014/chartex" xmlns:cx1="http://schemas.microsoft.com/office/drawing/2015/9/8/chartex" xmlns:cx2="http://schemas.microsoft.com/office/drawing/2015/10/21/chartex" xmlns:cx3="http://schemas.microsoft.com/office/drawing/2016/5/9/chartex" xmlns:cx4="http://schemas.microsoft.com/office/drawing/2016/5/10/chartex" xmlns:cx5="http://schemas.microsoft.com/office/drawing/2016/5/11/chartex" xmlns:cx6="http://schemas.microsoft.com/office/drawing/2016/5/12/chartex" xmlns:cx7="http://schemas.microsoft.com/office/drawing/2016/5/13/chartex" xmlns:cx8="http://schemas.microsoft.com/office/drawing/2016/5/14/chartex" xmlns:mc="http://schemas.openxmlformats.org/markup-compatibility/2006" xmlns:aink="http://schemas.microsoft.com/office/drawing/2016/ink" xmlns:am3d="http://schemas.microsoft.com/office/drawing/2017/model3d" xmlns:o="urn:schemas-microsoft-com:office:office" xmlns:oel="http://schemas.microsoft.com/office/2019/extlst" xmlns:r="http://schemas.openxmlformats.org/officeDocument/2006/relationships" xmlns:m="http://schemas.openxmlformats.org/officeDocument/2006/math" xmlns:v="urn:schemas-microsoft-com:vml" xmlns:wp14="http://schemas.microsoft.com/office/word/2010/wordprocessingDrawing" xmlns:wp="http://schemas.openxmlformats.org/drawingml/2006/wordprocessingDrawing" xmlns:w10="urn:schemas-microsoft-com:office:word" xmlns:w="http://schemas.openxmlformats.org/wordprocessingml/2006/main" xmlns:w14="http://schemas.microsoft.com/office/word/2010/wordml" xmlns:w15="http://schemas.microsoft.com/office/word/2012/wordml" xmlns:w16cex="http://schemas.microsoft.com/office/word/2018/wordml/cex" xmlns:w16cid="http://schemas.microsoft.com/office/word/2016/wordml/cid" xmlns:w16="http://schemas.microsoft.com/office/word/2018/wordml" xmlns:w16du="http://schemas.microsoft.com/office/word/2023/wordml/word16du" xmlns:w16sdtdh="http://schemas.microsoft.com/office/word/2020/wordml/sdtdatahash" xmlns:w16se="http://schemas.microsoft.com/office/word/2015/wordml/symex" xmlns:wpg="http://schemas.microsoft.com/office/word/2010/wordprocessingGroup" xmlns:wpi="http://schemas.microsoft.com/office/word/2010/wordprocessingInk" xmlns:wne="http://schemas.microsoft.com/office/word/2006/wordml" xmlns:wps="http://schemas.microsoft.com/office/word/2010/wordprocessingShape" mc:Ignorable="w14 w15 w16se w16cid w16 w16cex w16sdtdh w16du wp14">
   <w:abstractNum w:abstractNumId="0" w15:restartNumberingAfterBreak="0">
     <w:nsid w:val="0A406708"/>
     <w:multiLevelType w:val="hybridMultilevel"/>
@@ -7540,62 +6953,62 @@
       </w:rPr>
     </w:lvl>
   </w:abstractNum>
-  <w:num w:numId="1" w16cid:durableId="240990234">
+  <w:num w:numId="1" w16cid:durableId="50036162">
     <w:abstractNumId w:val="3"/>
   </w:num>
-  <w:num w:numId="2" w16cid:durableId="1603104041">
+  <w:num w:numId="2" w16cid:durableId="966132056">
     <w:abstractNumId w:val="5"/>
   </w:num>
-  <w:num w:numId="3" w16cid:durableId="1546672299">
+  <w:num w:numId="3" w16cid:durableId="1667441281">
     <w:abstractNumId w:val="14"/>
   </w:num>
-  <w:num w:numId="4" w16cid:durableId="1105659529">
+  <w:num w:numId="4" w16cid:durableId="501701470">
     <w:abstractNumId w:val="8"/>
   </w:num>
-  <w:num w:numId="5" w16cid:durableId="197594877">
+  <w:num w:numId="5" w16cid:durableId="505052809">
     <w:abstractNumId w:val="7"/>
   </w:num>
-  <w:num w:numId="6" w16cid:durableId="1299725092">
+  <w:num w:numId="6" w16cid:durableId="1869291604">
     <w:abstractNumId w:val="11"/>
   </w:num>
-  <w:num w:numId="7" w16cid:durableId="330910126">
+  <w:num w:numId="7" w16cid:durableId="1130593683">
     <w:abstractNumId w:val="6"/>
   </w:num>
-  <w:num w:numId="8" w16cid:durableId="1161461755">
+  <w:num w:numId="8" w16cid:durableId="494028397">
     <w:abstractNumId w:val="2"/>
   </w:num>
-  <w:num w:numId="9" w16cid:durableId="1376854337">
+  <w:num w:numId="9" w16cid:durableId="643510870">
     <w:abstractNumId w:val="13"/>
   </w:num>
-  <w:num w:numId="10" w16cid:durableId="1826705094">
+  <w:num w:numId="10" w16cid:durableId="1307468714">
     <w:abstractNumId w:val="16"/>
   </w:num>
-  <w:num w:numId="11" w16cid:durableId="1525905483">
+  <w:num w:numId="11" w16cid:durableId="1602956196">
     <w:abstractNumId w:val="1"/>
   </w:num>
-  <w:num w:numId="12" w16cid:durableId="194931807">
+  <w:num w:numId="12" w16cid:durableId="737438664">
     <w:abstractNumId w:val="10"/>
   </w:num>
-  <w:num w:numId="13" w16cid:durableId="1616135789">
+  <w:num w:numId="13" w16cid:durableId="1258976670">
     <w:abstractNumId w:val="15"/>
   </w:num>
-  <w:num w:numId="14" w16cid:durableId="1922761688">
+  <w:num w:numId="14" w16cid:durableId="1468470781">
     <w:abstractNumId w:val="9"/>
   </w:num>
-  <w:num w:numId="15" w16cid:durableId="626818641">
+  <w:num w:numId="15" w16cid:durableId="1500458809">
     <w:abstractNumId w:val="12"/>
   </w:num>
-  <w:num w:numId="16" w16cid:durableId="1572495867">
+  <w:num w:numId="16" w16cid:durableId="860242003">
     <w:abstractNumId w:val="4"/>
   </w:num>
-  <w:num w:numId="17" w16cid:durableId="1903828311">
+  <w:num w:numId="17" w16cid:durableId="609244820">
     <w:abstractNumId w:val="0"/>
   </w:num>
 </w:numbering>
 </file>
 
 <file path=word/people.xml><?xml version="1.0" encoding="utf-8"?>
-<w15:people xmlns:wpc="http://schemas.microsoft.com/office/word/2010/wordprocessingCanvas" xmlns:cx="http://schemas.microsoft.com/office/drawing/2014/chartex" xmlns:cx1="http://schemas.microsoft.com/office/drawing/2015/9/8/chartex" xmlns:cx2="http://schemas.microsoft.com/office/drawing/2015/10/21/chartex" xmlns:cx3="http://schemas.microsoft.com/office/drawing/2016/5/9/chartex" xmlns:cx4="http://schemas.microsoft.com/office/drawing/2016/5/10/chartex" xmlns:cx5="http://schemas.microsoft.com/office/drawing/2016/5/11/chartex" xmlns:cx6="http://schemas.microsoft.com/office/drawing/2016/5/12/chartex" xmlns:cx7="http://schemas.microsoft.com/office/drawing/2016/5/13/chartex" xmlns:cx8="http://schemas.microsoft.com/office/drawing/2016/5/14/chartex" xmlns:mc="http://schemas.openxmlformats.org/markup-compatibility/2006" xmlns:aink="http://schemas.microsoft.com/office/drawing/2016/ink" xmlns:am3d="http://schemas.microsoft.com/office/drawing/2017/model3d" xmlns:o="urn:schemas-microsoft-com:office:office" xmlns:oel="http://schemas.microsoft.com/office/2019/extlst" xmlns:r="http://schemas.openxmlformats.org/officeDocument/2006/relationships" xmlns:m="http://schemas.openxmlformats.org/officeDocument/2006/math" xmlns:v="urn:schemas-microsoft-com:vml" xmlns:wp14="http://schemas.microsoft.com/office/word/2010/wordprocessingDrawing" xmlns:wp="http://schemas.openxmlformats.org/drawingml/2006/wordprocessingDrawing" xmlns:w10="urn:schemas-microsoft-com:office:word" xmlns:w="http://schemas.openxmlformats.org/wordprocessingml/2006/main" xmlns:w14="http://schemas.microsoft.com/office/word/2010/wordml" xmlns:w15="http://schemas.microsoft.com/office/word/2012/wordml" xmlns:w16cex="http://schemas.microsoft.com/office/word/2018/wordml/cex" xmlns:w16cid="http://schemas.microsoft.com/office/word/2016/wordml/cid" xmlns:w16="http://schemas.microsoft.com/office/word/2018/wordml" xmlns:w16sdtdh="http://schemas.microsoft.com/office/word/2020/wordml/sdtdatahash" xmlns:w16se="http://schemas.microsoft.com/office/word/2015/wordml/symex" xmlns:wpg="http://schemas.microsoft.com/office/word/2010/wordprocessingGroup" xmlns:wpi="http://schemas.microsoft.com/office/word/2010/wordprocessingInk" xmlns:wne="http://schemas.microsoft.com/office/word/2006/wordml" xmlns:wps="http://schemas.microsoft.com/office/word/2010/wordprocessingShape" mc:Ignorable="w14 w15 w16se w16cid w16 w16cex w16sdtdh wp14">
+<w15:people xmlns:wpc="http://schemas.microsoft.com/office/word/2010/wordprocessingCanvas" xmlns:cx="http://schemas.microsoft.com/office/drawing/2014/chartex" xmlns:cx1="http://schemas.microsoft.com/office/drawing/2015/9/8/chartex" xmlns:cx2="http://schemas.microsoft.com/office/drawing/2015/10/21/chartex" xmlns:cx3="http://schemas.microsoft.com/office/drawing/2016/5/9/chartex" xmlns:cx4="http://schemas.microsoft.com/office/drawing/2016/5/10/chartex" xmlns:cx5="http://schemas.microsoft.com/office/drawing/2016/5/11/chartex" xmlns:cx6="http://schemas.microsoft.com/office/drawing/2016/5/12/chartex" xmlns:cx7="http://schemas.microsoft.com/office/drawing/2016/5/13/chartex" xmlns:cx8="http://schemas.microsoft.com/office/drawing/2016/5/14/chartex" xmlns:mc="http://schemas.openxmlformats.org/markup-compatibility/2006" xmlns:aink="http://schemas.microsoft.com/office/drawing/2016/ink" xmlns:am3d="http://schemas.microsoft.com/office/drawing/2017/model3d" xmlns:o="urn:schemas-microsoft-com:office:office" xmlns:oel="http://schemas.microsoft.com/office/2019/extlst" xmlns:r="http://schemas.openxmlformats.org/officeDocument/2006/relationships" xmlns:m="http://schemas.openxmlformats.org/officeDocument/2006/math" xmlns:v="urn:schemas-microsoft-com:vml" xmlns:wp14="http://schemas.microsoft.com/office/word/2010/wordprocessingDrawing" xmlns:wp="http://schemas.openxmlformats.org/drawingml/2006/wordprocessingDrawing" xmlns:w10="urn:schemas-microsoft-com:office:word" xmlns:w="http://schemas.openxmlformats.org/wordprocessingml/2006/main" xmlns:w14="http://schemas.microsoft.com/office/word/2010/wordml" xmlns:w15="http://schemas.microsoft.com/office/word/2012/wordml" xmlns:w16cex="http://schemas.microsoft.com/office/word/2018/wordml/cex" xmlns:w16cid="http://schemas.microsoft.com/office/word/2016/wordml/cid" xmlns:w16="http://schemas.microsoft.com/office/word/2018/wordml" xmlns:w16du="http://schemas.microsoft.com/office/word/2023/wordml/word16du" xmlns:w16sdtdh="http://schemas.microsoft.com/office/word/2020/wordml/sdtdatahash" xmlns:w16se="http://schemas.microsoft.com/office/word/2015/wordml/symex" xmlns:wpg="http://schemas.microsoft.com/office/word/2010/wordprocessingGroup" xmlns:wpi="http://schemas.microsoft.com/office/word/2010/wordprocessingInk" xmlns:wne="http://schemas.microsoft.com/office/word/2006/wordml" xmlns:wps="http://schemas.microsoft.com/office/word/2010/wordprocessingShape" mc:Ignorable="w14 w15 w16se w16cid w16 w16cex w16sdtdh w16du wp14">
   <w15:person w15:author="CLARA ESPINOSA DEL ALBA">
     <w15:presenceInfo w15:providerId="AD" w15:userId="S::espinosaclara@uniovi.es::56b0cbcd-66e9-4a2a-97b1-2aadcbcf6318"/>
   </w15:person>
@@ -7603,7 +7016,7 @@
 </file>
 
 <file path=word/styles.xml><?xml version="1.0" encoding="utf-8"?>
-<w:styles xmlns:mc="http://schemas.openxmlformats.org/markup-compatibility/2006" xmlns:r="http://schemas.openxmlformats.org/officeDocument/2006/relationships" xmlns:w="http://schemas.openxmlformats.org/wordprocessingml/2006/main" xmlns:w14="http://schemas.microsoft.com/office/word/2010/wordml" xmlns:w15="http://schemas.microsoft.com/office/word/2012/wordml" xmlns:w16cex="http://schemas.microsoft.com/office/word/2018/wordml/cex" xmlns:w16cid="http://schemas.microsoft.com/office/word/2016/wordml/cid" xmlns:w16="http://schemas.microsoft.com/office/word/2018/wordml" xmlns:w16sdtdh="http://schemas.microsoft.com/office/word/2020/wordml/sdtdatahash" xmlns:w16se="http://schemas.microsoft.com/office/word/2015/wordml/symex" mc:Ignorable="w14 w15 w16se w16cid w16 w16cex w16sdtdh">
+<w:styles xmlns:mc="http://schemas.openxmlformats.org/markup-compatibility/2006" xmlns:r="http://schemas.openxmlformats.org/officeDocument/2006/relationships" xmlns:w="http://schemas.openxmlformats.org/wordprocessingml/2006/main" xmlns:w14="http://schemas.microsoft.com/office/word/2010/wordml" xmlns:w15="http://schemas.microsoft.com/office/word/2012/wordml" xmlns:w16cex="http://schemas.microsoft.com/office/word/2018/wordml/cex" xmlns:w16cid="http://schemas.microsoft.com/office/word/2016/wordml/cid" xmlns:w16="http://schemas.microsoft.com/office/word/2018/wordml" xmlns:w16du="http://schemas.microsoft.com/office/word/2023/wordml/word16du" xmlns:w16sdtdh="http://schemas.microsoft.com/office/word/2020/wordml/sdtdatahash" xmlns:w16se="http://schemas.microsoft.com/office/word/2015/wordml/symex" mc:Ignorable="w14 w15 w16se w16cid w16 w16cex w16sdtdh w16du">
   <w:docDefaults>
     <w:rPrDefault>
       <w:rPr>
@@ -8006,6 +7419,7 @@
   <w:style w:type="character" w:default="1" w:styleId="Fuentedeprrafopredeter">
     <w:name w:val="Default Paragraph Font"/>
     <w:uiPriority w:val="1"/>
+    <w:semiHidden/>
     <w:unhideWhenUsed/>
   </w:style>
   <w:style w:type="table" w:default="1" w:styleId="Tablanormal">
@@ -8051,8 +7465,8 @@
       <w:u w:val="single"/>
     </w:rPr>
   </w:style>
-  <w:style w:type="character" w:styleId="Mencinsinresolver">
-    <w:name w:val="Unresolved Mention"/>
+  <w:style w:type="character" w:customStyle="1" w:styleId="Mencinsinresolver1">
+    <w:name w:val="Mención sin resolver1"/>
     <w:basedOn w:val="Fuentedeprrafopredeter"/>
     <w:uiPriority w:val="99"/>
     <w:semiHidden/>
@@ -8160,6 +7574,48 @@
       <w:szCs w:val="24"/>
       <w:lang w:val="es-ES" w:eastAsia="es-ES"/>
       <w14:ligatures w14:val="none"/>
+    </w:rPr>
+  </w:style>
+  <w:style w:type="paragraph" w:styleId="Textodeglobo">
+    <w:name w:val="Balloon Text"/>
+    <w:basedOn w:val="Normal"/>
+    <w:link w:val="TextodegloboCar"/>
+    <w:uiPriority w:val="99"/>
+    <w:semiHidden/>
+    <w:unhideWhenUsed/>
+    <w:rsid w:val="008E5CB2"/>
+    <w:pPr>
+      <w:spacing w:after="0" w:line="240" w:lineRule="auto"/>
+    </w:pPr>
+    <w:rPr>
+      <w:rFonts w:ascii="Segoe UI" w:hAnsi="Segoe UI" w:cs="Segoe UI"/>
+      <w:sz w:val="18"/>
+      <w:szCs w:val="18"/>
+    </w:rPr>
+  </w:style>
+  <w:style w:type="character" w:customStyle="1" w:styleId="TextodegloboCar">
+    <w:name w:val="Texto de globo Car"/>
+    <w:basedOn w:val="Fuentedeprrafopredeter"/>
+    <w:link w:val="Textodeglobo"/>
+    <w:uiPriority w:val="99"/>
+    <w:semiHidden/>
+    <w:rsid w:val="008E5CB2"/>
+    <w:rPr>
+      <w:rFonts w:ascii="Segoe UI" w:hAnsi="Segoe UI" w:cs="Segoe UI"/>
+      <w:sz w:val="18"/>
+      <w:szCs w:val="18"/>
+    </w:rPr>
+  </w:style>
+  <w:style w:type="character" w:styleId="Hipervnculovisitado">
+    <w:name w:val="FollowedHyperlink"/>
+    <w:basedOn w:val="Fuentedeprrafopredeter"/>
+    <w:uiPriority w:val="99"/>
+    <w:semiHidden/>
+    <w:unhideWhenUsed/>
+    <w:rsid w:val="005B34AE"/>
+    <w:rPr>
+      <w:color w:val="954F72" w:themeColor="followedHyperlink"/>
+      <w:u w:val="single"/>
     </w:rPr>
   </w:style>
 </w:styles>

</xml_diff>